<commit_message>
Added dist analysis for Poisson
</commit_message>
<xml_diff>
--- a/Нестерук СР2.docx
+++ b/Нестерук СР2.docx
@@ -1154,6 +1154,1069 @@
           <w:iCs/>
         </w:rPr>
       </w:pPr>
+      <w:proofErr w:type="spellStart"/>
+      <w:r>
+        <w:rPr>
+          <w:rFonts w:eastAsiaTheme="minorEastAsia"/>
+          <w:iCs/>
+          <w:lang w:val="uk-UA"/>
+        </w:rPr>
+        <w:t>Оберемо</w:t>
+      </w:r>
+      <w:proofErr w:type="spellEnd"/>
+      <w:r>
+        <w:rPr>
+          <w:rFonts w:eastAsiaTheme="minorEastAsia"/>
+          <w:iCs/>
+          <w:lang w:val="uk-UA"/>
+        </w:rPr>
+        <w:t xml:space="preserve"> інтенсивність </w:t>
+      </w:r>
+      <m:oMath>
+        <m:r>
+          <w:rPr>
+            <w:rFonts w:ascii="Cambria Math" w:eastAsiaTheme="minorEastAsia" w:hAnsi="Cambria Math"/>
+          </w:rPr>
+          <m:t>λ=</m:t>
+        </m:r>
+        <m:r>
+          <w:rPr>
+            <w:rFonts w:ascii="Cambria Math" w:eastAsiaTheme="minorEastAsia" w:hAnsi="Cambria Math"/>
+          </w:rPr>
+          <m:t>0.4</m:t>
+        </m:r>
+        <m:r>
+          <w:rPr>
+            <w:rFonts w:ascii="Cambria Math" w:eastAsiaTheme="minorEastAsia" w:hAnsi="Cambria Math"/>
+          </w:rPr>
+          <m:t xml:space="preserve">, </m:t>
+        </m:r>
+      </m:oMath>
+      <w:r>
+        <w:rPr>
+          <w:rFonts w:eastAsiaTheme="minorEastAsia"/>
+          <w:iCs/>
+          <w:lang w:val="uk-UA"/>
+        </w:rPr>
+        <w:t xml:space="preserve">час </w:t>
+      </w:r>
+      <m:oMath>
+        <m:r>
+          <w:rPr>
+            <w:rFonts w:ascii="Cambria Math" w:eastAsiaTheme="minorEastAsia" w:hAnsi="Cambria Math"/>
+            <w:lang w:val="uk-UA"/>
+          </w:rPr>
+          <m:t>T=300</m:t>
+        </m:r>
+      </m:oMath>
+      <w:r>
+        <w:rPr>
+          <w:rFonts w:eastAsiaTheme="minorEastAsia"/>
+          <w:iCs/>
+        </w:rPr>
+        <w:t>.</w:t>
+      </w:r>
+      <w:r>
+        <w:rPr>
+          <w:rFonts w:eastAsiaTheme="minorEastAsia"/>
+          <w:iCs/>
+        </w:rPr>
+        <w:t xml:space="preserve"> </w:t>
+      </w:r>
+      <w:r>
+        <w:rPr>
+          <w:rFonts w:eastAsiaTheme="minorEastAsia"/>
+          <w:iCs/>
+          <w:lang w:val="uk-UA"/>
+        </w:rPr>
+        <w:t>Графік реалізацій процесу:</w:t>
+      </w:r>
+      <w:r>
+        <w:rPr>
+          <w:rFonts w:eastAsiaTheme="minorEastAsia"/>
+          <w:iCs/>
+        </w:rPr>
+        <w:t xml:space="preserve"> </w:t>
+      </w:r>
+    </w:p>
+    <w:p>
+      <w:pPr>
+        <w:ind w:left="360"/>
+        <w:rPr>
+          <w:rFonts w:eastAsiaTheme="minorEastAsia"/>
+          <w:iCs/>
+        </w:rPr>
+      </w:pPr>
+      <w:r>
+        <w:rPr>
+          <w:noProof/>
+        </w:rPr>
+        <w:drawing>
+          <wp:inline distT="0" distB="0" distL="0" distR="0" wp14:anchorId="5B2E54F6" wp14:editId="2E5146C0">
+            <wp:extent cx="5590381" cy="2540000"/>
+            <wp:effectExtent l="0" t="0" r="0" b="0"/>
+            <wp:docPr id="1519966740" name="Picture 1"/>
+            <wp:cNvGraphicFramePr>
+              <a:graphicFrameLocks xmlns:a="http://schemas.openxmlformats.org/drawingml/2006/main" noChangeAspect="1"/>
+            </wp:cNvGraphicFramePr>
+            <a:graphic xmlns:a="http://schemas.openxmlformats.org/drawingml/2006/main">
+              <a:graphicData uri="http://schemas.openxmlformats.org/drawingml/2006/picture">
+                <pic:pic xmlns:pic="http://schemas.openxmlformats.org/drawingml/2006/picture">
+                  <pic:nvPicPr>
+                    <pic:cNvPr id="0" name="Picture 1"/>
+                    <pic:cNvPicPr>
+                      <a:picLocks noChangeAspect="1" noChangeArrowheads="1"/>
+                    </pic:cNvPicPr>
+                  </pic:nvPicPr>
+                  <pic:blipFill>
+                    <a:blip r:embed="rId5">
+                      <a:extLst>
+                        <a:ext uri="{28A0092B-C50C-407E-A947-70E740481C1C}">
+                          <a14:useLocalDpi xmlns:a14="http://schemas.microsoft.com/office/drawing/2010/main" val="0"/>
+                        </a:ext>
+                      </a:extLst>
+                    </a:blip>
+                    <a:srcRect/>
+                    <a:stretch>
+                      <a:fillRect/>
+                    </a:stretch>
+                  </pic:blipFill>
+                  <pic:spPr bwMode="auto">
+                    <a:xfrm>
+                      <a:off x="0" y="0"/>
+                      <a:ext cx="5604339" cy="2546342"/>
+                    </a:xfrm>
+                    <a:prstGeom prst="rect">
+                      <a:avLst/>
+                    </a:prstGeom>
+                    <a:noFill/>
+                    <a:ln>
+                      <a:noFill/>
+                    </a:ln>
+                  </pic:spPr>
+                </pic:pic>
+              </a:graphicData>
+            </a:graphic>
+          </wp:inline>
+        </w:drawing>
+      </w:r>
+    </w:p>
+    <w:p>
+      <w:pPr>
+        <w:ind w:left="360"/>
+        <w:rPr>
+          <w:rFonts w:eastAsiaTheme="minorEastAsia"/>
+          <w:iCs/>
+          <w:lang w:val="uk-UA"/>
+        </w:rPr>
+      </w:pPr>
+      <w:r>
+        <w:rPr>
+          <w:rFonts w:eastAsiaTheme="minorEastAsia"/>
+          <w:iCs/>
+          <w:lang w:val="uk-UA"/>
+        </w:rPr>
+        <w:t xml:space="preserve">Гістограми настання </w:t>
+      </w:r>
+      <m:oMath>
+        <m:r>
+          <w:rPr>
+            <w:rFonts w:ascii="Cambria Math" w:eastAsiaTheme="minorEastAsia" w:hAnsi="Cambria Math"/>
+          </w:rPr>
+          <m:t>i</m:t>
+        </m:r>
+      </m:oMath>
+      <w:r>
+        <w:rPr>
+          <w:rFonts w:eastAsiaTheme="minorEastAsia"/>
+          <w:iCs/>
+          <w:lang w:val="uk-UA"/>
+        </w:rPr>
+        <w:t>-тої події:</w:t>
+      </w:r>
+    </w:p>
+    <w:p>
+      <w:pPr>
+        <w:ind w:left="360"/>
+        <w:rPr>
+          <w:rFonts w:eastAsiaTheme="minorEastAsia"/>
+          <w:i/>
+          <w:iCs/>
+          <w:lang w:val="uk-UA"/>
+        </w:rPr>
+      </w:pPr>
+      <w:r>
+        <w:rPr>
+          <w:noProof/>
+        </w:rPr>
+        <w:drawing>
+          <wp:inline distT="0" distB="0" distL="0" distR="0" wp14:anchorId="0C2DE20B" wp14:editId="7BAB5108">
+            <wp:extent cx="3333750" cy="2498506"/>
+            <wp:effectExtent l="0" t="0" r="0" b="0"/>
+            <wp:docPr id="501646466" name="Picture 2"/>
+            <wp:cNvGraphicFramePr>
+              <a:graphicFrameLocks xmlns:a="http://schemas.openxmlformats.org/drawingml/2006/main" noChangeAspect="1"/>
+            </wp:cNvGraphicFramePr>
+            <a:graphic xmlns:a="http://schemas.openxmlformats.org/drawingml/2006/main">
+              <a:graphicData uri="http://schemas.openxmlformats.org/drawingml/2006/picture">
+                <pic:pic xmlns:pic="http://schemas.openxmlformats.org/drawingml/2006/picture">
+                  <pic:nvPicPr>
+                    <pic:cNvPr id="0" name="Picture 3"/>
+                    <pic:cNvPicPr>
+                      <a:picLocks noChangeAspect="1" noChangeArrowheads="1"/>
+                    </pic:cNvPicPr>
+                  </pic:nvPicPr>
+                  <pic:blipFill>
+                    <a:blip r:embed="rId6">
+                      <a:extLst>
+                        <a:ext uri="{28A0092B-C50C-407E-A947-70E740481C1C}">
+                          <a14:useLocalDpi xmlns:a14="http://schemas.microsoft.com/office/drawing/2010/main" val="0"/>
+                        </a:ext>
+                      </a:extLst>
+                    </a:blip>
+                    <a:srcRect/>
+                    <a:stretch>
+                      <a:fillRect/>
+                    </a:stretch>
+                  </pic:blipFill>
+                  <pic:spPr bwMode="auto">
+                    <a:xfrm>
+                      <a:off x="0" y="0"/>
+                      <a:ext cx="3344706" cy="2506717"/>
+                    </a:xfrm>
+                    <a:prstGeom prst="rect">
+                      <a:avLst/>
+                    </a:prstGeom>
+                    <a:noFill/>
+                    <a:ln>
+                      <a:noFill/>
+                    </a:ln>
+                  </pic:spPr>
+                </pic:pic>
+              </a:graphicData>
+            </a:graphic>
+          </wp:inline>
+        </w:drawing>
+      </w:r>
+      <w:r>
+        <w:rPr>
+          <w:noProof/>
+        </w:rPr>
+        <w:drawing>
+          <wp:inline distT="0" distB="0" distL="0" distR="0" wp14:anchorId="5D17ECF3" wp14:editId="12E6DE85">
+            <wp:extent cx="3270250" cy="2450915"/>
+            <wp:effectExtent l="0" t="0" r="6350" b="6985"/>
+            <wp:docPr id="885871769" name="Picture 3"/>
+            <wp:cNvGraphicFramePr>
+              <a:graphicFrameLocks xmlns:a="http://schemas.openxmlformats.org/drawingml/2006/main" noChangeAspect="1"/>
+            </wp:cNvGraphicFramePr>
+            <a:graphic xmlns:a="http://schemas.openxmlformats.org/drawingml/2006/main">
+              <a:graphicData uri="http://schemas.openxmlformats.org/drawingml/2006/picture">
+                <pic:pic xmlns:pic="http://schemas.openxmlformats.org/drawingml/2006/picture">
+                  <pic:nvPicPr>
+                    <pic:cNvPr id="0" name="Picture 5"/>
+                    <pic:cNvPicPr>
+                      <a:picLocks noChangeAspect="1" noChangeArrowheads="1"/>
+                    </pic:cNvPicPr>
+                  </pic:nvPicPr>
+                  <pic:blipFill>
+                    <a:blip r:embed="rId7">
+                      <a:extLst>
+                        <a:ext uri="{28A0092B-C50C-407E-A947-70E740481C1C}">
+                          <a14:useLocalDpi xmlns:a14="http://schemas.microsoft.com/office/drawing/2010/main" val="0"/>
+                        </a:ext>
+                      </a:extLst>
+                    </a:blip>
+                    <a:srcRect/>
+                    <a:stretch>
+                      <a:fillRect/>
+                    </a:stretch>
+                  </pic:blipFill>
+                  <pic:spPr bwMode="auto">
+                    <a:xfrm>
+                      <a:off x="0" y="0"/>
+                      <a:ext cx="3286678" cy="2463227"/>
+                    </a:xfrm>
+                    <a:prstGeom prst="rect">
+                      <a:avLst/>
+                    </a:prstGeom>
+                    <a:noFill/>
+                    <a:ln>
+                      <a:noFill/>
+                    </a:ln>
+                  </pic:spPr>
+                </pic:pic>
+              </a:graphicData>
+            </a:graphic>
+          </wp:inline>
+        </w:drawing>
+      </w:r>
+    </w:p>
+    <w:p>
+      <w:pPr>
+        <w:ind w:left="360"/>
+        <w:rPr>
+          <w:rFonts w:eastAsiaTheme="minorEastAsia"/>
+          <w:i/>
+          <w:iCs/>
+          <w:lang w:val="uk-UA"/>
+        </w:rPr>
+      </w:pPr>
+      <w:r>
+        <w:rPr>
+          <w:noProof/>
+        </w:rPr>
+        <w:lastRenderedPageBreak/>
+        <w:drawing>
+          <wp:inline distT="0" distB="0" distL="0" distR="0" wp14:anchorId="346917CC" wp14:editId="3E3A8D95">
+            <wp:extent cx="3219450" cy="2412842"/>
+            <wp:effectExtent l="0" t="0" r="0" b="6985"/>
+            <wp:docPr id="1502543442" name="Picture 4"/>
+            <wp:cNvGraphicFramePr>
+              <a:graphicFrameLocks xmlns:a="http://schemas.openxmlformats.org/drawingml/2006/main" noChangeAspect="1"/>
+            </wp:cNvGraphicFramePr>
+            <a:graphic xmlns:a="http://schemas.openxmlformats.org/drawingml/2006/main">
+              <a:graphicData uri="http://schemas.openxmlformats.org/drawingml/2006/picture">
+                <pic:pic xmlns:pic="http://schemas.openxmlformats.org/drawingml/2006/picture">
+                  <pic:nvPicPr>
+                    <pic:cNvPr id="0" name="Picture 7"/>
+                    <pic:cNvPicPr>
+                      <a:picLocks noChangeAspect="1" noChangeArrowheads="1"/>
+                    </pic:cNvPicPr>
+                  </pic:nvPicPr>
+                  <pic:blipFill>
+                    <a:blip r:embed="rId8">
+                      <a:extLst>
+                        <a:ext uri="{28A0092B-C50C-407E-A947-70E740481C1C}">
+                          <a14:useLocalDpi xmlns:a14="http://schemas.microsoft.com/office/drawing/2010/main" val="0"/>
+                        </a:ext>
+                      </a:extLst>
+                    </a:blip>
+                    <a:srcRect/>
+                    <a:stretch>
+                      <a:fillRect/>
+                    </a:stretch>
+                  </pic:blipFill>
+                  <pic:spPr bwMode="auto">
+                    <a:xfrm>
+                      <a:off x="0" y="0"/>
+                      <a:ext cx="3236783" cy="2425833"/>
+                    </a:xfrm>
+                    <a:prstGeom prst="rect">
+                      <a:avLst/>
+                    </a:prstGeom>
+                    <a:noFill/>
+                    <a:ln>
+                      <a:noFill/>
+                    </a:ln>
+                  </pic:spPr>
+                </pic:pic>
+              </a:graphicData>
+            </a:graphic>
+          </wp:inline>
+        </w:drawing>
+      </w:r>
+      <w:r>
+        <w:rPr>
+          <w:noProof/>
+        </w:rPr>
+        <w:drawing>
+          <wp:inline distT="0" distB="0" distL="0" distR="0" wp14:anchorId="3164C544" wp14:editId="58606365">
+            <wp:extent cx="3378200" cy="2531819"/>
+            <wp:effectExtent l="0" t="0" r="0" b="1905"/>
+            <wp:docPr id="2086384148" name="Picture 5"/>
+            <wp:cNvGraphicFramePr>
+              <a:graphicFrameLocks xmlns:a="http://schemas.openxmlformats.org/drawingml/2006/main" noChangeAspect="1"/>
+            </wp:cNvGraphicFramePr>
+            <a:graphic xmlns:a="http://schemas.openxmlformats.org/drawingml/2006/main">
+              <a:graphicData uri="http://schemas.openxmlformats.org/drawingml/2006/picture">
+                <pic:pic xmlns:pic="http://schemas.openxmlformats.org/drawingml/2006/picture">
+                  <pic:nvPicPr>
+                    <pic:cNvPr id="0" name="Picture 9"/>
+                    <pic:cNvPicPr>
+                      <a:picLocks noChangeAspect="1" noChangeArrowheads="1"/>
+                    </pic:cNvPicPr>
+                  </pic:nvPicPr>
+                  <pic:blipFill>
+                    <a:blip r:embed="rId9">
+                      <a:extLst>
+                        <a:ext uri="{28A0092B-C50C-407E-A947-70E740481C1C}">
+                          <a14:useLocalDpi xmlns:a14="http://schemas.microsoft.com/office/drawing/2010/main" val="0"/>
+                        </a:ext>
+                      </a:extLst>
+                    </a:blip>
+                    <a:srcRect/>
+                    <a:stretch>
+                      <a:fillRect/>
+                    </a:stretch>
+                  </pic:blipFill>
+                  <pic:spPr bwMode="auto">
+                    <a:xfrm>
+                      <a:off x="0" y="0"/>
+                      <a:ext cx="3381845" cy="2534551"/>
+                    </a:xfrm>
+                    <a:prstGeom prst="rect">
+                      <a:avLst/>
+                    </a:prstGeom>
+                    <a:noFill/>
+                    <a:ln>
+                      <a:noFill/>
+                    </a:ln>
+                  </pic:spPr>
+                </pic:pic>
+              </a:graphicData>
+            </a:graphic>
+          </wp:inline>
+        </w:drawing>
+      </w:r>
+    </w:p>
+    <w:p>
+      <w:pPr>
+        <w:ind w:left="360"/>
+        <w:rPr>
+          <w:rFonts w:eastAsiaTheme="minorEastAsia"/>
+          <w:lang w:val="uk-UA"/>
+        </w:rPr>
+      </w:pPr>
+      <w:r>
+        <w:rPr>
+          <w:rFonts w:eastAsiaTheme="minorEastAsia"/>
+          <w:iCs/>
+          <w:lang w:val="uk-UA"/>
+        </w:rPr>
+        <w:t xml:space="preserve">Гістограми </w:t>
+      </w:r>
+      <w:r>
+        <w:rPr>
+          <w:rFonts w:eastAsiaTheme="minorEastAsia"/>
+          <w:lang w:val="uk-UA"/>
+        </w:rPr>
+        <w:t>інтервалів між подіями:</w:t>
+      </w:r>
+    </w:p>
+    <w:p>
+      <w:pPr>
+        <w:ind w:left="360"/>
+        <w:rPr>
+          <w:rFonts w:eastAsiaTheme="minorEastAsia"/>
+          <w:lang w:val="uk-UA"/>
+        </w:rPr>
+      </w:pPr>
+      <w:r>
+        <w:rPr>
+          <w:noProof/>
+        </w:rPr>
+        <w:drawing>
+          <wp:inline distT="0" distB="0" distL="0" distR="0" wp14:anchorId="4E5838C7" wp14:editId="0960FC73">
+            <wp:extent cx="3194243" cy="2393950"/>
+            <wp:effectExtent l="0" t="0" r="6350" b="6350"/>
+            <wp:docPr id="2030420149" name="Picture 6"/>
+            <wp:cNvGraphicFramePr>
+              <a:graphicFrameLocks xmlns:a="http://schemas.openxmlformats.org/drawingml/2006/main" noChangeAspect="1"/>
+            </wp:cNvGraphicFramePr>
+            <a:graphic xmlns:a="http://schemas.openxmlformats.org/drawingml/2006/main">
+              <a:graphicData uri="http://schemas.openxmlformats.org/drawingml/2006/picture">
+                <pic:pic xmlns:pic="http://schemas.openxmlformats.org/drawingml/2006/picture">
+                  <pic:nvPicPr>
+                    <pic:cNvPr id="0" name="Picture 11"/>
+                    <pic:cNvPicPr>
+                      <a:picLocks noChangeAspect="1" noChangeArrowheads="1"/>
+                    </pic:cNvPicPr>
+                  </pic:nvPicPr>
+                  <pic:blipFill>
+                    <a:blip r:embed="rId10">
+                      <a:extLst>
+                        <a:ext uri="{28A0092B-C50C-407E-A947-70E740481C1C}">
+                          <a14:useLocalDpi xmlns:a14="http://schemas.microsoft.com/office/drawing/2010/main" val="0"/>
+                        </a:ext>
+                      </a:extLst>
+                    </a:blip>
+                    <a:srcRect/>
+                    <a:stretch>
+                      <a:fillRect/>
+                    </a:stretch>
+                  </pic:blipFill>
+                  <pic:spPr bwMode="auto">
+                    <a:xfrm>
+                      <a:off x="0" y="0"/>
+                      <a:ext cx="3199890" cy="2398182"/>
+                    </a:xfrm>
+                    <a:prstGeom prst="rect">
+                      <a:avLst/>
+                    </a:prstGeom>
+                    <a:noFill/>
+                    <a:ln>
+                      <a:noFill/>
+                    </a:ln>
+                  </pic:spPr>
+                </pic:pic>
+              </a:graphicData>
+            </a:graphic>
+          </wp:inline>
+        </w:drawing>
+      </w:r>
+      <w:r>
+        <w:rPr>
+          <w:noProof/>
+        </w:rPr>
+        <w:drawing>
+          <wp:inline distT="0" distB="0" distL="0" distR="0" wp14:anchorId="55319EE0" wp14:editId="112B37F6">
+            <wp:extent cx="3340100" cy="2503263"/>
+            <wp:effectExtent l="0" t="0" r="0" b="0"/>
+            <wp:docPr id="765818522" name="Picture 7"/>
+            <wp:cNvGraphicFramePr>
+              <a:graphicFrameLocks xmlns:a="http://schemas.openxmlformats.org/drawingml/2006/main" noChangeAspect="1"/>
+            </wp:cNvGraphicFramePr>
+            <a:graphic xmlns:a="http://schemas.openxmlformats.org/drawingml/2006/main">
+              <a:graphicData uri="http://schemas.openxmlformats.org/drawingml/2006/picture">
+                <pic:pic xmlns:pic="http://schemas.openxmlformats.org/drawingml/2006/picture">
+                  <pic:nvPicPr>
+                    <pic:cNvPr id="0" name="Picture 13"/>
+                    <pic:cNvPicPr>
+                      <a:picLocks noChangeAspect="1" noChangeArrowheads="1"/>
+                    </pic:cNvPicPr>
+                  </pic:nvPicPr>
+                  <pic:blipFill>
+                    <a:blip r:embed="rId11">
+                      <a:extLst>
+                        <a:ext uri="{28A0092B-C50C-407E-A947-70E740481C1C}">
+                          <a14:useLocalDpi xmlns:a14="http://schemas.microsoft.com/office/drawing/2010/main" val="0"/>
+                        </a:ext>
+                      </a:extLst>
+                    </a:blip>
+                    <a:srcRect/>
+                    <a:stretch>
+                      <a:fillRect/>
+                    </a:stretch>
+                  </pic:blipFill>
+                  <pic:spPr bwMode="auto">
+                    <a:xfrm>
+                      <a:off x="0" y="0"/>
+                      <a:ext cx="3341885" cy="2504601"/>
+                    </a:xfrm>
+                    <a:prstGeom prst="rect">
+                      <a:avLst/>
+                    </a:prstGeom>
+                    <a:noFill/>
+                    <a:ln>
+                      <a:noFill/>
+                    </a:ln>
+                  </pic:spPr>
+                </pic:pic>
+              </a:graphicData>
+            </a:graphic>
+          </wp:inline>
+        </w:drawing>
+      </w:r>
+    </w:p>
+    <w:p>
+      <w:pPr>
+        <w:ind w:left="360"/>
+        <w:rPr>
+          <w:rFonts w:eastAsiaTheme="minorEastAsia"/>
+          <w:lang w:val="uk-UA"/>
+        </w:rPr>
+      </w:pPr>
+      <w:r>
+        <w:rPr>
+          <w:noProof/>
+        </w:rPr>
+        <w:drawing>
+          <wp:inline distT="0" distB="0" distL="0" distR="0" wp14:anchorId="0F6579D7" wp14:editId="39DB9061">
+            <wp:extent cx="3194050" cy="2393806"/>
+            <wp:effectExtent l="0" t="0" r="6350" b="6985"/>
+            <wp:docPr id="836648189" name="Picture 8"/>
+            <wp:cNvGraphicFramePr>
+              <a:graphicFrameLocks xmlns:a="http://schemas.openxmlformats.org/drawingml/2006/main" noChangeAspect="1"/>
+            </wp:cNvGraphicFramePr>
+            <a:graphic xmlns:a="http://schemas.openxmlformats.org/drawingml/2006/main">
+              <a:graphicData uri="http://schemas.openxmlformats.org/drawingml/2006/picture">
+                <pic:pic xmlns:pic="http://schemas.openxmlformats.org/drawingml/2006/picture">
+                  <pic:nvPicPr>
+                    <pic:cNvPr id="0" name="Picture 15"/>
+                    <pic:cNvPicPr>
+                      <a:picLocks noChangeAspect="1" noChangeArrowheads="1"/>
+                    </pic:cNvPicPr>
+                  </pic:nvPicPr>
+                  <pic:blipFill>
+                    <a:blip r:embed="rId12">
+                      <a:extLst>
+                        <a:ext uri="{28A0092B-C50C-407E-A947-70E740481C1C}">
+                          <a14:useLocalDpi xmlns:a14="http://schemas.microsoft.com/office/drawing/2010/main" val="0"/>
+                        </a:ext>
+                      </a:extLst>
+                    </a:blip>
+                    <a:srcRect/>
+                    <a:stretch>
+                      <a:fillRect/>
+                    </a:stretch>
+                  </pic:blipFill>
+                  <pic:spPr bwMode="auto">
+                    <a:xfrm>
+                      <a:off x="0" y="0"/>
+                      <a:ext cx="3205254" cy="2402203"/>
+                    </a:xfrm>
+                    <a:prstGeom prst="rect">
+                      <a:avLst/>
+                    </a:prstGeom>
+                    <a:noFill/>
+                    <a:ln>
+                      <a:noFill/>
+                    </a:ln>
+                  </pic:spPr>
+                </pic:pic>
+              </a:graphicData>
+            </a:graphic>
+          </wp:inline>
+        </w:drawing>
+      </w:r>
+      <w:r>
+        <w:rPr>
+          <w:noProof/>
+        </w:rPr>
+        <w:drawing>
+          <wp:inline distT="0" distB="0" distL="0" distR="0" wp14:anchorId="7F077C2F" wp14:editId="70FB27E2">
+            <wp:extent cx="3151880" cy="2362200"/>
+            <wp:effectExtent l="0" t="0" r="0" b="0"/>
+            <wp:docPr id="1421627181" name="Picture 9"/>
+            <wp:cNvGraphicFramePr>
+              <a:graphicFrameLocks xmlns:a="http://schemas.openxmlformats.org/drawingml/2006/main" noChangeAspect="1"/>
+            </wp:cNvGraphicFramePr>
+            <a:graphic xmlns:a="http://schemas.openxmlformats.org/drawingml/2006/main">
+              <a:graphicData uri="http://schemas.openxmlformats.org/drawingml/2006/picture">
+                <pic:pic xmlns:pic="http://schemas.openxmlformats.org/drawingml/2006/picture">
+                  <pic:nvPicPr>
+                    <pic:cNvPr id="0" name="Picture 17"/>
+                    <pic:cNvPicPr>
+                      <a:picLocks noChangeAspect="1" noChangeArrowheads="1"/>
+                    </pic:cNvPicPr>
+                  </pic:nvPicPr>
+                  <pic:blipFill>
+                    <a:blip r:embed="rId13">
+                      <a:extLst>
+                        <a:ext uri="{28A0092B-C50C-407E-A947-70E740481C1C}">
+                          <a14:useLocalDpi xmlns:a14="http://schemas.microsoft.com/office/drawing/2010/main" val="0"/>
+                        </a:ext>
+                      </a:extLst>
+                    </a:blip>
+                    <a:srcRect/>
+                    <a:stretch>
+                      <a:fillRect/>
+                    </a:stretch>
+                  </pic:blipFill>
+                  <pic:spPr bwMode="auto">
+                    <a:xfrm>
+                      <a:off x="0" y="0"/>
+                      <a:ext cx="3156867" cy="2365937"/>
+                    </a:xfrm>
+                    <a:prstGeom prst="rect">
+                      <a:avLst/>
+                    </a:prstGeom>
+                    <a:noFill/>
+                    <a:ln>
+                      <a:noFill/>
+                    </a:ln>
+                  </pic:spPr>
+                </pic:pic>
+              </a:graphicData>
+            </a:graphic>
+          </wp:inline>
+        </w:drawing>
+      </w:r>
+    </w:p>
+    <w:p>
+      <w:pPr>
+        <w:ind w:left="360"/>
+        <w:rPr>
+          <w:rFonts w:eastAsiaTheme="minorEastAsia"/>
+          <w:lang w:val="uk-UA"/>
+        </w:rPr>
+      </w:pPr>
+    </w:p>
+    <w:p>
+      <w:pPr>
+        <w:ind w:left="360"/>
+        <w:rPr>
+          <w:rFonts w:eastAsiaTheme="minorEastAsia"/>
+          <w:lang w:val="uk-UA"/>
+        </w:rPr>
+      </w:pPr>
+    </w:p>
+    <w:p>
+      <w:pPr>
+        <w:ind w:left="360"/>
+        <w:rPr>
+          <w:rFonts w:eastAsiaTheme="minorEastAsia"/>
+          <w:lang w:val="uk-UA"/>
+        </w:rPr>
+      </w:pPr>
+    </w:p>
+    <w:p>
+      <w:pPr>
+        <w:ind w:left="360"/>
+        <w:rPr>
+          <w:rFonts w:eastAsiaTheme="minorEastAsia"/>
+          <w:lang w:val="uk-UA"/>
+        </w:rPr>
+      </w:pPr>
+    </w:p>
+    <w:p>
+      <w:pPr>
+        <w:ind w:left="360"/>
+        <w:rPr>
+          <w:rFonts w:eastAsiaTheme="minorEastAsia"/>
+          <w:lang w:val="uk-UA"/>
+        </w:rPr>
+      </w:pPr>
+      <w:r>
+        <w:rPr>
+          <w:rFonts w:eastAsiaTheme="minorEastAsia"/>
+          <w:iCs/>
+          <w:lang w:val="uk-UA"/>
+        </w:rPr>
+        <w:lastRenderedPageBreak/>
+        <w:t>Гістограм</w:t>
+      </w:r>
+      <w:r>
+        <w:rPr>
+          <w:rFonts w:eastAsiaTheme="minorEastAsia"/>
+          <w:iCs/>
+          <w:lang w:val="uk-UA"/>
+        </w:rPr>
+        <w:t xml:space="preserve">а </w:t>
+      </w:r>
+      <w:r>
+        <w:rPr>
+          <w:rFonts w:eastAsiaTheme="minorEastAsia"/>
+          <w:lang w:val="uk-UA"/>
+        </w:rPr>
+        <w:t xml:space="preserve">розподілу появи рівно </w:t>
+      </w:r>
+      <m:oMath>
+        <m:r>
+          <w:rPr>
+            <w:rFonts w:ascii="Cambria Math" w:eastAsiaTheme="minorEastAsia" w:hAnsi="Cambria Math"/>
+            <w:lang w:val="uk-UA"/>
+          </w:rPr>
+          <m:t>n</m:t>
+        </m:r>
+      </m:oMath>
+      <w:r>
+        <w:rPr>
+          <w:rFonts w:eastAsiaTheme="minorEastAsia"/>
+          <w:lang w:val="uk-UA"/>
+        </w:rPr>
+        <w:t xml:space="preserve"> подій для </w:t>
+      </w:r>
+      <m:oMath>
+        <m:r>
+          <w:rPr>
+            <w:rFonts w:ascii="Cambria Math" w:eastAsiaTheme="minorEastAsia" w:hAnsi="Cambria Math"/>
+          </w:rPr>
+          <m:t>N=3000</m:t>
+        </m:r>
+      </m:oMath>
+      <w:r>
+        <w:rPr>
+          <w:rFonts w:eastAsiaTheme="minorEastAsia"/>
+        </w:rPr>
+        <w:t xml:space="preserve"> </w:t>
+      </w:r>
+      <w:r>
+        <w:rPr>
+          <w:rFonts w:eastAsiaTheme="minorEastAsia"/>
+          <w:lang w:val="uk-UA"/>
+        </w:rPr>
+        <w:t>реалізацій процесу</w:t>
+      </w:r>
+      <w:r>
+        <w:rPr>
+          <w:rFonts w:eastAsiaTheme="minorEastAsia"/>
+        </w:rPr>
+        <w:t xml:space="preserve">, </w:t>
+      </w:r>
+      <m:oMath>
+        <m:r>
+          <w:rPr>
+            <w:rFonts w:ascii="Cambria Math" w:eastAsiaTheme="minorEastAsia" w:hAnsi="Cambria Math"/>
+          </w:rPr>
+          <m:t>λ=</m:t>
+        </m:r>
+        <m:r>
+          <w:rPr>
+            <w:rFonts w:ascii="Cambria Math" w:eastAsiaTheme="minorEastAsia" w:hAnsi="Cambria Math"/>
+          </w:rPr>
+          <m:t>0.4</m:t>
+        </m:r>
+        <m:r>
+          <w:rPr>
+            <w:rFonts w:ascii="Cambria Math" w:eastAsiaTheme="minorEastAsia" w:hAnsi="Cambria Math"/>
+          </w:rPr>
+          <m:t xml:space="preserve">, </m:t>
+        </m:r>
+      </m:oMath>
+      <w:r>
+        <w:rPr>
+          <w:rFonts w:eastAsiaTheme="minorEastAsia"/>
+          <w:iCs/>
+          <w:lang w:val="uk-UA"/>
+        </w:rPr>
+        <w:t xml:space="preserve">час </w:t>
+      </w:r>
+      <m:oMath>
+        <m:r>
+          <w:rPr>
+            <w:rFonts w:ascii="Cambria Math" w:eastAsiaTheme="minorEastAsia" w:hAnsi="Cambria Math"/>
+            <w:lang w:val="uk-UA"/>
+          </w:rPr>
+          <m:t>T=</m:t>
+        </m:r>
+        <m:r>
+          <w:rPr>
+            <w:rFonts w:ascii="Cambria Math" w:eastAsiaTheme="minorEastAsia" w:hAnsi="Cambria Math"/>
+            <w:lang w:val="uk-UA"/>
+          </w:rPr>
+          <m:t>2</m:t>
+        </m:r>
+        <m:r>
+          <w:rPr>
+            <w:rFonts w:ascii="Cambria Math" w:eastAsiaTheme="minorEastAsia" w:hAnsi="Cambria Math"/>
+            <w:lang w:val="uk-UA"/>
+          </w:rPr>
+          <m:t>00</m:t>
+        </m:r>
+      </m:oMath>
+      <w:r>
+        <w:rPr>
+          <w:rFonts w:eastAsiaTheme="minorEastAsia"/>
+          <w:lang w:val="uk-UA"/>
+        </w:rPr>
+        <w:t>:</w:t>
+      </w:r>
+    </w:p>
+    <w:p>
+      <w:pPr>
+        <w:ind w:left="360"/>
+        <w:rPr>
+          <w:rFonts w:eastAsiaTheme="minorEastAsia"/>
+        </w:rPr>
+      </w:pPr>
+      <w:r>
+        <w:rPr>
+          <w:noProof/>
+        </w:rPr>
+        <w:drawing>
+          <wp:inline distT="0" distB="0" distL="0" distR="0" wp14:anchorId="0C299D9C" wp14:editId="39DD9966">
+            <wp:extent cx="4787128" cy="3587750"/>
+            <wp:effectExtent l="0" t="0" r="0" b="0"/>
+            <wp:docPr id="1279588330" name="Picture 11"/>
+            <wp:cNvGraphicFramePr>
+              <a:graphicFrameLocks xmlns:a="http://schemas.openxmlformats.org/drawingml/2006/main" noChangeAspect="1"/>
+            </wp:cNvGraphicFramePr>
+            <a:graphic xmlns:a="http://schemas.openxmlformats.org/drawingml/2006/main">
+              <a:graphicData uri="http://schemas.openxmlformats.org/drawingml/2006/picture">
+                <pic:pic xmlns:pic="http://schemas.openxmlformats.org/drawingml/2006/picture">
+                  <pic:nvPicPr>
+                    <pic:cNvPr id="0" name="Picture 21"/>
+                    <pic:cNvPicPr>
+                      <a:picLocks noChangeAspect="1" noChangeArrowheads="1"/>
+                    </pic:cNvPicPr>
+                  </pic:nvPicPr>
+                  <pic:blipFill>
+                    <a:blip r:embed="rId14">
+                      <a:extLst>
+                        <a:ext uri="{28A0092B-C50C-407E-A947-70E740481C1C}">
+                          <a14:useLocalDpi xmlns:a14="http://schemas.microsoft.com/office/drawing/2010/main" val="0"/>
+                        </a:ext>
+                      </a:extLst>
+                    </a:blip>
+                    <a:srcRect/>
+                    <a:stretch>
+                      <a:fillRect/>
+                    </a:stretch>
+                  </pic:blipFill>
+                  <pic:spPr bwMode="auto">
+                    <a:xfrm>
+                      <a:off x="0" y="0"/>
+                      <a:ext cx="4787128" cy="3587750"/>
+                    </a:xfrm>
+                    <a:prstGeom prst="rect">
+                      <a:avLst/>
+                    </a:prstGeom>
+                    <a:noFill/>
+                    <a:ln>
+                      <a:noFill/>
+                    </a:ln>
+                  </pic:spPr>
+                </pic:pic>
+              </a:graphicData>
+            </a:graphic>
+          </wp:inline>
+        </w:drawing>
+      </w:r>
+    </w:p>
+    <w:p>
+      <w:pPr>
+        <w:ind w:left="360"/>
+        <w:rPr>
+          <w:rFonts w:eastAsiaTheme="minorEastAsia"/>
+          <w:lang w:val="uk-UA"/>
+        </w:rPr>
+      </w:pPr>
+      <w:r>
+        <w:rPr>
+          <w:rFonts w:eastAsiaTheme="minorEastAsia"/>
+          <w:lang w:val="uk-UA"/>
+        </w:rPr>
+        <w:t xml:space="preserve">На рисунку також зображено графік функції </w:t>
+      </w:r>
+      <m:oMath>
+        <m:r>
+          <w:rPr>
+            <w:rFonts w:ascii="Cambria Math" w:eastAsiaTheme="minorEastAsia" w:hAnsi="Cambria Math"/>
+            <w:lang w:val="uk-UA"/>
+          </w:rPr>
+          <m:t>f</m:t>
+        </m:r>
+        <m:d>
+          <m:dPr>
+            <m:ctrlPr>
+              <w:rPr>
+                <w:rFonts w:ascii="Cambria Math" w:eastAsiaTheme="minorEastAsia" w:hAnsi="Cambria Math"/>
+                <w:i/>
+                <w:lang w:val="uk-UA"/>
+              </w:rPr>
+            </m:ctrlPr>
+          </m:dPr>
+          <m:e>
+            <m:r>
+              <w:rPr>
+                <w:rFonts w:ascii="Cambria Math" w:eastAsiaTheme="minorEastAsia" w:hAnsi="Cambria Math"/>
+                <w:lang w:val="uk-UA"/>
+              </w:rPr>
+              <m:t>n</m:t>
+            </m:r>
+          </m:e>
+        </m:d>
+        <m:r>
+          <w:rPr>
+            <w:rFonts w:ascii="Cambria Math" w:eastAsiaTheme="minorEastAsia" w:hAnsi="Cambria Math"/>
+            <w:lang w:val="uk-UA"/>
+          </w:rPr>
+          <m:t>=</m:t>
+        </m:r>
+        <m:f>
+          <m:fPr>
+            <m:ctrlPr>
+              <w:rPr>
+                <w:rFonts w:ascii="Cambria Math" w:eastAsiaTheme="minorEastAsia" w:hAnsi="Cambria Math"/>
+                <w:i/>
+                <w:lang w:val="uk-UA"/>
+              </w:rPr>
+            </m:ctrlPr>
+          </m:fPr>
+          <m:num>
+            <m:sSup>
+              <m:sSupPr>
+                <m:ctrlPr>
+                  <w:rPr>
+                    <w:rFonts w:ascii="Cambria Math" w:eastAsiaTheme="minorEastAsia" w:hAnsi="Cambria Math"/>
+                    <w:i/>
+                    <w:lang w:val="uk-UA"/>
+                  </w:rPr>
+                </m:ctrlPr>
+              </m:sSupPr>
+              <m:e>
+                <m:r>
+                  <w:rPr>
+                    <w:rFonts w:ascii="Cambria Math" w:eastAsiaTheme="minorEastAsia" w:hAnsi="Cambria Math"/>
+                    <w:lang w:val="uk-UA"/>
+                  </w:rPr>
+                  <m:t>e</m:t>
+                </m:r>
+              </m:e>
+              <m:sup>
+                <m:r>
+                  <w:rPr>
+                    <w:rFonts w:ascii="Cambria Math" w:eastAsiaTheme="minorEastAsia" w:hAnsi="Cambria Math"/>
+                    <w:lang w:val="uk-UA"/>
+                  </w:rPr>
+                  <m:t>-λT</m:t>
+                </m:r>
+              </m:sup>
+            </m:sSup>
+            <m:sSup>
+              <m:sSupPr>
+                <m:ctrlPr>
+                  <w:rPr>
+                    <w:rFonts w:ascii="Cambria Math" w:eastAsiaTheme="minorEastAsia" w:hAnsi="Cambria Math"/>
+                    <w:i/>
+                    <w:lang w:val="uk-UA"/>
+                  </w:rPr>
+                </m:ctrlPr>
+              </m:sSupPr>
+              <m:e>
+                <m:d>
+                  <m:dPr>
+                    <m:ctrlPr>
+                      <w:rPr>
+                        <w:rFonts w:ascii="Cambria Math" w:eastAsiaTheme="minorEastAsia" w:hAnsi="Cambria Math"/>
+                        <w:i/>
+                        <w:lang w:val="uk-UA"/>
+                      </w:rPr>
+                    </m:ctrlPr>
+                  </m:dPr>
+                  <m:e>
+                    <m:r>
+                      <w:rPr>
+                        <w:rFonts w:ascii="Cambria Math" w:eastAsiaTheme="minorEastAsia" w:hAnsi="Cambria Math"/>
+                        <w:lang w:val="uk-UA"/>
+                      </w:rPr>
+                      <m:t>λT</m:t>
+                    </m:r>
+                  </m:e>
+                </m:d>
+              </m:e>
+              <m:sup>
+                <m:r>
+                  <w:rPr>
+                    <w:rFonts w:ascii="Cambria Math" w:eastAsiaTheme="minorEastAsia" w:hAnsi="Cambria Math"/>
+                    <w:lang w:val="uk-UA"/>
+                  </w:rPr>
+                  <m:t>n</m:t>
+                </m:r>
+              </m:sup>
+            </m:sSup>
+            <m:ctrlPr>
+              <w:rPr>
+                <w:rFonts w:ascii="Cambria Math" w:eastAsiaTheme="minorEastAsia" w:hAnsi="Cambria Math"/>
+                <w:i/>
+              </w:rPr>
+            </m:ctrlPr>
+          </m:num>
+          <m:den>
+            <m:r>
+              <w:rPr>
+                <w:rFonts w:ascii="Cambria Math" w:eastAsiaTheme="minorEastAsia" w:hAnsi="Cambria Math"/>
+              </w:rPr>
+              <m:t>n!</m:t>
+            </m:r>
+          </m:den>
+        </m:f>
+      </m:oMath>
+      <w:r>
+        <w:rPr>
+          <w:rFonts w:eastAsiaTheme="minorEastAsia"/>
+        </w:rPr>
+        <w:t xml:space="preserve">, </w:t>
+      </w:r>
+      <w:r>
+        <w:rPr>
+          <w:rFonts w:eastAsiaTheme="minorEastAsia"/>
+          <w:lang w:val="uk-UA"/>
+        </w:rPr>
+        <w:t>можемо помітити що розподіл близький до теоретичного.</w:t>
+      </w:r>
     </w:p>
     <w:sectPr>
       <w:pgSz w:w="12240" w:h="15840"/>
@@ -1259,6 +2322,95 @@
     </w:lvl>
   </w:abstractNum>
   <w:abstractNum w:abstractNumId="1" w15:restartNumberingAfterBreak="0">
+    <w:nsid w:val="4F123160"/>
+    <w:multiLevelType w:val="hybridMultilevel"/>
+    <w:tmpl w:val="BB3EB7A4"/>
+    <w:lvl w:ilvl="0" w:tplc="0409000F">
+      <w:start w:val="1"/>
+      <w:numFmt w:val="decimal"/>
+      <w:lvlText w:val="%1."/>
+      <w:lvlJc w:val="left"/>
+      <w:pPr>
+        <w:ind w:left="720" w:hanging="360"/>
+      </w:pPr>
+      <w:rPr>
+        <w:rFonts w:hint="default"/>
+      </w:rPr>
+    </w:lvl>
+    <w:lvl w:ilvl="1" w:tplc="04090019" w:tentative="1">
+      <w:start w:val="1"/>
+      <w:numFmt w:val="lowerLetter"/>
+      <w:lvlText w:val="%2."/>
+      <w:lvlJc w:val="left"/>
+      <w:pPr>
+        <w:ind w:left="1440" w:hanging="360"/>
+      </w:pPr>
+    </w:lvl>
+    <w:lvl w:ilvl="2" w:tplc="0409001B" w:tentative="1">
+      <w:start w:val="1"/>
+      <w:numFmt w:val="lowerRoman"/>
+      <w:lvlText w:val="%3."/>
+      <w:lvlJc w:val="right"/>
+      <w:pPr>
+        <w:ind w:left="2160" w:hanging="180"/>
+      </w:pPr>
+    </w:lvl>
+    <w:lvl w:ilvl="3" w:tplc="0409000F" w:tentative="1">
+      <w:start w:val="1"/>
+      <w:numFmt w:val="decimal"/>
+      <w:lvlText w:val="%4."/>
+      <w:lvlJc w:val="left"/>
+      <w:pPr>
+        <w:ind w:left="2880" w:hanging="360"/>
+      </w:pPr>
+    </w:lvl>
+    <w:lvl w:ilvl="4" w:tplc="04090019" w:tentative="1">
+      <w:start w:val="1"/>
+      <w:numFmt w:val="lowerLetter"/>
+      <w:lvlText w:val="%5."/>
+      <w:lvlJc w:val="left"/>
+      <w:pPr>
+        <w:ind w:left="3600" w:hanging="360"/>
+      </w:pPr>
+    </w:lvl>
+    <w:lvl w:ilvl="5" w:tplc="0409001B" w:tentative="1">
+      <w:start w:val="1"/>
+      <w:numFmt w:val="lowerRoman"/>
+      <w:lvlText w:val="%6."/>
+      <w:lvlJc w:val="right"/>
+      <w:pPr>
+        <w:ind w:left="4320" w:hanging="180"/>
+      </w:pPr>
+    </w:lvl>
+    <w:lvl w:ilvl="6" w:tplc="0409000F" w:tentative="1">
+      <w:start w:val="1"/>
+      <w:numFmt w:val="decimal"/>
+      <w:lvlText w:val="%7."/>
+      <w:lvlJc w:val="left"/>
+      <w:pPr>
+        <w:ind w:left="5040" w:hanging="360"/>
+      </w:pPr>
+    </w:lvl>
+    <w:lvl w:ilvl="7" w:tplc="04090019" w:tentative="1">
+      <w:start w:val="1"/>
+      <w:numFmt w:val="lowerLetter"/>
+      <w:lvlText w:val="%8."/>
+      <w:lvlJc w:val="left"/>
+      <w:pPr>
+        <w:ind w:left="5760" w:hanging="360"/>
+      </w:pPr>
+    </w:lvl>
+    <w:lvl w:ilvl="8" w:tplc="0409001B" w:tentative="1">
+      <w:start w:val="1"/>
+      <w:numFmt w:val="lowerRoman"/>
+      <w:lvlText w:val="%9."/>
+      <w:lvlJc w:val="right"/>
+      <w:pPr>
+        <w:ind w:left="6480" w:hanging="180"/>
+      </w:pPr>
+    </w:lvl>
+  </w:abstractNum>
+  <w:abstractNum w:abstractNumId="2" w15:restartNumberingAfterBreak="0">
     <w:nsid w:val="670F6497"/>
     <w:multiLevelType w:val="hybridMultilevel"/>
     <w:tmpl w:val="20584302"/>
@@ -1347,7 +2499,7 @@
       </w:pPr>
     </w:lvl>
   </w:abstractNum>
-  <w:abstractNum w:abstractNumId="2" w15:restartNumberingAfterBreak="0">
+  <w:abstractNum w:abstractNumId="3" w15:restartNumberingAfterBreak="0">
     <w:nsid w:val="79D3632E"/>
     <w:multiLevelType w:val="hybridMultilevel"/>
     <w:tmpl w:val="E0465E34"/>
@@ -1437,12 +2589,15 @@
     </w:lvl>
   </w:abstractNum>
   <w:num w:numId="1" w16cid:durableId="160850926">
-    <w:abstractNumId w:val="2"/>
+    <w:abstractNumId w:val="3"/>
   </w:num>
   <w:num w:numId="2" w16cid:durableId="1766656712">
     <w:abstractNumId w:val="0"/>
   </w:num>
   <w:num w:numId="3" w16cid:durableId="493643619">
+    <w:abstractNumId w:val="2"/>
+  </w:num>
+  <w:num w:numId="4" w16cid:durableId="46884609">
     <w:abstractNumId w:val="1"/>
   </w:num>
 </w:numbering>

</xml_diff>

<commit_message>
Added analysis on Wiener
</commit_message>
<xml_diff>
--- a/Нестерук СР2.docx
+++ b/Нестерук СР2.docx
@@ -1177,19 +1177,7 @@
           <w:rPr>
             <w:rFonts w:ascii="Cambria Math" w:eastAsiaTheme="minorEastAsia" w:hAnsi="Cambria Math"/>
           </w:rPr>
-          <m:t>λ=</m:t>
-        </m:r>
-        <m:r>
-          <w:rPr>
-            <w:rFonts w:ascii="Cambria Math" w:eastAsiaTheme="minorEastAsia" w:hAnsi="Cambria Math"/>
-          </w:rPr>
-          <m:t>0.4</m:t>
-        </m:r>
-        <m:r>
-          <w:rPr>
-            <w:rFonts w:ascii="Cambria Math" w:eastAsiaTheme="minorEastAsia" w:hAnsi="Cambria Math"/>
-          </w:rPr>
-          <m:t xml:space="preserve">, </m:t>
+          <m:t xml:space="preserve">λ=0.4, </m:t>
         </m:r>
       </m:oMath>
       <w:r>
@@ -1875,15 +1863,7 @@
           <w:lang w:val="uk-UA"/>
         </w:rPr>
         <w:lastRenderedPageBreak/>
-        <w:t>Гістограм</w:t>
-      </w:r>
-      <w:r>
-        <w:rPr>
-          <w:rFonts w:eastAsiaTheme="minorEastAsia"/>
-          <w:iCs/>
-          <w:lang w:val="uk-UA"/>
-        </w:rPr>
-        <w:t xml:space="preserve">а </w:t>
+        <w:t xml:space="preserve">Гістограма </w:t>
       </w:r>
       <w:r>
         <w:rPr>
@@ -1940,19 +1920,7 @@
           <w:rPr>
             <w:rFonts w:ascii="Cambria Math" w:eastAsiaTheme="minorEastAsia" w:hAnsi="Cambria Math"/>
           </w:rPr>
-          <m:t>λ=</m:t>
-        </m:r>
-        <m:r>
-          <w:rPr>
-            <w:rFonts w:ascii="Cambria Math" w:eastAsiaTheme="minorEastAsia" w:hAnsi="Cambria Math"/>
-          </w:rPr>
-          <m:t>0.4</m:t>
-        </m:r>
-        <m:r>
-          <w:rPr>
-            <w:rFonts w:ascii="Cambria Math" w:eastAsiaTheme="minorEastAsia" w:hAnsi="Cambria Math"/>
-          </w:rPr>
-          <m:t xml:space="preserve">, </m:t>
+          <m:t xml:space="preserve">λ=0.4, </m:t>
         </m:r>
       </m:oMath>
       <w:r>
@@ -1969,21 +1937,7 @@
             <w:rFonts w:ascii="Cambria Math" w:eastAsiaTheme="minorEastAsia" w:hAnsi="Cambria Math"/>
             <w:lang w:val="uk-UA"/>
           </w:rPr>
-          <m:t>T=</m:t>
-        </m:r>
-        <m:r>
-          <w:rPr>
-            <w:rFonts w:ascii="Cambria Math" w:eastAsiaTheme="minorEastAsia" w:hAnsi="Cambria Math"/>
-            <w:lang w:val="uk-UA"/>
-          </w:rPr>
-          <m:t>2</m:t>
-        </m:r>
-        <m:r>
-          <w:rPr>
-            <w:rFonts w:ascii="Cambria Math" w:eastAsiaTheme="minorEastAsia" w:hAnsi="Cambria Math"/>
-            <w:lang w:val="uk-UA"/>
-          </w:rPr>
-          <m:t>00</m:t>
+          <m:t>T=200</m:t>
         </m:r>
       </m:oMath>
       <w:r>
@@ -2218,6 +2172,1109 @@
         <w:t>можемо помітити що розподіл близький до теоретичного.</w:t>
       </w:r>
     </w:p>
+    <w:p>
+      <w:pPr>
+        <w:pStyle w:val="ListParagraph"/>
+        <w:rPr>
+          <w:rFonts w:eastAsiaTheme="minorEastAsia"/>
+          <w:i/>
+          <w:lang w:val="uk-UA"/>
+        </w:rPr>
+      </w:pPr>
+      <w:r>
+        <w:rPr>
+          <w:rFonts w:eastAsiaTheme="minorEastAsia"/>
+          <w:i/>
+          <w:lang w:val="uk-UA"/>
+        </w:rPr>
+        <w:t>Завдання 2</w:t>
+      </w:r>
+    </w:p>
+    <w:p>
+      <w:pPr>
+        <w:pStyle w:val="ListParagraph"/>
+        <w:numPr>
+          <w:ilvl w:val="0"/>
+          <w:numId w:val="5"/>
+        </w:numPr>
+        <w:spacing w:line="256" w:lineRule="auto"/>
+        <w:ind w:left="360"/>
+        <w:rPr>
+          <w:rFonts w:eastAsiaTheme="minorEastAsia"/>
+          <w:lang w:val="uk-UA"/>
+        </w:rPr>
+      </w:pPr>
+      <w:r>
+        <w:rPr>
+          <w:rFonts w:eastAsiaTheme="minorEastAsia"/>
+          <w:iCs/>
+          <w:lang w:val="uk-UA"/>
+        </w:rPr>
+        <w:t xml:space="preserve">Змоделювати неперервний </w:t>
+      </w:r>
+      <w:proofErr w:type="spellStart"/>
+      <w:r>
+        <w:rPr>
+          <w:rFonts w:eastAsiaTheme="minorEastAsia"/>
+          <w:iCs/>
+          <w:lang w:val="uk-UA"/>
+        </w:rPr>
+        <w:t>вінерівський</w:t>
+      </w:r>
+      <w:proofErr w:type="spellEnd"/>
+      <w:r>
+        <w:rPr>
+          <w:rFonts w:eastAsiaTheme="minorEastAsia"/>
+          <w:iCs/>
+          <w:lang w:val="uk-UA"/>
+        </w:rPr>
+        <w:t xml:space="preserve"> випадковий процес.</w:t>
+      </w:r>
+    </w:p>
+    <w:p>
+      <w:pPr>
+        <w:ind w:left="360"/>
+        <w:rPr>
+          <w:rFonts w:eastAsiaTheme="minorEastAsia"/>
+          <w:lang w:val="uk-UA"/>
+        </w:rPr>
+      </w:pPr>
+      <w:r>
+        <w:rPr>
+          <w:rFonts w:eastAsiaTheme="minorEastAsia"/>
+          <w:lang w:val="uk-UA"/>
+        </w:rPr>
+        <w:t xml:space="preserve">Реалізовувалась модель </w:t>
+      </w:r>
+      <m:oMath>
+        <m:r>
+          <w:rPr>
+            <w:rFonts w:ascii="Cambria Math" w:eastAsiaTheme="minorEastAsia" w:hAnsi="Cambria Math"/>
+            <w:lang w:val="uk-UA"/>
+          </w:rPr>
+          <m:t>W1(M,t)</m:t>
+        </m:r>
+      </m:oMath>
+      <w:r>
+        <w:rPr>
+          <w:rFonts w:eastAsiaTheme="minorEastAsia"/>
+        </w:rPr>
+        <w:t xml:space="preserve">. </w:t>
+      </w:r>
+      <w:r>
+        <w:rPr>
+          <w:rFonts w:eastAsiaTheme="minorEastAsia"/>
+          <w:lang w:val="uk-UA"/>
+        </w:rPr>
+        <w:t xml:space="preserve">Для заданих </w:t>
+      </w:r>
+      <m:oMath>
+        <m:r>
+          <w:rPr>
+            <w:rFonts w:ascii="Cambria Math" w:eastAsiaTheme="minorEastAsia" w:hAnsi="Cambria Math"/>
+            <w:lang w:val="uk-UA"/>
+          </w:rPr>
+          <m:t>δ=0.1,  ε=0.05</m:t>
+        </m:r>
+      </m:oMath>
+      <w:r>
+        <w:rPr>
+          <w:rFonts w:eastAsiaTheme="minorEastAsia"/>
+        </w:rPr>
+        <w:t xml:space="preserve"> </w:t>
+      </w:r>
+      <w:proofErr w:type="spellStart"/>
+      <w:r>
+        <w:rPr>
+          <w:rFonts w:eastAsiaTheme="minorEastAsia"/>
+          <w:lang w:val="uk-UA"/>
+        </w:rPr>
+        <w:t>оберемо</w:t>
+      </w:r>
+      <w:proofErr w:type="spellEnd"/>
+      <w:r>
+        <w:rPr>
+          <w:rFonts w:eastAsiaTheme="minorEastAsia"/>
+          <w:lang w:val="uk-UA"/>
+        </w:rPr>
+        <w:t xml:space="preserve"> </w:t>
+      </w:r>
+      <m:oMath>
+        <m:r>
+          <w:rPr>
+            <w:rFonts w:ascii="Cambria Math" w:eastAsiaTheme="minorEastAsia" w:hAnsi="Cambria Math"/>
+          </w:rPr>
+          <m:t>M = 100</m:t>
+        </m:r>
+        <m:r>
+          <w:rPr>
+            <w:rFonts w:ascii="Cambria Math" w:eastAsiaTheme="minorEastAsia" w:hAnsi="Cambria Math"/>
+          </w:rPr>
+          <m:t>00</m:t>
+        </m:r>
+        <m:r>
+          <w:rPr>
+            <w:rFonts w:ascii="Cambria Math" w:eastAsiaTheme="minorEastAsia" w:hAnsi="Cambria Math"/>
+          </w:rPr>
+          <m:t>.</m:t>
+        </m:r>
+      </m:oMath>
+      <w:r>
+        <w:rPr>
+          <w:rFonts w:eastAsiaTheme="minorEastAsia"/>
+        </w:rPr>
+        <w:t xml:space="preserve"> </w:t>
+      </w:r>
+      <w:r>
+        <w:rPr>
+          <w:rFonts w:eastAsiaTheme="minorEastAsia"/>
+          <w:lang w:val="uk-UA"/>
+        </w:rPr>
+        <w:t>Дійсно, тоді</w:t>
+      </w:r>
+    </w:p>
+    <w:p>
+      <w:pPr>
+        <w:ind w:left="360"/>
+        <w:rPr>
+          <w:rFonts w:eastAsiaTheme="minorEastAsia"/>
+        </w:rPr>
+      </w:pPr>
+      <w:r>
+        <w:rPr>
+          <w:rFonts w:eastAsiaTheme="minorEastAsia"/>
+          <w:lang w:val="uk-UA"/>
+        </w:rPr>
+        <w:t xml:space="preserve"> </w:t>
+      </w:r>
+      <m:oMath>
+        <m:r>
+          <w:rPr>
+            <w:rFonts w:ascii="Cambria Math" w:eastAsiaTheme="minorEastAsia" w:hAnsi="Cambria Math"/>
+            <w:lang w:val="uk-UA"/>
+          </w:rPr>
+          <m:t>M&gt;</m:t>
+        </m:r>
+        <m:sSup>
+          <m:sSupPr>
+            <m:ctrlPr>
+              <w:rPr>
+                <w:rFonts w:ascii="Cambria Math" w:eastAsiaTheme="minorEastAsia" w:hAnsi="Cambria Math"/>
+                <w:i/>
+                <w:lang w:val="uk-UA"/>
+              </w:rPr>
+            </m:ctrlPr>
+          </m:sSupPr>
+          <m:e>
+            <m:r>
+              <w:rPr>
+                <w:rFonts w:ascii="Cambria Math" w:eastAsiaTheme="minorEastAsia" w:hAnsi="Cambria Math"/>
+                <w:lang w:val="uk-UA"/>
+              </w:rPr>
+              <m:t>π</m:t>
+            </m:r>
+          </m:e>
+          <m:sup>
+            <m:r>
+              <w:rPr>
+                <w:rFonts w:ascii="Cambria Math" w:eastAsiaTheme="minorEastAsia" w:hAnsi="Cambria Math"/>
+                <w:lang w:val="uk-UA"/>
+              </w:rPr>
+              <m:t>-2</m:t>
+            </m:r>
+          </m:sup>
+        </m:sSup>
+        <m:sSup>
+          <m:sSupPr>
+            <m:ctrlPr>
+              <w:rPr>
+                <w:rFonts w:ascii="Cambria Math" w:eastAsiaTheme="minorEastAsia" w:hAnsi="Cambria Math"/>
+                <w:i/>
+                <w:lang w:val="uk-UA"/>
+              </w:rPr>
+            </m:ctrlPr>
+          </m:sSupPr>
+          <m:e>
+            <m:r>
+              <w:rPr>
+                <w:rFonts w:ascii="Cambria Math" w:eastAsiaTheme="minorEastAsia" w:hAnsi="Cambria Math"/>
+                <w:lang w:val="uk-UA"/>
+              </w:rPr>
+              <m:t>δ</m:t>
+            </m:r>
+          </m:e>
+          <m:sup>
+            <m:r>
+              <w:rPr>
+                <w:rFonts w:ascii="Cambria Math" w:eastAsiaTheme="minorEastAsia" w:hAnsi="Cambria Math"/>
+                <w:lang w:val="uk-UA"/>
+              </w:rPr>
+              <m:t>-2</m:t>
+            </m:r>
+          </m:sup>
+        </m:sSup>
+        <m:r>
+          <w:rPr>
+            <w:rFonts w:ascii="Cambria Math" w:eastAsiaTheme="minorEastAsia" w:hAnsi="Cambria Math"/>
+            <w:lang w:val="uk-UA"/>
+          </w:rPr>
+          <m:t>≈10</m:t>
+        </m:r>
+      </m:oMath>
+      <w:r>
+        <w:rPr>
+          <w:rFonts w:eastAsiaTheme="minorEastAsia"/>
+        </w:rPr>
+        <w:t xml:space="preserve"> </w:t>
+      </w:r>
+      <w:r>
+        <w:rPr>
+          <w:rFonts w:eastAsiaTheme="minorEastAsia"/>
+          <w:lang w:val="uk-UA"/>
+        </w:rPr>
+        <w:t xml:space="preserve">та </w:t>
+      </w:r>
+      <m:oMath>
+        <m:sSup>
+          <m:sSupPr>
+            <m:ctrlPr>
+              <w:rPr>
+                <w:rFonts w:ascii="Cambria Math" w:eastAsiaTheme="minorEastAsia" w:hAnsi="Cambria Math"/>
+                <w:i/>
+                <w:lang w:val="uk-UA"/>
+              </w:rPr>
+            </m:ctrlPr>
+          </m:sSupPr>
+          <m:e>
+            <m:r>
+              <w:rPr>
+                <w:rFonts w:ascii="Cambria Math" w:eastAsiaTheme="minorEastAsia" w:hAnsi="Cambria Math"/>
+                <w:lang w:val="uk-UA"/>
+              </w:rPr>
+              <m:t>e</m:t>
+            </m:r>
+          </m:e>
+          <m:sup>
+            <m:f>
+              <m:fPr>
+                <m:ctrlPr>
+                  <w:rPr>
+                    <w:rFonts w:ascii="Cambria Math" w:eastAsiaTheme="minorEastAsia" w:hAnsi="Cambria Math"/>
+                    <w:i/>
+                    <w:lang w:val="uk-UA"/>
+                  </w:rPr>
+                </m:ctrlPr>
+              </m:fPr>
+              <m:num>
+                <m:r>
+                  <w:rPr>
+                    <w:rFonts w:ascii="Cambria Math" w:eastAsiaTheme="minorEastAsia" w:hAnsi="Cambria Math"/>
+                    <w:lang w:val="uk-UA"/>
+                  </w:rPr>
+                  <m:t>1</m:t>
+                </m:r>
+              </m:num>
+              <m:den>
+                <m:r>
+                  <w:rPr>
+                    <w:rFonts w:ascii="Cambria Math" w:eastAsiaTheme="minorEastAsia" w:hAnsi="Cambria Math"/>
+                    <w:lang w:val="uk-UA"/>
+                  </w:rPr>
+                  <m:t>2</m:t>
+                </m:r>
+              </m:den>
+            </m:f>
+          </m:sup>
+        </m:sSup>
+        <m:r>
+          <w:rPr>
+            <w:rFonts w:ascii="Cambria Math" w:eastAsiaTheme="minorEastAsia" w:hAnsi="Cambria Math"/>
+            <w:lang w:val="uk-UA"/>
+          </w:rPr>
+          <m:t>δπ</m:t>
+        </m:r>
+        <m:rad>
+          <m:radPr>
+            <m:degHide m:val="1"/>
+            <m:ctrlPr>
+              <w:rPr>
+                <w:rFonts w:ascii="Cambria Math" w:eastAsiaTheme="minorEastAsia" w:hAnsi="Cambria Math"/>
+                <w:i/>
+                <w:lang w:val="uk-UA"/>
+              </w:rPr>
+            </m:ctrlPr>
+          </m:radPr>
+          <m:deg/>
+          <m:e>
+            <m:r>
+              <w:rPr>
+                <w:rFonts w:ascii="Cambria Math" w:eastAsiaTheme="minorEastAsia" w:hAnsi="Cambria Math"/>
+                <w:lang w:val="uk-UA"/>
+              </w:rPr>
+              <m:t>M</m:t>
+            </m:r>
+          </m:e>
+        </m:rad>
+        <m:sSup>
+          <m:sSupPr>
+            <m:ctrlPr>
+              <w:rPr>
+                <w:rFonts w:ascii="Cambria Math" w:eastAsiaTheme="minorEastAsia" w:hAnsi="Cambria Math"/>
+                <w:i/>
+                <w:lang w:val="uk-UA"/>
+              </w:rPr>
+            </m:ctrlPr>
+          </m:sSupPr>
+          <m:e>
+            <m:r>
+              <w:rPr>
+                <w:rFonts w:ascii="Cambria Math" w:eastAsiaTheme="minorEastAsia" w:hAnsi="Cambria Math"/>
+                <w:lang w:val="uk-UA"/>
+              </w:rPr>
+              <m:t>e</m:t>
+            </m:r>
+          </m:e>
+          <m:sup>
+            <m:r>
+              <w:rPr>
+                <w:rFonts w:ascii="Cambria Math" w:eastAsiaTheme="minorEastAsia" w:hAnsi="Cambria Math"/>
+                <w:lang w:val="uk-UA"/>
+              </w:rPr>
+              <m:t>-</m:t>
+            </m:r>
+            <m:f>
+              <m:fPr>
+                <m:ctrlPr>
+                  <w:rPr>
+                    <w:rFonts w:ascii="Cambria Math" w:eastAsiaTheme="minorEastAsia" w:hAnsi="Cambria Math"/>
+                    <w:i/>
+                    <w:lang w:val="uk-UA"/>
+                  </w:rPr>
+                </m:ctrlPr>
+              </m:fPr>
+              <m:num>
+                <m:sSup>
+                  <m:sSupPr>
+                    <m:ctrlPr>
+                      <w:rPr>
+                        <w:rFonts w:ascii="Cambria Math" w:eastAsiaTheme="minorEastAsia" w:hAnsi="Cambria Math"/>
+                        <w:i/>
+                        <w:lang w:val="uk-UA"/>
+                      </w:rPr>
+                    </m:ctrlPr>
+                  </m:sSupPr>
+                  <m:e>
+                    <m:r>
+                      <w:rPr>
+                        <w:rFonts w:ascii="Cambria Math" w:eastAsiaTheme="minorEastAsia" w:hAnsi="Cambria Math"/>
+                        <w:lang w:val="uk-UA"/>
+                      </w:rPr>
+                      <m:t>δ</m:t>
+                    </m:r>
+                  </m:e>
+                  <m:sup>
+                    <m:r>
+                      <w:rPr>
+                        <w:rFonts w:ascii="Cambria Math" w:eastAsiaTheme="minorEastAsia" w:hAnsi="Cambria Math"/>
+                        <w:lang w:val="uk-UA"/>
+                      </w:rPr>
+                      <m:t>2</m:t>
+                    </m:r>
+                  </m:sup>
+                </m:sSup>
+                <m:sSup>
+                  <m:sSupPr>
+                    <m:ctrlPr>
+                      <w:rPr>
+                        <w:rFonts w:ascii="Cambria Math" w:eastAsiaTheme="minorEastAsia" w:hAnsi="Cambria Math"/>
+                        <w:i/>
+                        <w:lang w:val="uk-UA"/>
+                      </w:rPr>
+                    </m:ctrlPr>
+                  </m:sSupPr>
+                  <m:e>
+                    <m:r>
+                      <w:rPr>
+                        <w:rFonts w:ascii="Cambria Math" w:eastAsiaTheme="minorEastAsia" w:hAnsi="Cambria Math"/>
+                        <w:lang w:val="uk-UA"/>
+                      </w:rPr>
+                      <m:t>π</m:t>
+                    </m:r>
+                  </m:e>
+                  <m:sup>
+                    <m:r>
+                      <w:rPr>
+                        <w:rFonts w:ascii="Cambria Math" w:eastAsiaTheme="minorEastAsia" w:hAnsi="Cambria Math"/>
+                        <w:lang w:val="uk-UA"/>
+                      </w:rPr>
+                      <m:t>2</m:t>
+                    </m:r>
+                  </m:sup>
+                </m:sSup>
+                <m:r>
+                  <w:rPr>
+                    <w:rFonts w:ascii="Cambria Math" w:eastAsiaTheme="minorEastAsia" w:hAnsi="Cambria Math"/>
+                    <w:lang w:val="uk-UA"/>
+                  </w:rPr>
+                  <m:t xml:space="preserve">M </m:t>
+                </m:r>
+              </m:num>
+              <m:den>
+                <m:r>
+                  <w:rPr>
+                    <w:rFonts w:ascii="Cambria Math" w:eastAsiaTheme="minorEastAsia" w:hAnsi="Cambria Math"/>
+                    <w:lang w:val="uk-UA"/>
+                  </w:rPr>
+                  <m:t>2</m:t>
+                </m:r>
+              </m:den>
+            </m:f>
+          </m:sup>
+        </m:sSup>
+        <m:r>
+          <w:rPr>
+            <w:rFonts w:ascii="Cambria Math" w:eastAsiaTheme="minorEastAsia" w:hAnsi="Cambria Math"/>
+            <w:lang w:val="uk-UA"/>
+          </w:rPr>
+          <m:t>&lt;</m:t>
+        </m:r>
+        <m:sSup>
+          <m:sSupPr>
+            <m:ctrlPr>
+              <w:rPr>
+                <w:rFonts w:ascii="Cambria Math" w:eastAsiaTheme="minorEastAsia" w:hAnsi="Cambria Math"/>
+                <w:i/>
+                <w:lang w:val="uk-UA"/>
+              </w:rPr>
+            </m:ctrlPr>
+          </m:sSupPr>
+          <m:e>
+            <m:r>
+              <w:rPr>
+                <w:rFonts w:ascii="Cambria Math" w:eastAsiaTheme="minorEastAsia" w:hAnsi="Cambria Math"/>
+                <w:lang w:val="uk-UA"/>
+              </w:rPr>
+              <m:t>10</m:t>
+            </m:r>
+          </m:e>
+          <m:sup>
+            <m:r>
+              <w:rPr>
+                <w:rFonts w:ascii="Cambria Math" w:eastAsiaTheme="minorEastAsia" w:hAnsi="Cambria Math"/>
+                <w:lang w:val="uk-UA"/>
+              </w:rPr>
+              <m:t>-2</m:t>
+            </m:r>
+          </m:sup>
+        </m:sSup>
+        <m:r>
+          <w:rPr>
+            <w:rFonts w:ascii="Cambria Math" w:eastAsiaTheme="minorEastAsia" w:hAnsi="Cambria Math"/>
+            <w:lang w:val="uk-UA"/>
+          </w:rPr>
+          <m:t>&lt;ε=0.05</m:t>
+        </m:r>
+      </m:oMath>
+      <w:r>
+        <w:rPr>
+          <w:rFonts w:eastAsiaTheme="minorEastAsia"/>
+        </w:rPr>
+        <w:t>.</w:t>
+      </w:r>
+      <w:r>
+        <w:rPr>
+          <w:rFonts w:eastAsiaTheme="minorEastAsia"/>
+        </w:rPr>
+        <w:t xml:space="preserve"> </w:t>
+      </w:r>
+      <w:r>
+        <w:rPr>
+          <w:rFonts w:eastAsiaTheme="minorEastAsia"/>
+          <w:lang w:val="uk-UA"/>
+        </w:rPr>
+        <w:t xml:space="preserve">Також </w:t>
+      </w:r>
+      <w:proofErr w:type="spellStart"/>
+      <w:r>
+        <w:rPr>
+          <w:rFonts w:eastAsiaTheme="minorEastAsia"/>
+          <w:lang w:val="uk-UA"/>
+        </w:rPr>
+        <w:t>оберемо</w:t>
+      </w:r>
+      <w:proofErr w:type="spellEnd"/>
+      <w:r>
+        <w:rPr>
+          <w:rFonts w:eastAsiaTheme="minorEastAsia"/>
+          <w:lang w:val="uk-UA"/>
+        </w:rPr>
+        <w:t xml:space="preserve"> крок </w:t>
+      </w:r>
+      <m:oMath>
+        <m:r>
+          <w:rPr>
+            <w:rFonts w:ascii="Cambria Math" w:eastAsiaTheme="minorEastAsia" w:hAnsi="Cambria Math"/>
+            <w:lang w:val="uk-UA"/>
+          </w:rPr>
+          <m:t>δt=0.01</m:t>
+        </m:r>
+      </m:oMath>
+      <w:r>
+        <w:rPr>
+          <w:rFonts w:eastAsiaTheme="minorEastAsia"/>
+        </w:rPr>
+        <w:t>.</w:t>
+      </w:r>
+    </w:p>
+    <w:p>
+      <w:pPr>
+        <w:ind w:left="360"/>
+        <w:rPr>
+          <w:rFonts w:eastAsiaTheme="minorEastAsia"/>
+          <w:iCs/>
+          <w:lang w:val="uk-UA"/>
+        </w:rPr>
+      </w:pPr>
+      <w:r>
+        <w:rPr>
+          <w:rFonts w:eastAsiaTheme="minorEastAsia"/>
+          <w:iCs/>
+          <w:lang w:val="uk-UA"/>
+        </w:rPr>
+        <w:t>Графік реалізацій процесу:</w:t>
+      </w:r>
+    </w:p>
+    <w:p>
+      <w:pPr>
+        <w:ind w:left="360"/>
+        <w:rPr>
+          <w:rFonts w:eastAsiaTheme="minorEastAsia"/>
+          <w:iCs/>
+        </w:rPr>
+      </w:pPr>
+      <w:r>
+        <w:rPr>
+          <w:noProof/>
+        </w:rPr>
+        <w:drawing>
+          <wp:inline distT="0" distB="0" distL="0" distR="0" wp14:anchorId="146690C6" wp14:editId="00DBC89C">
+            <wp:extent cx="4102100" cy="3074350"/>
+            <wp:effectExtent l="0" t="0" r="0" b="0"/>
+            <wp:docPr id="1925843247" name="Picture 1"/>
+            <wp:cNvGraphicFramePr>
+              <a:graphicFrameLocks xmlns:a="http://schemas.openxmlformats.org/drawingml/2006/main" noChangeAspect="1"/>
+            </wp:cNvGraphicFramePr>
+            <a:graphic xmlns:a="http://schemas.openxmlformats.org/drawingml/2006/main">
+              <a:graphicData uri="http://schemas.openxmlformats.org/drawingml/2006/picture">
+                <pic:pic xmlns:pic="http://schemas.openxmlformats.org/drawingml/2006/picture">
+                  <pic:nvPicPr>
+                    <pic:cNvPr id="0" name="Picture 1"/>
+                    <pic:cNvPicPr>
+                      <a:picLocks noChangeAspect="1" noChangeArrowheads="1"/>
+                    </pic:cNvPicPr>
+                  </pic:nvPicPr>
+                  <pic:blipFill>
+                    <a:blip r:embed="rId15">
+                      <a:extLst>
+                        <a:ext uri="{28A0092B-C50C-407E-A947-70E740481C1C}">
+                          <a14:useLocalDpi xmlns:a14="http://schemas.microsoft.com/office/drawing/2010/main" val="0"/>
+                        </a:ext>
+                      </a:extLst>
+                    </a:blip>
+                    <a:srcRect/>
+                    <a:stretch>
+                      <a:fillRect/>
+                    </a:stretch>
+                  </pic:blipFill>
+                  <pic:spPr bwMode="auto">
+                    <a:xfrm>
+                      <a:off x="0" y="0"/>
+                      <a:ext cx="4113205" cy="3082673"/>
+                    </a:xfrm>
+                    <a:prstGeom prst="rect">
+                      <a:avLst/>
+                    </a:prstGeom>
+                    <a:noFill/>
+                    <a:ln>
+                      <a:noFill/>
+                    </a:ln>
+                  </pic:spPr>
+                </pic:pic>
+              </a:graphicData>
+            </a:graphic>
+          </wp:inline>
+        </w:drawing>
+      </w:r>
+    </w:p>
+    <w:p>
+      <w:pPr>
+        <w:pStyle w:val="ListParagraph"/>
+        <w:numPr>
+          <w:ilvl w:val="0"/>
+          <w:numId w:val="5"/>
+        </w:numPr>
+        <w:rPr>
+          <w:rFonts w:eastAsiaTheme="minorEastAsia"/>
+          <w:iCs/>
+          <w:lang w:val="uk-UA"/>
+        </w:rPr>
+      </w:pPr>
+      <w:r>
+        <w:rPr>
+          <w:rFonts w:eastAsiaTheme="minorEastAsia"/>
+          <w:iCs/>
+          <w:lang w:val="uk-UA"/>
+        </w:rPr>
+        <w:lastRenderedPageBreak/>
+        <w:t>За реалізаціями оцінити середнє значення та дисперсію</w:t>
+      </w:r>
+    </w:p>
+    <w:p>
+      <w:pPr>
+        <w:ind w:left="360"/>
+        <w:rPr>
+          <w:rFonts w:eastAsiaTheme="minorEastAsia"/>
+          <w:iCs/>
+          <w:lang w:val="uk-UA"/>
+        </w:rPr>
+      </w:pPr>
+      <w:r>
+        <w:rPr>
+          <w:rFonts w:eastAsiaTheme="minorEastAsia"/>
+          <w:iCs/>
+          <w:lang w:val="uk-UA"/>
+        </w:rPr>
+        <w:t xml:space="preserve">Гістограма середніх значень для </w:t>
+      </w:r>
+      <m:oMath>
+        <m:r>
+          <w:rPr>
+            <w:rFonts w:ascii="Cambria Math" w:eastAsiaTheme="minorEastAsia" w:hAnsi="Cambria Math"/>
+          </w:rPr>
+          <m:t>N=150</m:t>
+        </m:r>
+      </m:oMath>
+      <w:r>
+        <w:rPr>
+          <w:rFonts w:eastAsiaTheme="minorEastAsia"/>
+          <w:iCs/>
+        </w:rPr>
+        <w:t xml:space="preserve"> </w:t>
+      </w:r>
+      <w:r>
+        <w:rPr>
+          <w:rFonts w:eastAsiaTheme="minorEastAsia"/>
+          <w:iCs/>
+          <w:lang w:val="uk-UA"/>
+        </w:rPr>
+        <w:t>реалізацій:</w:t>
+      </w:r>
+    </w:p>
+    <w:p>
+      <w:pPr>
+        <w:ind w:left="360"/>
+        <w:rPr>
+          <w:rFonts w:eastAsiaTheme="minorEastAsia"/>
+          <w:iCs/>
+          <w:lang w:val="uk-UA"/>
+        </w:rPr>
+      </w:pPr>
+      <w:r>
+        <w:rPr>
+          <w:noProof/>
+        </w:rPr>
+        <w:drawing>
+          <wp:inline distT="0" distB="0" distL="0" distR="0" wp14:anchorId="6B6C5E44" wp14:editId="05AA00F9">
+            <wp:extent cx="4117775" cy="3086100"/>
+            <wp:effectExtent l="0" t="0" r="0" b="0"/>
+            <wp:docPr id="834931585" name="Picture 2"/>
+            <wp:cNvGraphicFramePr>
+              <a:graphicFrameLocks xmlns:a="http://schemas.openxmlformats.org/drawingml/2006/main" noChangeAspect="1"/>
+            </wp:cNvGraphicFramePr>
+            <a:graphic xmlns:a="http://schemas.openxmlformats.org/drawingml/2006/main">
+              <a:graphicData uri="http://schemas.openxmlformats.org/drawingml/2006/picture">
+                <pic:pic xmlns:pic="http://schemas.openxmlformats.org/drawingml/2006/picture">
+                  <pic:nvPicPr>
+                    <pic:cNvPr id="0" name="Picture 3"/>
+                    <pic:cNvPicPr>
+                      <a:picLocks noChangeAspect="1" noChangeArrowheads="1"/>
+                    </pic:cNvPicPr>
+                  </pic:nvPicPr>
+                  <pic:blipFill>
+                    <a:blip r:embed="rId16">
+                      <a:extLst>
+                        <a:ext uri="{28A0092B-C50C-407E-A947-70E740481C1C}">
+                          <a14:useLocalDpi xmlns:a14="http://schemas.microsoft.com/office/drawing/2010/main" val="0"/>
+                        </a:ext>
+                      </a:extLst>
+                    </a:blip>
+                    <a:srcRect/>
+                    <a:stretch>
+                      <a:fillRect/>
+                    </a:stretch>
+                  </pic:blipFill>
+                  <pic:spPr bwMode="auto">
+                    <a:xfrm>
+                      <a:off x="0" y="0"/>
+                      <a:ext cx="4132125" cy="3096854"/>
+                    </a:xfrm>
+                    <a:prstGeom prst="rect">
+                      <a:avLst/>
+                    </a:prstGeom>
+                    <a:noFill/>
+                    <a:ln>
+                      <a:noFill/>
+                    </a:ln>
+                  </pic:spPr>
+                </pic:pic>
+              </a:graphicData>
+            </a:graphic>
+          </wp:inline>
+        </w:drawing>
+      </w:r>
+    </w:p>
+    <w:p>
+      <w:pPr>
+        <w:ind w:left="360"/>
+        <w:rPr>
+          <w:rFonts w:eastAsiaTheme="minorEastAsia"/>
+          <w:iCs/>
+          <w:lang w:val="uk-UA"/>
+        </w:rPr>
+      </w:pPr>
+      <w:r>
+        <w:rPr>
+          <w:rFonts w:eastAsiaTheme="minorEastAsia"/>
+          <w:iCs/>
+          <w:lang w:val="uk-UA"/>
+        </w:rPr>
+        <w:t xml:space="preserve">Гістограма </w:t>
+      </w:r>
+      <w:proofErr w:type="spellStart"/>
+      <w:r>
+        <w:rPr>
+          <w:rFonts w:eastAsiaTheme="minorEastAsia"/>
+          <w:iCs/>
+          <w:lang w:val="uk-UA"/>
+        </w:rPr>
+        <w:t>дисперсій</w:t>
+      </w:r>
+      <w:proofErr w:type="spellEnd"/>
+      <w:r>
+        <w:rPr>
+          <w:rFonts w:eastAsiaTheme="minorEastAsia"/>
+          <w:iCs/>
+          <w:lang w:val="uk-UA"/>
+        </w:rPr>
+        <w:t xml:space="preserve"> для </w:t>
+      </w:r>
+      <m:oMath>
+        <m:r>
+          <w:rPr>
+            <w:rFonts w:ascii="Cambria Math" w:eastAsiaTheme="minorEastAsia" w:hAnsi="Cambria Math"/>
+          </w:rPr>
+          <m:t>N=150</m:t>
+        </m:r>
+      </m:oMath>
+      <w:r>
+        <w:rPr>
+          <w:rFonts w:eastAsiaTheme="minorEastAsia"/>
+          <w:iCs/>
+        </w:rPr>
+        <w:t xml:space="preserve"> </w:t>
+      </w:r>
+      <w:r>
+        <w:rPr>
+          <w:rFonts w:eastAsiaTheme="minorEastAsia"/>
+          <w:iCs/>
+          <w:lang w:val="uk-UA"/>
+        </w:rPr>
+        <w:t>реалізацій:</w:t>
+      </w:r>
+    </w:p>
+    <w:p>
+      <w:pPr>
+        <w:ind w:left="360"/>
+        <w:rPr>
+          <w:rFonts w:eastAsiaTheme="minorEastAsia"/>
+          <w:iCs/>
+          <w:lang w:val="uk-UA"/>
+        </w:rPr>
+      </w:pPr>
+      <w:r>
+        <w:rPr>
+          <w:noProof/>
+        </w:rPr>
+        <w:drawing>
+          <wp:inline distT="0" distB="0" distL="0" distR="0" wp14:anchorId="337393FD" wp14:editId="47E6AAD3">
+            <wp:extent cx="4566836" cy="3422650"/>
+            <wp:effectExtent l="0" t="0" r="5715" b="6350"/>
+            <wp:docPr id="1492774889" name="Picture 3"/>
+            <wp:cNvGraphicFramePr>
+              <a:graphicFrameLocks xmlns:a="http://schemas.openxmlformats.org/drawingml/2006/main" noChangeAspect="1"/>
+            </wp:cNvGraphicFramePr>
+            <a:graphic xmlns:a="http://schemas.openxmlformats.org/drawingml/2006/main">
+              <a:graphicData uri="http://schemas.openxmlformats.org/drawingml/2006/picture">
+                <pic:pic xmlns:pic="http://schemas.openxmlformats.org/drawingml/2006/picture">
+                  <pic:nvPicPr>
+                    <pic:cNvPr id="0" name="Picture 5"/>
+                    <pic:cNvPicPr>
+                      <a:picLocks noChangeAspect="1" noChangeArrowheads="1"/>
+                    </pic:cNvPicPr>
+                  </pic:nvPicPr>
+                  <pic:blipFill>
+                    <a:blip r:embed="rId17">
+                      <a:extLst>
+                        <a:ext uri="{28A0092B-C50C-407E-A947-70E740481C1C}">
+                          <a14:useLocalDpi xmlns:a14="http://schemas.microsoft.com/office/drawing/2010/main" val="0"/>
+                        </a:ext>
+                      </a:extLst>
+                    </a:blip>
+                    <a:srcRect/>
+                    <a:stretch>
+                      <a:fillRect/>
+                    </a:stretch>
+                  </pic:blipFill>
+                  <pic:spPr bwMode="auto">
+                    <a:xfrm>
+                      <a:off x="0" y="0"/>
+                      <a:ext cx="4579481" cy="3432127"/>
+                    </a:xfrm>
+                    <a:prstGeom prst="rect">
+                      <a:avLst/>
+                    </a:prstGeom>
+                    <a:noFill/>
+                    <a:ln>
+                      <a:noFill/>
+                    </a:ln>
+                  </pic:spPr>
+                </pic:pic>
+              </a:graphicData>
+            </a:graphic>
+          </wp:inline>
+        </w:drawing>
+      </w:r>
+    </w:p>
+    <w:p>
+      <w:pPr>
+        <w:ind w:left="360"/>
+        <w:rPr>
+          <w:rFonts w:eastAsiaTheme="minorEastAsia"/>
+          <w:iCs/>
+          <w:lang w:val="uk-UA"/>
+        </w:rPr>
+      </w:pPr>
+      <w:r>
+        <w:rPr>
+          <w:rFonts w:eastAsiaTheme="minorEastAsia"/>
+          <w:iCs/>
+          <w:lang w:val="uk-UA"/>
+        </w:rPr>
+        <w:t>Оцінка середнього значення та дисперсії:</w:t>
+      </w:r>
+    </w:p>
+    <w:p>
+      <w:pPr>
+        <w:ind w:left="360"/>
+        <w:rPr>
+          <w:rFonts w:eastAsiaTheme="minorEastAsia"/>
+          <w:iCs/>
+          <w:lang w:val="uk-UA"/>
+        </w:rPr>
+      </w:pPr>
+      <w:r>
+        <w:rPr>
+          <w:rFonts w:eastAsiaTheme="minorEastAsia"/>
+          <w:iCs/>
+          <w:lang w:val="uk-UA"/>
+        </w:rPr>
+        <w:drawing>
+          <wp:inline distT="0" distB="0" distL="0" distR="0" wp14:anchorId="101D1A16" wp14:editId="477E6BB3">
+            <wp:extent cx="3124636" cy="428685"/>
+            <wp:effectExtent l="0" t="0" r="0" b="9525"/>
+            <wp:docPr id="401612020" name="Picture 1"/>
+            <wp:cNvGraphicFramePr>
+              <a:graphicFrameLocks xmlns:a="http://schemas.openxmlformats.org/drawingml/2006/main" noChangeAspect="1"/>
+            </wp:cNvGraphicFramePr>
+            <a:graphic xmlns:a="http://schemas.openxmlformats.org/drawingml/2006/main">
+              <a:graphicData uri="http://schemas.openxmlformats.org/drawingml/2006/picture">
+                <pic:pic xmlns:pic="http://schemas.openxmlformats.org/drawingml/2006/picture">
+                  <pic:nvPicPr>
+                    <pic:cNvPr id="401612020" name=""/>
+                    <pic:cNvPicPr/>
+                  </pic:nvPicPr>
+                  <pic:blipFill>
+                    <a:blip r:embed="rId18"/>
+                    <a:stretch>
+                      <a:fillRect/>
+                    </a:stretch>
+                  </pic:blipFill>
+                  <pic:spPr>
+                    <a:xfrm>
+                      <a:off x="0" y="0"/>
+                      <a:ext cx="3124636" cy="428685"/>
+                    </a:xfrm>
+                    <a:prstGeom prst="rect">
+                      <a:avLst/>
+                    </a:prstGeom>
+                  </pic:spPr>
+                </pic:pic>
+              </a:graphicData>
+            </a:graphic>
+          </wp:inline>
+        </w:drawing>
+      </w:r>
+    </w:p>
+    <w:p>
+      <w:pPr>
+        <w:rPr>
+          <w:rFonts w:eastAsiaTheme="minorEastAsia"/>
+          <w:iCs/>
+          <w:lang w:val="uk-UA"/>
+        </w:rPr>
+      </w:pPr>
+    </w:p>
+    <w:p>
+      <w:pPr>
+        <w:ind w:left="360"/>
+        <w:rPr>
+          <w:rFonts w:eastAsiaTheme="minorEastAsia"/>
+          <w:iCs/>
+          <w:lang w:val="uk-UA"/>
+        </w:rPr>
+      </w:pPr>
+    </w:p>
+    <w:p>
+      <w:pPr>
+        <w:pStyle w:val="ListParagraph"/>
+        <w:numPr>
+          <w:ilvl w:val="0"/>
+          <w:numId w:val="5"/>
+        </w:numPr>
+        <w:rPr>
+          <w:rFonts w:eastAsiaTheme="minorEastAsia"/>
+          <w:iCs/>
+          <w:lang w:val="uk-UA"/>
+        </w:rPr>
+      </w:pPr>
+      <w:r>
+        <w:rPr>
+          <w:rFonts w:eastAsiaTheme="minorEastAsia"/>
+          <w:iCs/>
+          <w:lang w:val="uk-UA"/>
+        </w:rPr>
+        <w:lastRenderedPageBreak/>
+        <w:t xml:space="preserve">Знайти емпіричний закон розподілу ймовірностей часу першого виходу </w:t>
+      </w:r>
+      <w:proofErr w:type="spellStart"/>
+      <w:r>
+        <w:rPr>
+          <w:rFonts w:eastAsiaTheme="minorEastAsia"/>
+          <w:iCs/>
+          <w:lang w:val="uk-UA"/>
+        </w:rPr>
+        <w:t>вінерівського</w:t>
+      </w:r>
+      <w:proofErr w:type="spellEnd"/>
+      <w:r>
+        <w:rPr>
+          <w:rFonts w:eastAsiaTheme="minorEastAsia"/>
+          <w:iCs/>
+          <w:lang w:val="uk-UA"/>
+        </w:rPr>
+        <w:t xml:space="preserve"> процесу на заданий рівень</w:t>
+      </w:r>
+    </w:p>
+    <w:p>
+      <w:pPr>
+        <w:ind w:left="360"/>
+        <w:rPr>
+          <w:rFonts w:eastAsiaTheme="minorEastAsia"/>
+          <w:iCs/>
+          <w:lang w:val="uk-UA"/>
+        </w:rPr>
+      </w:pPr>
+      <w:r>
+        <w:rPr>
+          <w:rFonts w:eastAsiaTheme="minorEastAsia"/>
+          <w:iCs/>
+          <w:lang w:val="uk-UA"/>
+        </w:rPr>
+        <w:t xml:space="preserve">Гістограма перших виходів для </w:t>
+      </w:r>
+      <m:oMath>
+        <m:r>
+          <w:rPr>
+            <w:rFonts w:ascii="Cambria Math" w:eastAsiaTheme="minorEastAsia" w:hAnsi="Cambria Math"/>
+            <w:lang w:val="uk-UA"/>
+          </w:rPr>
+          <m:t>N=150, α=0.4:</m:t>
+        </m:r>
+      </m:oMath>
+    </w:p>
+    <w:p>
+      <w:pPr>
+        <w:ind w:left="360"/>
+        <w:rPr>
+          <w:rFonts w:eastAsiaTheme="minorEastAsia"/>
+          <w:i/>
+          <w:iCs/>
+        </w:rPr>
+      </w:pPr>
+      <w:r>
+        <w:rPr>
+          <w:noProof/>
+        </w:rPr>
+        <w:drawing>
+          <wp:inline distT="0" distB="0" distL="0" distR="0" wp14:anchorId="1C29FE7B" wp14:editId="441EFB85">
+            <wp:extent cx="3770392" cy="2825750"/>
+            <wp:effectExtent l="0" t="0" r="1905" b="0"/>
+            <wp:docPr id="52158145" name="Picture 4"/>
+            <wp:cNvGraphicFramePr>
+              <a:graphicFrameLocks xmlns:a="http://schemas.openxmlformats.org/drawingml/2006/main" noChangeAspect="1"/>
+            </wp:cNvGraphicFramePr>
+            <a:graphic xmlns:a="http://schemas.openxmlformats.org/drawingml/2006/main">
+              <a:graphicData uri="http://schemas.openxmlformats.org/drawingml/2006/picture">
+                <pic:pic xmlns:pic="http://schemas.openxmlformats.org/drawingml/2006/picture">
+                  <pic:nvPicPr>
+                    <pic:cNvPr id="0" name="Picture 7"/>
+                    <pic:cNvPicPr>
+                      <a:picLocks noChangeAspect="1" noChangeArrowheads="1"/>
+                    </pic:cNvPicPr>
+                  </pic:nvPicPr>
+                  <pic:blipFill>
+                    <a:blip r:embed="rId19">
+                      <a:extLst>
+                        <a:ext uri="{28A0092B-C50C-407E-A947-70E740481C1C}">
+                          <a14:useLocalDpi xmlns:a14="http://schemas.microsoft.com/office/drawing/2010/main" val="0"/>
+                        </a:ext>
+                      </a:extLst>
+                    </a:blip>
+                    <a:srcRect/>
+                    <a:stretch>
+                      <a:fillRect/>
+                    </a:stretch>
+                  </pic:blipFill>
+                  <pic:spPr bwMode="auto">
+                    <a:xfrm>
+                      <a:off x="0" y="0"/>
+                      <a:ext cx="3773820" cy="2828319"/>
+                    </a:xfrm>
+                    <a:prstGeom prst="rect">
+                      <a:avLst/>
+                    </a:prstGeom>
+                    <a:noFill/>
+                    <a:ln>
+                      <a:noFill/>
+                    </a:ln>
+                  </pic:spPr>
+                </pic:pic>
+              </a:graphicData>
+            </a:graphic>
+          </wp:inline>
+        </w:drawing>
+      </w:r>
+    </w:p>
     <w:sectPr>
       <w:pgSz w:w="12240" w:h="15840"/>
       <w:pgMar w:top="720" w:right="720" w:bottom="720" w:left="720" w:header="708" w:footer="708" w:gutter="0"/>
@@ -2248,7 +3305,7 @@
         <w:sz w:val="28"/>
       </w:rPr>
     </w:lvl>
-    <w:lvl w:ilvl="1" w:tplc="04090019" w:tentative="1">
+    <w:lvl w:ilvl="1" w:tplc="04090019">
       <w:start w:val="1"/>
       <w:numFmt w:val="lowerLetter"/>
       <w:lvlText w:val="%2."/>
@@ -2411,9 +3468,9 @@
     </w:lvl>
   </w:abstractNum>
   <w:abstractNum w:abstractNumId="2" w15:restartNumberingAfterBreak="0">
-    <w:nsid w:val="670F6497"/>
+    <w:nsid w:val="6457205F"/>
     <w:multiLevelType w:val="hybridMultilevel"/>
-    <w:tmpl w:val="20584302"/>
+    <w:tmpl w:val="525AA83A"/>
     <w:lvl w:ilvl="0" w:tplc="0409000F">
       <w:start w:val="1"/>
       <w:numFmt w:val="decimal"/>
@@ -2500,9 +3557,9 @@
     </w:lvl>
   </w:abstractNum>
   <w:abstractNum w:abstractNumId="3" w15:restartNumberingAfterBreak="0">
-    <w:nsid w:val="79D3632E"/>
+    <w:nsid w:val="670F6497"/>
     <w:multiLevelType w:val="hybridMultilevel"/>
-    <w:tmpl w:val="E0465E34"/>
+    <w:tmpl w:val="20584302"/>
     <w:lvl w:ilvl="0" w:tplc="0409000F">
       <w:start w:val="1"/>
       <w:numFmt w:val="decimal"/>
@@ -2588,17 +3645,139 @@
       </w:pPr>
     </w:lvl>
   </w:abstractNum>
+  <w:abstractNum w:abstractNumId="4" w15:restartNumberingAfterBreak="0">
+    <w:nsid w:val="79D3632E"/>
+    <w:multiLevelType w:val="hybridMultilevel"/>
+    <w:tmpl w:val="E0465E34"/>
+    <w:lvl w:ilvl="0" w:tplc="0409000F">
+      <w:start w:val="1"/>
+      <w:numFmt w:val="decimal"/>
+      <w:lvlText w:val="%1."/>
+      <w:lvlJc w:val="left"/>
+      <w:pPr>
+        <w:ind w:left="720" w:hanging="360"/>
+      </w:pPr>
+      <w:rPr>
+        <w:rFonts w:hint="default"/>
+      </w:rPr>
+    </w:lvl>
+    <w:lvl w:ilvl="1" w:tplc="04090019" w:tentative="1">
+      <w:start w:val="1"/>
+      <w:numFmt w:val="lowerLetter"/>
+      <w:lvlText w:val="%2."/>
+      <w:lvlJc w:val="left"/>
+      <w:pPr>
+        <w:ind w:left="1440" w:hanging="360"/>
+      </w:pPr>
+    </w:lvl>
+    <w:lvl w:ilvl="2" w:tplc="0409001B" w:tentative="1">
+      <w:start w:val="1"/>
+      <w:numFmt w:val="lowerRoman"/>
+      <w:lvlText w:val="%3."/>
+      <w:lvlJc w:val="right"/>
+      <w:pPr>
+        <w:ind w:left="2160" w:hanging="180"/>
+      </w:pPr>
+    </w:lvl>
+    <w:lvl w:ilvl="3" w:tplc="0409000F" w:tentative="1">
+      <w:start w:val="1"/>
+      <w:numFmt w:val="decimal"/>
+      <w:lvlText w:val="%4."/>
+      <w:lvlJc w:val="left"/>
+      <w:pPr>
+        <w:ind w:left="2880" w:hanging="360"/>
+      </w:pPr>
+    </w:lvl>
+    <w:lvl w:ilvl="4" w:tplc="04090019" w:tentative="1">
+      <w:start w:val="1"/>
+      <w:numFmt w:val="lowerLetter"/>
+      <w:lvlText w:val="%5."/>
+      <w:lvlJc w:val="left"/>
+      <w:pPr>
+        <w:ind w:left="3600" w:hanging="360"/>
+      </w:pPr>
+    </w:lvl>
+    <w:lvl w:ilvl="5" w:tplc="0409001B" w:tentative="1">
+      <w:start w:val="1"/>
+      <w:numFmt w:val="lowerRoman"/>
+      <w:lvlText w:val="%6."/>
+      <w:lvlJc w:val="right"/>
+      <w:pPr>
+        <w:ind w:left="4320" w:hanging="180"/>
+      </w:pPr>
+    </w:lvl>
+    <w:lvl w:ilvl="6" w:tplc="0409000F" w:tentative="1">
+      <w:start w:val="1"/>
+      <w:numFmt w:val="decimal"/>
+      <w:lvlText w:val="%7."/>
+      <w:lvlJc w:val="left"/>
+      <w:pPr>
+        <w:ind w:left="5040" w:hanging="360"/>
+      </w:pPr>
+    </w:lvl>
+    <w:lvl w:ilvl="7" w:tplc="04090019" w:tentative="1">
+      <w:start w:val="1"/>
+      <w:numFmt w:val="lowerLetter"/>
+      <w:lvlText w:val="%8."/>
+      <w:lvlJc w:val="left"/>
+      <w:pPr>
+        <w:ind w:left="5760" w:hanging="360"/>
+      </w:pPr>
+    </w:lvl>
+    <w:lvl w:ilvl="8" w:tplc="0409001B" w:tentative="1">
+      <w:start w:val="1"/>
+      <w:numFmt w:val="lowerRoman"/>
+      <w:lvlText w:val="%9."/>
+      <w:lvlJc w:val="right"/>
+      <w:pPr>
+        <w:ind w:left="6480" w:hanging="180"/>
+      </w:pPr>
+    </w:lvl>
+  </w:abstractNum>
   <w:num w:numId="1" w16cid:durableId="160850926">
-    <w:abstractNumId w:val="3"/>
+    <w:abstractNumId w:val="4"/>
   </w:num>
   <w:num w:numId="2" w16cid:durableId="1766656712">
     <w:abstractNumId w:val="0"/>
   </w:num>
   <w:num w:numId="3" w16cid:durableId="493643619">
-    <w:abstractNumId w:val="2"/>
+    <w:abstractNumId w:val="3"/>
   </w:num>
   <w:num w:numId="4" w16cid:durableId="46884609">
     <w:abstractNumId w:val="1"/>
+  </w:num>
+  <w:num w:numId="5" w16cid:durableId="399062388">
+    <w:abstractNumId w:val="1"/>
+    <w:lvlOverride w:ilvl="0">
+      <w:startOverride w:val="1"/>
+    </w:lvlOverride>
+    <w:lvlOverride w:ilvl="1">
+      <w:startOverride w:val="1"/>
+    </w:lvlOverride>
+    <w:lvlOverride w:ilvl="2">
+      <w:startOverride w:val="1"/>
+    </w:lvlOverride>
+    <w:lvlOverride w:ilvl="3">
+      <w:startOverride w:val="1"/>
+    </w:lvlOverride>
+    <w:lvlOverride w:ilvl="4">
+      <w:startOverride w:val="1"/>
+    </w:lvlOverride>
+    <w:lvlOverride w:ilvl="5">
+      <w:startOverride w:val="1"/>
+    </w:lvlOverride>
+    <w:lvlOverride w:ilvl="6">
+      <w:startOverride w:val="1"/>
+    </w:lvlOverride>
+    <w:lvlOverride w:ilvl="7">
+      <w:startOverride w:val="1"/>
+    </w:lvlOverride>
+    <w:lvlOverride w:ilvl="8">
+      <w:startOverride w:val="1"/>
+    </w:lvlOverride>
+  </w:num>
+  <w:num w:numId="6" w16cid:durableId="8215382">
+    <w:abstractNumId w:val="2"/>
   </w:num>
 </w:numbering>
 </file>

</xml_diff>

<commit_message>
Added analysis on Markov
</commit_message>
<xml_diff>
--- a/Нестерук СР2.docx
+++ b/Нестерук СР2.docx
@@ -2304,19 +2304,7 @@
           <w:rPr>
             <w:rFonts w:ascii="Cambria Math" w:eastAsiaTheme="minorEastAsia" w:hAnsi="Cambria Math"/>
           </w:rPr>
-          <m:t>M = 100</m:t>
-        </m:r>
-        <m:r>
-          <w:rPr>
-            <w:rFonts w:ascii="Cambria Math" w:eastAsiaTheme="minorEastAsia" w:hAnsi="Cambria Math"/>
-          </w:rPr>
-          <m:t>00</m:t>
-        </m:r>
-        <m:r>
-          <w:rPr>
-            <w:rFonts w:ascii="Cambria Math" w:eastAsiaTheme="minorEastAsia" w:hAnsi="Cambria Math"/>
-          </w:rPr>
-          <m:t>.</m:t>
+          <m:t>M = 10000.</m:t>
         </m:r>
       </m:oMath>
       <w:r>
@@ -3086,6 +3074,7 @@
         <w:rPr>
           <w:rFonts w:eastAsiaTheme="minorEastAsia"/>
           <w:iCs/>
+          <w:noProof/>
           <w:lang w:val="uk-UA"/>
         </w:rPr>
         <w:drawing>
@@ -3275,6 +3264,2883 @@
         </w:drawing>
       </w:r>
     </w:p>
+    <w:p>
+      <w:pPr>
+        <w:pStyle w:val="ListParagraph"/>
+        <w:numPr>
+          <w:ilvl w:val="0"/>
+          <w:numId w:val="3"/>
+        </w:numPr>
+        <w:rPr>
+          <w:rFonts w:eastAsiaTheme="minorEastAsia"/>
+          <w:iCs/>
+          <w:lang w:val="uk-UA"/>
+        </w:rPr>
+      </w:pPr>
+      <w:r>
+        <w:rPr>
+          <w:rFonts w:eastAsiaTheme="minorEastAsia"/>
+          <w:b/>
+          <w:bCs/>
+          <w:iCs/>
+          <w:sz w:val="28"/>
+          <w:szCs w:val="28"/>
+          <w:lang w:val="uk-UA"/>
+        </w:rPr>
+        <w:t xml:space="preserve">Моделювання </w:t>
+      </w:r>
+      <w:r>
+        <w:rPr>
+          <w:rFonts w:eastAsiaTheme="minorEastAsia"/>
+          <w:b/>
+          <w:bCs/>
+          <w:iCs/>
+          <w:sz w:val="28"/>
+          <w:szCs w:val="28"/>
+          <w:lang w:val="uk-UA"/>
+        </w:rPr>
+        <w:t>ланцюга Маркова</w:t>
+      </w:r>
+    </w:p>
+    <w:p>
+      <w:pPr>
+        <w:pStyle w:val="ListParagraph"/>
+        <w:numPr>
+          <w:ilvl w:val="0"/>
+          <w:numId w:val="9"/>
+        </w:numPr>
+        <w:spacing w:line="256" w:lineRule="auto"/>
+        <w:rPr>
+          <w:rFonts w:eastAsiaTheme="minorEastAsia"/>
+          <w:lang w:val="uk-UA"/>
+        </w:rPr>
+      </w:pPr>
+      <w:r>
+        <w:rPr>
+          <w:rFonts w:eastAsiaTheme="minorEastAsia"/>
+          <w:lang w:val="uk-UA"/>
+        </w:rPr>
+        <w:t>Змоделювати поглинаючий ланцюг Маркова для заданих перехідних і початкових ймовірностей (довжина реалізації – до поглинання). Кількість реалізацій – більше 100).</w:t>
+      </w:r>
+    </w:p>
+    <w:p>
+      <w:pPr>
+        <w:spacing w:line="256" w:lineRule="auto"/>
+        <w:ind w:left="360"/>
+        <w:rPr>
+          <w:rFonts w:eastAsiaTheme="minorEastAsia"/>
+          <w:lang w:val="uk-UA"/>
+        </w:rPr>
+      </w:pPr>
+      <w:proofErr w:type="spellStart"/>
+      <w:r>
+        <w:rPr>
+          <w:rFonts w:eastAsiaTheme="minorEastAsia"/>
+          <w:lang w:val="uk-UA"/>
+        </w:rPr>
+        <w:t>Оберемо</w:t>
+      </w:r>
+      <w:proofErr w:type="spellEnd"/>
+      <w:r>
+        <w:rPr>
+          <w:rFonts w:eastAsiaTheme="minorEastAsia"/>
+          <w:lang w:val="uk-UA"/>
+        </w:rPr>
+        <w:t xml:space="preserve"> наступні матрицю та вектор ймовірностей:</w:t>
+      </w:r>
+    </w:p>
+    <w:p>
+      <w:pPr>
+        <w:pStyle w:val="ListParagraph"/>
+        <w:shd w:val="clear" w:color="auto" w:fill="1F1F1F"/>
+        <w:spacing w:after="0" w:line="285" w:lineRule="atLeast"/>
+        <w:rPr>
+          <w:rFonts w:ascii="Consolas" w:eastAsia="Times New Roman" w:hAnsi="Consolas" w:cs="Times New Roman"/>
+          <w:color w:val="CCCCCC"/>
+          <w:kern w:val="0"/>
+          <w:sz w:val="21"/>
+          <w:szCs w:val="21"/>
+          <w14:ligatures w14:val="none"/>
+        </w:rPr>
+      </w:pPr>
+      <w:r>
+        <w:rPr>
+          <w:rFonts w:ascii="Consolas" w:eastAsia="Times New Roman" w:hAnsi="Consolas" w:cs="Times New Roman"/>
+          <w:color w:val="9CDCFE"/>
+          <w:kern w:val="0"/>
+          <w:sz w:val="21"/>
+          <w:szCs w:val="21"/>
+          <w14:ligatures w14:val="none"/>
+        </w:rPr>
+        <w:t>matrix</w:t>
+      </w:r>
+      <w:r>
+        <w:rPr>
+          <w:rFonts w:ascii="Consolas" w:eastAsia="Times New Roman" w:hAnsi="Consolas" w:cs="Times New Roman"/>
+          <w:color w:val="CCCCCC"/>
+          <w:kern w:val="0"/>
+          <w:sz w:val="21"/>
+          <w:szCs w:val="21"/>
+          <w14:ligatures w14:val="none"/>
+        </w:rPr>
+        <w:t xml:space="preserve"> </w:t>
+      </w:r>
+      <w:r>
+        <w:rPr>
+          <w:rFonts w:ascii="Consolas" w:eastAsia="Times New Roman" w:hAnsi="Consolas" w:cs="Times New Roman"/>
+          <w:color w:val="D4D4D4"/>
+          <w:kern w:val="0"/>
+          <w:sz w:val="21"/>
+          <w:szCs w:val="21"/>
+          <w14:ligatures w14:val="none"/>
+        </w:rPr>
+        <w:t>=</w:t>
+      </w:r>
+      <w:r>
+        <w:rPr>
+          <w:rFonts w:ascii="Consolas" w:eastAsia="Times New Roman" w:hAnsi="Consolas" w:cs="Times New Roman"/>
+          <w:color w:val="CCCCCC"/>
+          <w:kern w:val="0"/>
+          <w:sz w:val="21"/>
+          <w:szCs w:val="21"/>
+          <w14:ligatures w14:val="none"/>
+        </w:rPr>
+        <w:t xml:space="preserve"> [</w:t>
+      </w:r>
+    </w:p>
+    <w:p>
+      <w:pPr>
+        <w:pStyle w:val="ListParagraph"/>
+        <w:shd w:val="clear" w:color="auto" w:fill="1F1F1F"/>
+        <w:spacing w:after="0" w:line="285" w:lineRule="atLeast"/>
+        <w:rPr>
+          <w:rFonts w:ascii="Consolas" w:eastAsia="Times New Roman" w:hAnsi="Consolas" w:cs="Times New Roman"/>
+          <w:color w:val="CCCCCC"/>
+          <w:kern w:val="0"/>
+          <w:sz w:val="21"/>
+          <w:szCs w:val="21"/>
+          <w14:ligatures w14:val="none"/>
+        </w:rPr>
+      </w:pPr>
+      <w:r>
+        <w:rPr>
+          <w:rFonts w:ascii="Consolas" w:eastAsia="Times New Roman" w:hAnsi="Consolas" w:cs="Times New Roman"/>
+          <w:color w:val="CCCCCC"/>
+          <w:kern w:val="0"/>
+          <w:sz w:val="21"/>
+          <w:szCs w:val="21"/>
+          <w14:ligatures w14:val="none"/>
+        </w:rPr>
+        <w:t>        [</w:t>
+      </w:r>
+      <w:r>
+        <w:rPr>
+          <w:rFonts w:ascii="Consolas" w:eastAsia="Times New Roman" w:hAnsi="Consolas" w:cs="Times New Roman"/>
+          <w:color w:val="B5CEA8"/>
+          <w:kern w:val="0"/>
+          <w:sz w:val="21"/>
+          <w:szCs w:val="21"/>
+          <w14:ligatures w14:val="none"/>
+        </w:rPr>
+        <w:t>0.4</w:t>
+      </w:r>
+      <w:r>
+        <w:rPr>
+          <w:rFonts w:ascii="Consolas" w:eastAsia="Times New Roman" w:hAnsi="Consolas" w:cs="Times New Roman"/>
+          <w:color w:val="CCCCCC"/>
+          <w:kern w:val="0"/>
+          <w:sz w:val="21"/>
+          <w:szCs w:val="21"/>
+          <w14:ligatures w14:val="none"/>
+        </w:rPr>
+        <w:t xml:space="preserve">, </w:t>
+      </w:r>
+      <w:r>
+        <w:rPr>
+          <w:rFonts w:ascii="Consolas" w:eastAsia="Times New Roman" w:hAnsi="Consolas" w:cs="Times New Roman"/>
+          <w:color w:val="B5CEA8"/>
+          <w:kern w:val="0"/>
+          <w:sz w:val="21"/>
+          <w:szCs w:val="21"/>
+          <w14:ligatures w14:val="none"/>
+        </w:rPr>
+        <w:t>0.5</w:t>
+      </w:r>
+      <w:r>
+        <w:rPr>
+          <w:rFonts w:ascii="Consolas" w:eastAsia="Times New Roman" w:hAnsi="Consolas" w:cs="Times New Roman"/>
+          <w:color w:val="CCCCCC"/>
+          <w:kern w:val="0"/>
+          <w:sz w:val="21"/>
+          <w:szCs w:val="21"/>
+          <w14:ligatures w14:val="none"/>
+        </w:rPr>
+        <w:t xml:space="preserve">, </w:t>
+      </w:r>
+      <w:r>
+        <w:rPr>
+          <w:rFonts w:ascii="Consolas" w:eastAsia="Times New Roman" w:hAnsi="Consolas" w:cs="Times New Roman"/>
+          <w:color w:val="B5CEA8"/>
+          <w:kern w:val="0"/>
+          <w:sz w:val="21"/>
+          <w:szCs w:val="21"/>
+          <w14:ligatures w14:val="none"/>
+        </w:rPr>
+        <w:t>0.0</w:t>
+      </w:r>
+      <w:r>
+        <w:rPr>
+          <w:rFonts w:ascii="Consolas" w:eastAsia="Times New Roman" w:hAnsi="Consolas" w:cs="Times New Roman"/>
+          <w:color w:val="CCCCCC"/>
+          <w:kern w:val="0"/>
+          <w:sz w:val="21"/>
+          <w:szCs w:val="21"/>
+          <w14:ligatures w14:val="none"/>
+        </w:rPr>
+        <w:t xml:space="preserve">, </w:t>
+      </w:r>
+      <w:r>
+        <w:rPr>
+          <w:rFonts w:ascii="Consolas" w:eastAsia="Times New Roman" w:hAnsi="Consolas" w:cs="Times New Roman"/>
+          <w:color w:val="B5CEA8"/>
+          <w:kern w:val="0"/>
+          <w:sz w:val="21"/>
+          <w:szCs w:val="21"/>
+          <w14:ligatures w14:val="none"/>
+        </w:rPr>
+        <w:t>0.1</w:t>
+      </w:r>
+      <w:r>
+        <w:rPr>
+          <w:rFonts w:ascii="Consolas" w:eastAsia="Times New Roman" w:hAnsi="Consolas" w:cs="Times New Roman"/>
+          <w:color w:val="CCCCCC"/>
+          <w:kern w:val="0"/>
+          <w:sz w:val="21"/>
+          <w:szCs w:val="21"/>
+          <w14:ligatures w14:val="none"/>
+        </w:rPr>
+        <w:t xml:space="preserve">, </w:t>
+      </w:r>
+      <w:r>
+        <w:rPr>
+          <w:rFonts w:ascii="Consolas" w:eastAsia="Times New Roman" w:hAnsi="Consolas" w:cs="Times New Roman"/>
+          <w:color w:val="B5CEA8"/>
+          <w:kern w:val="0"/>
+          <w:sz w:val="21"/>
+          <w:szCs w:val="21"/>
+          <w14:ligatures w14:val="none"/>
+        </w:rPr>
+        <w:t>0.0</w:t>
+      </w:r>
+      <w:r>
+        <w:rPr>
+          <w:rFonts w:ascii="Consolas" w:eastAsia="Times New Roman" w:hAnsi="Consolas" w:cs="Times New Roman"/>
+          <w:color w:val="CCCCCC"/>
+          <w:kern w:val="0"/>
+          <w:sz w:val="21"/>
+          <w:szCs w:val="21"/>
+          <w14:ligatures w14:val="none"/>
+        </w:rPr>
+        <w:t>],</w:t>
+      </w:r>
+    </w:p>
+    <w:p>
+      <w:pPr>
+        <w:pStyle w:val="ListParagraph"/>
+        <w:shd w:val="clear" w:color="auto" w:fill="1F1F1F"/>
+        <w:spacing w:after="0" w:line="285" w:lineRule="atLeast"/>
+        <w:rPr>
+          <w:rFonts w:ascii="Consolas" w:eastAsia="Times New Roman" w:hAnsi="Consolas" w:cs="Times New Roman"/>
+          <w:color w:val="CCCCCC"/>
+          <w:kern w:val="0"/>
+          <w:sz w:val="21"/>
+          <w:szCs w:val="21"/>
+          <w14:ligatures w14:val="none"/>
+        </w:rPr>
+      </w:pPr>
+      <w:r>
+        <w:rPr>
+          <w:rFonts w:ascii="Consolas" w:eastAsia="Times New Roman" w:hAnsi="Consolas" w:cs="Times New Roman"/>
+          <w:color w:val="CCCCCC"/>
+          <w:kern w:val="0"/>
+          <w:sz w:val="21"/>
+          <w:szCs w:val="21"/>
+          <w14:ligatures w14:val="none"/>
+        </w:rPr>
+        <w:t>        [</w:t>
+      </w:r>
+      <w:r>
+        <w:rPr>
+          <w:rFonts w:ascii="Consolas" w:eastAsia="Times New Roman" w:hAnsi="Consolas" w:cs="Times New Roman"/>
+          <w:color w:val="B5CEA8"/>
+          <w:kern w:val="0"/>
+          <w:sz w:val="21"/>
+          <w:szCs w:val="21"/>
+          <w14:ligatures w14:val="none"/>
+        </w:rPr>
+        <w:t>0.1</w:t>
+      </w:r>
+      <w:r>
+        <w:rPr>
+          <w:rFonts w:ascii="Consolas" w:eastAsia="Times New Roman" w:hAnsi="Consolas" w:cs="Times New Roman"/>
+          <w:color w:val="CCCCCC"/>
+          <w:kern w:val="0"/>
+          <w:sz w:val="21"/>
+          <w:szCs w:val="21"/>
+          <w14:ligatures w14:val="none"/>
+        </w:rPr>
+        <w:t xml:space="preserve">, </w:t>
+      </w:r>
+      <w:r>
+        <w:rPr>
+          <w:rFonts w:ascii="Consolas" w:eastAsia="Times New Roman" w:hAnsi="Consolas" w:cs="Times New Roman"/>
+          <w:color w:val="B5CEA8"/>
+          <w:kern w:val="0"/>
+          <w:sz w:val="21"/>
+          <w:szCs w:val="21"/>
+          <w14:ligatures w14:val="none"/>
+        </w:rPr>
+        <w:t>0.1</w:t>
+      </w:r>
+      <w:r>
+        <w:rPr>
+          <w:rFonts w:ascii="Consolas" w:eastAsia="Times New Roman" w:hAnsi="Consolas" w:cs="Times New Roman"/>
+          <w:color w:val="CCCCCC"/>
+          <w:kern w:val="0"/>
+          <w:sz w:val="21"/>
+          <w:szCs w:val="21"/>
+          <w14:ligatures w14:val="none"/>
+        </w:rPr>
+        <w:t xml:space="preserve">, </w:t>
+      </w:r>
+      <w:r>
+        <w:rPr>
+          <w:rFonts w:ascii="Consolas" w:eastAsia="Times New Roman" w:hAnsi="Consolas" w:cs="Times New Roman"/>
+          <w:color w:val="B5CEA8"/>
+          <w:kern w:val="0"/>
+          <w:sz w:val="21"/>
+          <w:szCs w:val="21"/>
+          <w14:ligatures w14:val="none"/>
+        </w:rPr>
+        <w:t>0.6</w:t>
+      </w:r>
+      <w:r>
+        <w:rPr>
+          <w:rFonts w:ascii="Consolas" w:eastAsia="Times New Roman" w:hAnsi="Consolas" w:cs="Times New Roman"/>
+          <w:color w:val="CCCCCC"/>
+          <w:kern w:val="0"/>
+          <w:sz w:val="21"/>
+          <w:szCs w:val="21"/>
+          <w14:ligatures w14:val="none"/>
+        </w:rPr>
+        <w:t xml:space="preserve">, </w:t>
+      </w:r>
+      <w:r>
+        <w:rPr>
+          <w:rFonts w:ascii="Consolas" w:eastAsia="Times New Roman" w:hAnsi="Consolas" w:cs="Times New Roman"/>
+          <w:color w:val="B5CEA8"/>
+          <w:kern w:val="0"/>
+          <w:sz w:val="21"/>
+          <w:szCs w:val="21"/>
+          <w14:ligatures w14:val="none"/>
+        </w:rPr>
+        <w:t>0.1</w:t>
+      </w:r>
+      <w:r>
+        <w:rPr>
+          <w:rFonts w:ascii="Consolas" w:eastAsia="Times New Roman" w:hAnsi="Consolas" w:cs="Times New Roman"/>
+          <w:color w:val="CCCCCC"/>
+          <w:kern w:val="0"/>
+          <w:sz w:val="21"/>
+          <w:szCs w:val="21"/>
+          <w14:ligatures w14:val="none"/>
+        </w:rPr>
+        <w:t xml:space="preserve">, </w:t>
+      </w:r>
+      <w:r>
+        <w:rPr>
+          <w:rFonts w:ascii="Consolas" w:eastAsia="Times New Roman" w:hAnsi="Consolas" w:cs="Times New Roman"/>
+          <w:color w:val="B5CEA8"/>
+          <w:kern w:val="0"/>
+          <w:sz w:val="21"/>
+          <w:szCs w:val="21"/>
+          <w14:ligatures w14:val="none"/>
+        </w:rPr>
+        <w:t>0.1</w:t>
+      </w:r>
+      <w:r>
+        <w:rPr>
+          <w:rFonts w:ascii="Consolas" w:eastAsia="Times New Roman" w:hAnsi="Consolas" w:cs="Times New Roman"/>
+          <w:color w:val="CCCCCC"/>
+          <w:kern w:val="0"/>
+          <w:sz w:val="21"/>
+          <w:szCs w:val="21"/>
+          <w14:ligatures w14:val="none"/>
+        </w:rPr>
+        <w:t>],</w:t>
+      </w:r>
+    </w:p>
+    <w:p>
+      <w:pPr>
+        <w:pStyle w:val="ListParagraph"/>
+        <w:shd w:val="clear" w:color="auto" w:fill="1F1F1F"/>
+        <w:spacing w:after="0" w:line="285" w:lineRule="atLeast"/>
+        <w:rPr>
+          <w:rFonts w:ascii="Consolas" w:eastAsia="Times New Roman" w:hAnsi="Consolas" w:cs="Times New Roman"/>
+          <w:color w:val="CCCCCC"/>
+          <w:kern w:val="0"/>
+          <w:sz w:val="21"/>
+          <w:szCs w:val="21"/>
+          <w14:ligatures w14:val="none"/>
+        </w:rPr>
+      </w:pPr>
+      <w:r>
+        <w:rPr>
+          <w:rFonts w:ascii="Consolas" w:eastAsia="Times New Roman" w:hAnsi="Consolas" w:cs="Times New Roman"/>
+          <w:color w:val="CCCCCC"/>
+          <w:kern w:val="0"/>
+          <w:sz w:val="21"/>
+          <w:szCs w:val="21"/>
+          <w14:ligatures w14:val="none"/>
+        </w:rPr>
+        <w:t>        [</w:t>
+      </w:r>
+      <w:r>
+        <w:rPr>
+          <w:rFonts w:ascii="Consolas" w:eastAsia="Times New Roman" w:hAnsi="Consolas" w:cs="Times New Roman"/>
+          <w:color w:val="B5CEA8"/>
+          <w:kern w:val="0"/>
+          <w:sz w:val="21"/>
+          <w:szCs w:val="21"/>
+          <w14:ligatures w14:val="none"/>
+        </w:rPr>
+        <w:t>0.4</w:t>
+      </w:r>
+      <w:r>
+        <w:rPr>
+          <w:rFonts w:ascii="Consolas" w:eastAsia="Times New Roman" w:hAnsi="Consolas" w:cs="Times New Roman"/>
+          <w:color w:val="CCCCCC"/>
+          <w:kern w:val="0"/>
+          <w:sz w:val="21"/>
+          <w:szCs w:val="21"/>
+          <w14:ligatures w14:val="none"/>
+        </w:rPr>
+        <w:t xml:space="preserve">, </w:t>
+      </w:r>
+      <w:r>
+        <w:rPr>
+          <w:rFonts w:ascii="Consolas" w:eastAsia="Times New Roman" w:hAnsi="Consolas" w:cs="Times New Roman"/>
+          <w:color w:val="B5CEA8"/>
+          <w:kern w:val="0"/>
+          <w:sz w:val="21"/>
+          <w:szCs w:val="21"/>
+          <w14:ligatures w14:val="none"/>
+        </w:rPr>
+        <w:t>0.2</w:t>
+      </w:r>
+      <w:r>
+        <w:rPr>
+          <w:rFonts w:ascii="Consolas" w:eastAsia="Times New Roman" w:hAnsi="Consolas" w:cs="Times New Roman"/>
+          <w:color w:val="CCCCCC"/>
+          <w:kern w:val="0"/>
+          <w:sz w:val="21"/>
+          <w:szCs w:val="21"/>
+          <w14:ligatures w14:val="none"/>
+        </w:rPr>
+        <w:t xml:space="preserve">, </w:t>
+      </w:r>
+      <w:r>
+        <w:rPr>
+          <w:rFonts w:ascii="Consolas" w:eastAsia="Times New Roman" w:hAnsi="Consolas" w:cs="Times New Roman"/>
+          <w:color w:val="B5CEA8"/>
+          <w:kern w:val="0"/>
+          <w:sz w:val="21"/>
+          <w:szCs w:val="21"/>
+          <w14:ligatures w14:val="none"/>
+        </w:rPr>
+        <w:t>0.0</w:t>
+      </w:r>
+      <w:r>
+        <w:rPr>
+          <w:rFonts w:ascii="Consolas" w:eastAsia="Times New Roman" w:hAnsi="Consolas" w:cs="Times New Roman"/>
+          <w:color w:val="CCCCCC"/>
+          <w:kern w:val="0"/>
+          <w:sz w:val="21"/>
+          <w:szCs w:val="21"/>
+          <w14:ligatures w14:val="none"/>
+        </w:rPr>
+        <w:t xml:space="preserve">, </w:t>
+      </w:r>
+      <w:r>
+        <w:rPr>
+          <w:rFonts w:ascii="Consolas" w:eastAsia="Times New Roman" w:hAnsi="Consolas" w:cs="Times New Roman"/>
+          <w:color w:val="B5CEA8"/>
+          <w:kern w:val="0"/>
+          <w:sz w:val="21"/>
+          <w:szCs w:val="21"/>
+          <w14:ligatures w14:val="none"/>
+        </w:rPr>
+        <w:t>0.3</w:t>
+      </w:r>
+      <w:r>
+        <w:rPr>
+          <w:rFonts w:ascii="Consolas" w:eastAsia="Times New Roman" w:hAnsi="Consolas" w:cs="Times New Roman"/>
+          <w:color w:val="CCCCCC"/>
+          <w:kern w:val="0"/>
+          <w:sz w:val="21"/>
+          <w:szCs w:val="21"/>
+          <w14:ligatures w14:val="none"/>
+        </w:rPr>
+        <w:t xml:space="preserve">, </w:t>
+      </w:r>
+      <w:r>
+        <w:rPr>
+          <w:rFonts w:ascii="Consolas" w:eastAsia="Times New Roman" w:hAnsi="Consolas" w:cs="Times New Roman"/>
+          <w:color w:val="B5CEA8"/>
+          <w:kern w:val="0"/>
+          <w:sz w:val="21"/>
+          <w:szCs w:val="21"/>
+          <w14:ligatures w14:val="none"/>
+        </w:rPr>
+        <w:t>0.1</w:t>
+      </w:r>
+      <w:r>
+        <w:rPr>
+          <w:rFonts w:ascii="Consolas" w:eastAsia="Times New Roman" w:hAnsi="Consolas" w:cs="Times New Roman"/>
+          <w:color w:val="CCCCCC"/>
+          <w:kern w:val="0"/>
+          <w:sz w:val="21"/>
+          <w:szCs w:val="21"/>
+          <w14:ligatures w14:val="none"/>
+        </w:rPr>
+        <w:t>],</w:t>
+      </w:r>
+    </w:p>
+    <w:p>
+      <w:pPr>
+        <w:pStyle w:val="ListParagraph"/>
+        <w:shd w:val="clear" w:color="auto" w:fill="1F1F1F"/>
+        <w:spacing w:after="0" w:line="285" w:lineRule="atLeast"/>
+        <w:rPr>
+          <w:rFonts w:ascii="Consolas" w:eastAsia="Times New Roman" w:hAnsi="Consolas" w:cs="Times New Roman"/>
+          <w:color w:val="CCCCCC"/>
+          <w:kern w:val="0"/>
+          <w:sz w:val="21"/>
+          <w:szCs w:val="21"/>
+          <w14:ligatures w14:val="none"/>
+        </w:rPr>
+      </w:pPr>
+      <w:r>
+        <w:rPr>
+          <w:rFonts w:ascii="Consolas" w:eastAsia="Times New Roman" w:hAnsi="Consolas" w:cs="Times New Roman"/>
+          <w:color w:val="CCCCCC"/>
+          <w:kern w:val="0"/>
+          <w:sz w:val="21"/>
+          <w:szCs w:val="21"/>
+          <w14:ligatures w14:val="none"/>
+        </w:rPr>
+        <w:t>        [</w:t>
+      </w:r>
+      <w:r>
+        <w:rPr>
+          <w:rFonts w:ascii="Consolas" w:eastAsia="Times New Roman" w:hAnsi="Consolas" w:cs="Times New Roman"/>
+          <w:color w:val="B5CEA8"/>
+          <w:kern w:val="0"/>
+          <w:sz w:val="21"/>
+          <w:szCs w:val="21"/>
+          <w14:ligatures w14:val="none"/>
+        </w:rPr>
+        <w:t>0.5</w:t>
+      </w:r>
+      <w:r>
+        <w:rPr>
+          <w:rFonts w:ascii="Consolas" w:eastAsia="Times New Roman" w:hAnsi="Consolas" w:cs="Times New Roman"/>
+          <w:color w:val="CCCCCC"/>
+          <w:kern w:val="0"/>
+          <w:sz w:val="21"/>
+          <w:szCs w:val="21"/>
+          <w14:ligatures w14:val="none"/>
+        </w:rPr>
+        <w:t xml:space="preserve">, </w:t>
+      </w:r>
+      <w:r>
+        <w:rPr>
+          <w:rFonts w:ascii="Consolas" w:eastAsia="Times New Roman" w:hAnsi="Consolas" w:cs="Times New Roman"/>
+          <w:color w:val="B5CEA8"/>
+          <w:kern w:val="0"/>
+          <w:sz w:val="21"/>
+          <w:szCs w:val="21"/>
+          <w14:ligatures w14:val="none"/>
+        </w:rPr>
+        <w:t>0.0</w:t>
+      </w:r>
+      <w:r>
+        <w:rPr>
+          <w:rFonts w:ascii="Consolas" w:eastAsia="Times New Roman" w:hAnsi="Consolas" w:cs="Times New Roman"/>
+          <w:color w:val="CCCCCC"/>
+          <w:kern w:val="0"/>
+          <w:sz w:val="21"/>
+          <w:szCs w:val="21"/>
+          <w14:ligatures w14:val="none"/>
+        </w:rPr>
+        <w:t xml:space="preserve">, </w:t>
+      </w:r>
+      <w:r>
+        <w:rPr>
+          <w:rFonts w:ascii="Consolas" w:eastAsia="Times New Roman" w:hAnsi="Consolas" w:cs="Times New Roman"/>
+          <w:color w:val="B5CEA8"/>
+          <w:kern w:val="0"/>
+          <w:sz w:val="21"/>
+          <w:szCs w:val="21"/>
+          <w14:ligatures w14:val="none"/>
+        </w:rPr>
+        <w:t>0.2</w:t>
+      </w:r>
+      <w:r>
+        <w:rPr>
+          <w:rFonts w:ascii="Consolas" w:eastAsia="Times New Roman" w:hAnsi="Consolas" w:cs="Times New Roman"/>
+          <w:color w:val="CCCCCC"/>
+          <w:kern w:val="0"/>
+          <w:sz w:val="21"/>
+          <w:szCs w:val="21"/>
+          <w14:ligatures w14:val="none"/>
+        </w:rPr>
+        <w:t xml:space="preserve">, </w:t>
+      </w:r>
+      <w:r>
+        <w:rPr>
+          <w:rFonts w:ascii="Consolas" w:eastAsia="Times New Roman" w:hAnsi="Consolas" w:cs="Times New Roman"/>
+          <w:color w:val="B5CEA8"/>
+          <w:kern w:val="0"/>
+          <w:sz w:val="21"/>
+          <w:szCs w:val="21"/>
+          <w14:ligatures w14:val="none"/>
+        </w:rPr>
+        <w:t>0.2</w:t>
+      </w:r>
+      <w:r>
+        <w:rPr>
+          <w:rFonts w:ascii="Consolas" w:eastAsia="Times New Roman" w:hAnsi="Consolas" w:cs="Times New Roman"/>
+          <w:color w:val="CCCCCC"/>
+          <w:kern w:val="0"/>
+          <w:sz w:val="21"/>
+          <w:szCs w:val="21"/>
+          <w14:ligatures w14:val="none"/>
+        </w:rPr>
+        <w:t xml:space="preserve">, </w:t>
+      </w:r>
+      <w:r>
+        <w:rPr>
+          <w:rFonts w:ascii="Consolas" w:eastAsia="Times New Roman" w:hAnsi="Consolas" w:cs="Times New Roman"/>
+          <w:color w:val="B5CEA8"/>
+          <w:kern w:val="0"/>
+          <w:sz w:val="21"/>
+          <w:szCs w:val="21"/>
+          <w14:ligatures w14:val="none"/>
+        </w:rPr>
+        <w:t>0.1</w:t>
+      </w:r>
+      <w:r>
+        <w:rPr>
+          <w:rFonts w:ascii="Consolas" w:eastAsia="Times New Roman" w:hAnsi="Consolas" w:cs="Times New Roman"/>
+          <w:color w:val="CCCCCC"/>
+          <w:kern w:val="0"/>
+          <w:sz w:val="21"/>
+          <w:szCs w:val="21"/>
+          <w14:ligatures w14:val="none"/>
+        </w:rPr>
+        <w:t>],</w:t>
+      </w:r>
+    </w:p>
+    <w:p>
+      <w:pPr>
+        <w:pStyle w:val="ListParagraph"/>
+        <w:shd w:val="clear" w:color="auto" w:fill="1F1F1F"/>
+        <w:spacing w:after="0" w:line="285" w:lineRule="atLeast"/>
+        <w:rPr>
+          <w:rFonts w:ascii="Consolas" w:eastAsia="Times New Roman" w:hAnsi="Consolas" w:cs="Times New Roman"/>
+          <w:color w:val="CCCCCC"/>
+          <w:kern w:val="0"/>
+          <w:sz w:val="21"/>
+          <w:szCs w:val="21"/>
+          <w14:ligatures w14:val="none"/>
+        </w:rPr>
+      </w:pPr>
+      <w:r>
+        <w:rPr>
+          <w:rFonts w:ascii="Consolas" w:eastAsia="Times New Roman" w:hAnsi="Consolas" w:cs="Times New Roman"/>
+          <w:color w:val="CCCCCC"/>
+          <w:kern w:val="0"/>
+          <w:sz w:val="21"/>
+          <w:szCs w:val="21"/>
+          <w14:ligatures w14:val="none"/>
+        </w:rPr>
+        <w:t>        [</w:t>
+      </w:r>
+      <w:r>
+        <w:rPr>
+          <w:rFonts w:ascii="Consolas" w:eastAsia="Times New Roman" w:hAnsi="Consolas" w:cs="Times New Roman"/>
+          <w:color w:val="B5CEA8"/>
+          <w:kern w:val="0"/>
+          <w:sz w:val="21"/>
+          <w:szCs w:val="21"/>
+          <w14:ligatures w14:val="none"/>
+        </w:rPr>
+        <w:t>0.0</w:t>
+      </w:r>
+      <w:r>
+        <w:rPr>
+          <w:rFonts w:ascii="Consolas" w:eastAsia="Times New Roman" w:hAnsi="Consolas" w:cs="Times New Roman"/>
+          <w:color w:val="CCCCCC"/>
+          <w:kern w:val="0"/>
+          <w:sz w:val="21"/>
+          <w:szCs w:val="21"/>
+          <w14:ligatures w14:val="none"/>
+        </w:rPr>
+        <w:t xml:space="preserve">, </w:t>
+      </w:r>
+      <w:r>
+        <w:rPr>
+          <w:rFonts w:ascii="Consolas" w:eastAsia="Times New Roman" w:hAnsi="Consolas" w:cs="Times New Roman"/>
+          <w:color w:val="B5CEA8"/>
+          <w:kern w:val="0"/>
+          <w:sz w:val="21"/>
+          <w:szCs w:val="21"/>
+          <w14:ligatures w14:val="none"/>
+        </w:rPr>
+        <w:t>0.0</w:t>
+      </w:r>
+      <w:r>
+        <w:rPr>
+          <w:rFonts w:ascii="Consolas" w:eastAsia="Times New Roman" w:hAnsi="Consolas" w:cs="Times New Roman"/>
+          <w:color w:val="CCCCCC"/>
+          <w:kern w:val="0"/>
+          <w:sz w:val="21"/>
+          <w:szCs w:val="21"/>
+          <w14:ligatures w14:val="none"/>
+        </w:rPr>
+        <w:t xml:space="preserve">, </w:t>
+      </w:r>
+      <w:r>
+        <w:rPr>
+          <w:rFonts w:ascii="Consolas" w:eastAsia="Times New Roman" w:hAnsi="Consolas" w:cs="Times New Roman"/>
+          <w:color w:val="B5CEA8"/>
+          <w:kern w:val="0"/>
+          <w:sz w:val="21"/>
+          <w:szCs w:val="21"/>
+          <w14:ligatures w14:val="none"/>
+        </w:rPr>
+        <w:t>0.0</w:t>
+      </w:r>
+      <w:r>
+        <w:rPr>
+          <w:rFonts w:ascii="Consolas" w:eastAsia="Times New Roman" w:hAnsi="Consolas" w:cs="Times New Roman"/>
+          <w:color w:val="CCCCCC"/>
+          <w:kern w:val="0"/>
+          <w:sz w:val="21"/>
+          <w:szCs w:val="21"/>
+          <w14:ligatures w14:val="none"/>
+        </w:rPr>
+        <w:t xml:space="preserve">, </w:t>
+      </w:r>
+      <w:r>
+        <w:rPr>
+          <w:rFonts w:ascii="Consolas" w:eastAsia="Times New Roman" w:hAnsi="Consolas" w:cs="Times New Roman"/>
+          <w:color w:val="B5CEA8"/>
+          <w:kern w:val="0"/>
+          <w:sz w:val="21"/>
+          <w:szCs w:val="21"/>
+          <w14:ligatures w14:val="none"/>
+        </w:rPr>
+        <w:t>0.0</w:t>
+      </w:r>
+      <w:r>
+        <w:rPr>
+          <w:rFonts w:ascii="Consolas" w:eastAsia="Times New Roman" w:hAnsi="Consolas" w:cs="Times New Roman"/>
+          <w:color w:val="CCCCCC"/>
+          <w:kern w:val="0"/>
+          <w:sz w:val="21"/>
+          <w:szCs w:val="21"/>
+          <w14:ligatures w14:val="none"/>
+        </w:rPr>
+        <w:t xml:space="preserve">, </w:t>
+      </w:r>
+      <w:r>
+        <w:rPr>
+          <w:rFonts w:ascii="Consolas" w:eastAsia="Times New Roman" w:hAnsi="Consolas" w:cs="Times New Roman"/>
+          <w:color w:val="B5CEA8"/>
+          <w:kern w:val="0"/>
+          <w:sz w:val="21"/>
+          <w:szCs w:val="21"/>
+          <w14:ligatures w14:val="none"/>
+        </w:rPr>
+        <w:t>1.0</w:t>
+      </w:r>
+      <w:r>
+        <w:rPr>
+          <w:rFonts w:ascii="Consolas" w:eastAsia="Times New Roman" w:hAnsi="Consolas" w:cs="Times New Roman"/>
+          <w:color w:val="CCCCCC"/>
+          <w:kern w:val="0"/>
+          <w:sz w:val="21"/>
+          <w:szCs w:val="21"/>
+          <w14:ligatures w14:val="none"/>
+        </w:rPr>
+        <w:t>]</w:t>
+      </w:r>
+    </w:p>
+    <w:p>
+      <w:pPr>
+        <w:pStyle w:val="ListParagraph"/>
+        <w:shd w:val="clear" w:color="auto" w:fill="1F1F1F"/>
+        <w:spacing w:after="0" w:line="285" w:lineRule="atLeast"/>
+        <w:rPr>
+          <w:rFonts w:ascii="Consolas" w:eastAsia="Times New Roman" w:hAnsi="Consolas" w:cs="Times New Roman"/>
+          <w:color w:val="CCCCCC"/>
+          <w:kern w:val="0"/>
+          <w:sz w:val="21"/>
+          <w:szCs w:val="21"/>
+          <w14:ligatures w14:val="none"/>
+        </w:rPr>
+      </w:pPr>
+      <w:r>
+        <w:rPr>
+          <w:rFonts w:ascii="Consolas" w:eastAsia="Times New Roman" w:hAnsi="Consolas" w:cs="Times New Roman"/>
+          <w:color w:val="CCCCCC"/>
+          <w:kern w:val="0"/>
+          <w:sz w:val="21"/>
+          <w:szCs w:val="21"/>
+          <w14:ligatures w14:val="none"/>
+        </w:rPr>
+        <w:t>    ]</w:t>
+      </w:r>
+    </w:p>
+    <w:p>
+      <w:pPr>
+        <w:pStyle w:val="ListParagraph"/>
+        <w:shd w:val="clear" w:color="auto" w:fill="1F1F1F"/>
+        <w:spacing w:after="0" w:line="285" w:lineRule="atLeast"/>
+        <w:rPr>
+          <w:rFonts w:ascii="Consolas" w:eastAsia="Times New Roman" w:hAnsi="Consolas" w:cs="Times New Roman"/>
+          <w:color w:val="CCCCCC"/>
+          <w:kern w:val="0"/>
+          <w:sz w:val="21"/>
+          <w:szCs w:val="21"/>
+          <w14:ligatures w14:val="none"/>
+        </w:rPr>
+      </w:pPr>
+      <w:r>
+        <w:rPr>
+          <w:rFonts w:ascii="Consolas" w:eastAsia="Times New Roman" w:hAnsi="Consolas" w:cs="Times New Roman"/>
+          <w:color w:val="CCCCCC"/>
+          <w:kern w:val="0"/>
+          <w:sz w:val="21"/>
+          <w:szCs w:val="21"/>
+          <w14:ligatures w14:val="none"/>
+        </w:rPr>
+        <w:t xml:space="preserve">    </w:t>
+      </w:r>
+      <w:r>
+        <w:rPr>
+          <w:rFonts w:ascii="Consolas" w:eastAsia="Times New Roman" w:hAnsi="Consolas" w:cs="Times New Roman"/>
+          <w:color w:val="9CDCFE"/>
+          <w:kern w:val="0"/>
+          <w:sz w:val="21"/>
+          <w:szCs w:val="21"/>
+          <w14:ligatures w14:val="none"/>
+        </w:rPr>
+        <w:t>vector</w:t>
+      </w:r>
+      <w:r>
+        <w:rPr>
+          <w:rFonts w:ascii="Consolas" w:eastAsia="Times New Roman" w:hAnsi="Consolas" w:cs="Times New Roman"/>
+          <w:color w:val="CCCCCC"/>
+          <w:kern w:val="0"/>
+          <w:sz w:val="21"/>
+          <w:szCs w:val="21"/>
+          <w14:ligatures w14:val="none"/>
+        </w:rPr>
+        <w:t xml:space="preserve"> </w:t>
+      </w:r>
+      <w:r>
+        <w:rPr>
+          <w:rFonts w:ascii="Consolas" w:eastAsia="Times New Roman" w:hAnsi="Consolas" w:cs="Times New Roman"/>
+          <w:color w:val="D4D4D4"/>
+          <w:kern w:val="0"/>
+          <w:sz w:val="21"/>
+          <w:szCs w:val="21"/>
+          <w14:ligatures w14:val="none"/>
+        </w:rPr>
+        <w:t>=</w:t>
+      </w:r>
+      <w:r>
+        <w:rPr>
+          <w:rFonts w:ascii="Consolas" w:eastAsia="Times New Roman" w:hAnsi="Consolas" w:cs="Times New Roman"/>
+          <w:color w:val="CCCCCC"/>
+          <w:kern w:val="0"/>
+          <w:sz w:val="21"/>
+          <w:szCs w:val="21"/>
+          <w14:ligatures w14:val="none"/>
+        </w:rPr>
+        <w:t xml:space="preserve"> [</w:t>
+      </w:r>
+      <w:r>
+        <w:rPr>
+          <w:rFonts w:ascii="Consolas" w:eastAsia="Times New Roman" w:hAnsi="Consolas" w:cs="Times New Roman"/>
+          <w:color w:val="B5CEA8"/>
+          <w:kern w:val="0"/>
+          <w:sz w:val="21"/>
+          <w:szCs w:val="21"/>
+          <w14:ligatures w14:val="none"/>
+        </w:rPr>
+        <w:t>0.3</w:t>
+      </w:r>
+      <w:r>
+        <w:rPr>
+          <w:rFonts w:ascii="Consolas" w:eastAsia="Times New Roman" w:hAnsi="Consolas" w:cs="Times New Roman"/>
+          <w:color w:val="CCCCCC"/>
+          <w:kern w:val="0"/>
+          <w:sz w:val="21"/>
+          <w:szCs w:val="21"/>
+          <w14:ligatures w14:val="none"/>
+        </w:rPr>
+        <w:t xml:space="preserve">, </w:t>
+      </w:r>
+      <w:r>
+        <w:rPr>
+          <w:rFonts w:ascii="Consolas" w:eastAsia="Times New Roman" w:hAnsi="Consolas" w:cs="Times New Roman"/>
+          <w:color w:val="B5CEA8"/>
+          <w:kern w:val="0"/>
+          <w:sz w:val="21"/>
+          <w:szCs w:val="21"/>
+          <w14:ligatures w14:val="none"/>
+        </w:rPr>
+        <w:t>0.1</w:t>
+      </w:r>
+      <w:r>
+        <w:rPr>
+          <w:rFonts w:ascii="Consolas" w:eastAsia="Times New Roman" w:hAnsi="Consolas" w:cs="Times New Roman"/>
+          <w:color w:val="CCCCCC"/>
+          <w:kern w:val="0"/>
+          <w:sz w:val="21"/>
+          <w:szCs w:val="21"/>
+          <w14:ligatures w14:val="none"/>
+        </w:rPr>
+        <w:t xml:space="preserve">, </w:t>
+      </w:r>
+      <w:r>
+        <w:rPr>
+          <w:rFonts w:ascii="Consolas" w:eastAsia="Times New Roman" w:hAnsi="Consolas" w:cs="Times New Roman"/>
+          <w:color w:val="B5CEA8"/>
+          <w:kern w:val="0"/>
+          <w:sz w:val="21"/>
+          <w:szCs w:val="21"/>
+          <w14:ligatures w14:val="none"/>
+        </w:rPr>
+        <w:t>0.4</w:t>
+      </w:r>
+      <w:r>
+        <w:rPr>
+          <w:rFonts w:ascii="Consolas" w:eastAsia="Times New Roman" w:hAnsi="Consolas" w:cs="Times New Roman"/>
+          <w:color w:val="CCCCCC"/>
+          <w:kern w:val="0"/>
+          <w:sz w:val="21"/>
+          <w:szCs w:val="21"/>
+          <w14:ligatures w14:val="none"/>
+        </w:rPr>
+        <w:t xml:space="preserve">, </w:t>
+      </w:r>
+      <w:r>
+        <w:rPr>
+          <w:rFonts w:ascii="Consolas" w:eastAsia="Times New Roman" w:hAnsi="Consolas" w:cs="Times New Roman"/>
+          <w:color w:val="B5CEA8"/>
+          <w:kern w:val="0"/>
+          <w:sz w:val="21"/>
+          <w:szCs w:val="21"/>
+          <w14:ligatures w14:val="none"/>
+        </w:rPr>
+        <w:t>0.2</w:t>
+      </w:r>
+      <w:r>
+        <w:rPr>
+          <w:rFonts w:ascii="Consolas" w:eastAsia="Times New Roman" w:hAnsi="Consolas" w:cs="Times New Roman"/>
+          <w:color w:val="CCCCCC"/>
+          <w:kern w:val="0"/>
+          <w:sz w:val="21"/>
+          <w:szCs w:val="21"/>
+          <w14:ligatures w14:val="none"/>
+        </w:rPr>
+        <w:t xml:space="preserve">, </w:t>
+      </w:r>
+      <w:r>
+        <w:rPr>
+          <w:rFonts w:ascii="Consolas" w:eastAsia="Times New Roman" w:hAnsi="Consolas" w:cs="Times New Roman"/>
+          <w:color w:val="B5CEA8"/>
+          <w:kern w:val="0"/>
+          <w:sz w:val="21"/>
+          <w:szCs w:val="21"/>
+          <w14:ligatures w14:val="none"/>
+        </w:rPr>
+        <w:t>0.0</w:t>
+      </w:r>
+      <w:r>
+        <w:rPr>
+          <w:rFonts w:ascii="Consolas" w:eastAsia="Times New Roman" w:hAnsi="Consolas" w:cs="Times New Roman"/>
+          <w:color w:val="CCCCCC"/>
+          <w:kern w:val="0"/>
+          <w:sz w:val="21"/>
+          <w:szCs w:val="21"/>
+          <w14:ligatures w14:val="none"/>
+        </w:rPr>
+        <w:t>]</w:t>
+      </w:r>
+    </w:p>
+    <w:p>
+      <w:pPr>
+        <w:spacing w:line="256" w:lineRule="auto"/>
+        <w:ind w:left="360"/>
+        <w:rPr>
+          <w:rFonts w:eastAsiaTheme="minorEastAsia"/>
+        </w:rPr>
+      </w:pPr>
+    </w:p>
+    <w:p>
+      <w:pPr>
+        <w:ind w:left="360"/>
+        <w:rPr>
+          <w:rFonts w:eastAsiaTheme="minorEastAsia"/>
+          <w:lang w:val="uk-UA"/>
+        </w:rPr>
+      </w:pPr>
+      <w:r>
+        <w:rPr>
+          <w:rFonts w:eastAsiaTheme="minorEastAsia"/>
+          <w:lang w:val="uk-UA"/>
+        </w:rPr>
+        <w:t>Приклади реалізацій:</w:t>
+      </w:r>
+    </w:p>
+    <w:p>
+      <w:pPr>
+        <w:ind w:left="360"/>
+      </w:pPr>
+      <w:r>
+        <w:rPr>
+          <w:noProof/>
+        </w:rPr>
+        <w:drawing>
+          <wp:inline distT="0" distB="0" distL="0" distR="0" wp14:anchorId="111D9342" wp14:editId="32205371">
+            <wp:extent cx="3026484" cy="2268220"/>
+            <wp:effectExtent l="0" t="0" r="2540" b="0"/>
+            <wp:docPr id="98164656" name="Picture 1"/>
+            <wp:cNvGraphicFramePr>
+              <a:graphicFrameLocks xmlns:a="http://schemas.openxmlformats.org/drawingml/2006/main" noChangeAspect="1"/>
+            </wp:cNvGraphicFramePr>
+            <a:graphic xmlns:a="http://schemas.openxmlformats.org/drawingml/2006/main">
+              <a:graphicData uri="http://schemas.openxmlformats.org/drawingml/2006/picture">
+                <pic:pic xmlns:pic="http://schemas.openxmlformats.org/drawingml/2006/picture">
+                  <pic:nvPicPr>
+                    <pic:cNvPr id="0" name="Picture 1"/>
+                    <pic:cNvPicPr>
+                      <a:picLocks noChangeAspect="1" noChangeArrowheads="1"/>
+                    </pic:cNvPicPr>
+                  </pic:nvPicPr>
+                  <pic:blipFill>
+                    <a:blip r:embed="rId20">
+                      <a:extLst>
+                        <a:ext uri="{28A0092B-C50C-407E-A947-70E740481C1C}">
+                          <a14:useLocalDpi xmlns:a14="http://schemas.microsoft.com/office/drawing/2010/main" val="0"/>
+                        </a:ext>
+                      </a:extLst>
+                    </a:blip>
+                    <a:srcRect/>
+                    <a:stretch>
+                      <a:fillRect/>
+                    </a:stretch>
+                  </pic:blipFill>
+                  <pic:spPr bwMode="auto">
+                    <a:xfrm>
+                      <a:off x="0" y="0"/>
+                      <a:ext cx="3039629" cy="2278072"/>
+                    </a:xfrm>
+                    <a:prstGeom prst="rect">
+                      <a:avLst/>
+                    </a:prstGeom>
+                    <a:noFill/>
+                    <a:ln>
+                      <a:noFill/>
+                    </a:ln>
+                  </pic:spPr>
+                </pic:pic>
+              </a:graphicData>
+            </a:graphic>
+          </wp:inline>
+        </w:drawing>
+      </w:r>
+      <w:r>
+        <w:t xml:space="preserve"> </w:t>
+      </w:r>
+      <w:r>
+        <w:rPr>
+          <w:noProof/>
+        </w:rPr>
+        <w:drawing>
+          <wp:inline distT="0" distB="0" distL="0" distR="0" wp14:anchorId="1402EC53" wp14:editId="14C3708B">
+            <wp:extent cx="3084097" cy="2311400"/>
+            <wp:effectExtent l="0" t="0" r="2540" b="0"/>
+            <wp:docPr id="323688017" name="Picture 2"/>
+            <wp:cNvGraphicFramePr>
+              <a:graphicFrameLocks xmlns:a="http://schemas.openxmlformats.org/drawingml/2006/main" noChangeAspect="1"/>
+            </wp:cNvGraphicFramePr>
+            <a:graphic xmlns:a="http://schemas.openxmlformats.org/drawingml/2006/main">
+              <a:graphicData uri="http://schemas.openxmlformats.org/drawingml/2006/picture">
+                <pic:pic xmlns:pic="http://schemas.openxmlformats.org/drawingml/2006/picture">
+                  <pic:nvPicPr>
+                    <pic:cNvPr id="0" name="Picture 3"/>
+                    <pic:cNvPicPr>
+                      <a:picLocks noChangeAspect="1" noChangeArrowheads="1"/>
+                    </pic:cNvPicPr>
+                  </pic:nvPicPr>
+                  <pic:blipFill>
+                    <a:blip r:embed="rId21">
+                      <a:extLst>
+                        <a:ext uri="{28A0092B-C50C-407E-A947-70E740481C1C}">
+                          <a14:useLocalDpi xmlns:a14="http://schemas.microsoft.com/office/drawing/2010/main" val="0"/>
+                        </a:ext>
+                      </a:extLst>
+                    </a:blip>
+                    <a:srcRect/>
+                    <a:stretch>
+                      <a:fillRect/>
+                    </a:stretch>
+                  </pic:blipFill>
+                  <pic:spPr bwMode="auto">
+                    <a:xfrm>
+                      <a:off x="0" y="0"/>
+                      <a:ext cx="3086855" cy="2313467"/>
+                    </a:xfrm>
+                    <a:prstGeom prst="rect">
+                      <a:avLst/>
+                    </a:prstGeom>
+                    <a:noFill/>
+                    <a:ln>
+                      <a:noFill/>
+                    </a:ln>
+                  </pic:spPr>
+                </pic:pic>
+              </a:graphicData>
+            </a:graphic>
+          </wp:inline>
+        </w:drawing>
+      </w:r>
+    </w:p>
+    <w:p>
+      <w:pPr>
+        <w:ind w:left="360"/>
+      </w:pPr>
+      <w:r>
+        <w:rPr>
+          <w:noProof/>
+        </w:rPr>
+        <w:lastRenderedPageBreak/>
+        <w:drawing>
+          <wp:inline distT="0" distB="0" distL="0" distR="0" wp14:anchorId="79222F96" wp14:editId="5C6D83AB">
+            <wp:extent cx="3287444" cy="2463800"/>
+            <wp:effectExtent l="0" t="0" r="8255" b="0"/>
+            <wp:docPr id="996492373" name="Picture 3"/>
+            <wp:cNvGraphicFramePr>
+              <a:graphicFrameLocks xmlns:a="http://schemas.openxmlformats.org/drawingml/2006/main" noChangeAspect="1"/>
+            </wp:cNvGraphicFramePr>
+            <a:graphic xmlns:a="http://schemas.openxmlformats.org/drawingml/2006/main">
+              <a:graphicData uri="http://schemas.openxmlformats.org/drawingml/2006/picture">
+                <pic:pic xmlns:pic="http://schemas.openxmlformats.org/drawingml/2006/picture">
+                  <pic:nvPicPr>
+                    <pic:cNvPr id="0" name="Picture 5"/>
+                    <pic:cNvPicPr>
+                      <a:picLocks noChangeAspect="1" noChangeArrowheads="1"/>
+                    </pic:cNvPicPr>
+                  </pic:nvPicPr>
+                  <pic:blipFill>
+                    <a:blip r:embed="rId22">
+                      <a:extLst>
+                        <a:ext uri="{28A0092B-C50C-407E-A947-70E740481C1C}">
+                          <a14:useLocalDpi xmlns:a14="http://schemas.microsoft.com/office/drawing/2010/main" val="0"/>
+                        </a:ext>
+                      </a:extLst>
+                    </a:blip>
+                    <a:srcRect/>
+                    <a:stretch>
+                      <a:fillRect/>
+                    </a:stretch>
+                  </pic:blipFill>
+                  <pic:spPr bwMode="auto">
+                    <a:xfrm>
+                      <a:off x="0" y="0"/>
+                      <a:ext cx="3293641" cy="2468444"/>
+                    </a:xfrm>
+                    <a:prstGeom prst="rect">
+                      <a:avLst/>
+                    </a:prstGeom>
+                    <a:noFill/>
+                    <a:ln>
+                      <a:noFill/>
+                    </a:ln>
+                  </pic:spPr>
+                </pic:pic>
+              </a:graphicData>
+            </a:graphic>
+          </wp:inline>
+        </w:drawing>
+      </w:r>
+      <w:r>
+        <w:t xml:space="preserve"> </w:t>
+      </w:r>
+      <w:r>
+        <w:rPr>
+          <w:noProof/>
+        </w:rPr>
+        <w:drawing>
+          <wp:inline distT="0" distB="0" distL="0" distR="0" wp14:anchorId="6CC59053" wp14:editId="175C1A87">
+            <wp:extent cx="3142927" cy="2355491"/>
+            <wp:effectExtent l="0" t="0" r="635" b="6985"/>
+            <wp:docPr id="620431899" name="Picture 4"/>
+            <wp:cNvGraphicFramePr>
+              <a:graphicFrameLocks xmlns:a="http://schemas.openxmlformats.org/drawingml/2006/main" noChangeAspect="1"/>
+            </wp:cNvGraphicFramePr>
+            <a:graphic xmlns:a="http://schemas.openxmlformats.org/drawingml/2006/main">
+              <a:graphicData uri="http://schemas.openxmlformats.org/drawingml/2006/picture">
+                <pic:pic xmlns:pic="http://schemas.openxmlformats.org/drawingml/2006/picture">
+                  <pic:nvPicPr>
+                    <pic:cNvPr id="0" name="Picture 7"/>
+                    <pic:cNvPicPr>
+                      <a:picLocks noChangeAspect="1" noChangeArrowheads="1"/>
+                    </pic:cNvPicPr>
+                  </pic:nvPicPr>
+                  <pic:blipFill>
+                    <a:blip r:embed="rId23">
+                      <a:extLst>
+                        <a:ext uri="{28A0092B-C50C-407E-A947-70E740481C1C}">
+                          <a14:useLocalDpi xmlns:a14="http://schemas.microsoft.com/office/drawing/2010/main" val="0"/>
+                        </a:ext>
+                      </a:extLst>
+                    </a:blip>
+                    <a:srcRect/>
+                    <a:stretch>
+                      <a:fillRect/>
+                    </a:stretch>
+                  </pic:blipFill>
+                  <pic:spPr bwMode="auto">
+                    <a:xfrm>
+                      <a:off x="0" y="0"/>
+                      <a:ext cx="3159788" cy="2368127"/>
+                    </a:xfrm>
+                    <a:prstGeom prst="rect">
+                      <a:avLst/>
+                    </a:prstGeom>
+                    <a:noFill/>
+                    <a:ln>
+                      <a:noFill/>
+                    </a:ln>
+                  </pic:spPr>
+                </pic:pic>
+              </a:graphicData>
+            </a:graphic>
+          </wp:inline>
+        </w:drawing>
+      </w:r>
+    </w:p>
+    <w:p>
+      <w:pPr>
+        <w:pStyle w:val="ListParagraph"/>
+        <w:numPr>
+          <w:ilvl w:val="0"/>
+          <w:numId w:val="9"/>
+        </w:numPr>
+        <w:rPr>
+          <w:rFonts w:eastAsiaTheme="minorEastAsia"/>
+          <w:lang w:val="uk-UA"/>
+        </w:rPr>
+      </w:pPr>
+      <w:r>
+        <w:rPr>
+          <w:rFonts w:eastAsiaTheme="minorEastAsia"/>
+          <w:lang w:val="uk-UA"/>
+        </w:rPr>
+        <w:t xml:space="preserve">Знайти і порівняти теоретичні та експериментальні характеристики: - матрицю перехідних ймовірностей, - час перебування в заданому стані </w:t>
+      </w:r>
+      <w:proofErr w:type="spellStart"/>
+      <w:r>
+        <w:rPr>
+          <w:rFonts w:eastAsiaTheme="minorEastAsia"/>
+          <w:lang w:val="uk-UA"/>
+        </w:rPr>
+        <w:t>марковського</w:t>
+      </w:r>
+      <w:proofErr w:type="spellEnd"/>
+      <w:r>
+        <w:rPr>
+          <w:rFonts w:eastAsiaTheme="minorEastAsia"/>
+          <w:lang w:val="uk-UA"/>
+        </w:rPr>
+        <w:t xml:space="preserve"> ланцюга, - час поглинання і ймовірність поглинання.</w:t>
+      </w:r>
+    </w:p>
+    <w:p>
+      <w:pPr>
+        <w:ind w:left="360"/>
+        <w:rPr>
+          <w:rFonts w:eastAsiaTheme="minorEastAsia"/>
+          <w:lang w:val="uk-UA"/>
+        </w:rPr>
+      </w:pPr>
+      <w:r>
+        <w:rPr>
+          <w:rFonts w:eastAsiaTheme="minorEastAsia"/>
+          <w:lang w:val="uk-UA"/>
+        </w:rPr>
+        <w:t>Експериментальна матриця перехідних ймовірностей:</w:t>
+      </w:r>
+    </w:p>
+    <w:p>
+      <w:pPr>
+        <w:ind w:left="360"/>
+        <w:rPr>
+          <w:rFonts w:eastAsiaTheme="minorEastAsia"/>
+          <w:lang w:val="uk-UA"/>
+        </w:rPr>
+      </w:pPr>
+      <w:r>
+        <w:rPr>
+          <w:rFonts w:eastAsiaTheme="minorEastAsia"/>
+          <w:lang w:val="uk-UA"/>
+        </w:rPr>
+        <w:drawing>
+          <wp:inline distT="0" distB="0" distL="0" distR="0" wp14:anchorId="7FAE9C4E" wp14:editId="68AF612F">
+            <wp:extent cx="2105319" cy="1000265"/>
+            <wp:effectExtent l="0" t="0" r="0" b="9525"/>
+            <wp:docPr id="206871958" name="Picture 1"/>
+            <wp:cNvGraphicFramePr>
+              <a:graphicFrameLocks xmlns:a="http://schemas.openxmlformats.org/drawingml/2006/main" noChangeAspect="1"/>
+            </wp:cNvGraphicFramePr>
+            <a:graphic xmlns:a="http://schemas.openxmlformats.org/drawingml/2006/main">
+              <a:graphicData uri="http://schemas.openxmlformats.org/drawingml/2006/picture">
+                <pic:pic xmlns:pic="http://schemas.openxmlformats.org/drawingml/2006/picture">
+                  <pic:nvPicPr>
+                    <pic:cNvPr id="206871958" name=""/>
+                    <pic:cNvPicPr/>
+                  </pic:nvPicPr>
+                  <pic:blipFill>
+                    <a:blip r:embed="rId24"/>
+                    <a:stretch>
+                      <a:fillRect/>
+                    </a:stretch>
+                  </pic:blipFill>
+                  <pic:spPr>
+                    <a:xfrm>
+                      <a:off x="0" y="0"/>
+                      <a:ext cx="2105319" cy="1000265"/>
+                    </a:xfrm>
+                    <a:prstGeom prst="rect">
+                      <a:avLst/>
+                    </a:prstGeom>
+                  </pic:spPr>
+                </pic:pic>
+              </a:graphicData>
+            </a:graphic>
+          </wp:inline>
+        </w:drawing>
+      </w:r>
+    </w:p>
+    <w:p>
+      <w:pPr>
+        <w:ind w:left="360"/>
+        <w:rPr>
+          <w:rFonts w:eastAsiaTheme="minorEastAsia"/>
+          <w:lang w:val="uk-UA"/>
+        </w:rPr>
+      </w:pPr>
+      <w:r>
+        <w:rPr>
+          <w:rFonts w:eastAsiaTheme="minorEastAsia"/>
+          <w:lang w:val="uk-UA"/>
+        </w:rPr>
+        <w:t>Експериментальний час перебування у заданому стані (стан поглинання містить значення 2, оскільки у реалізації ланцюг закінчується на рівно 2 заключні стани):</w:t>
+      </w:r>
+    </w:p>
+    <w:p>
+      <w:pPr>
+        <w:ind w:left="360"/>
+        <w:rPr>
+          <w:rFonts w:eastAsiaTheme="minorEastAsia"/>
+          <w:lang w:val="uk-UA"/>
+        </w:rPr>
+      </w:pPr>
+      <w:r>
+        <w:rPr>
+          <w:rFonts w:eastAsiaTheme="minorEastAsia"/>
+          <w:lang w:val="uk-UA"/>
+        </w:rPr>
+        <w:drawing>
+          <wp:inline distT="0" distB="0" distL="0" distR="0" wp14:anchorId="163FC4F0" wp14:editId="46609C13">
+            <wp:extent cx="2476499" cy="209550"/>
+            <wp:effectExtent l="0" t="0" r="635" b="0"/>
+            <wp:docPr id="1047360453" name="Picture 1"/>
+            <wp:cNvGraphicFramePr>
+              <a:graphicFrameLocks xmlns:a="http://schemas.openxmlformats.org/drawingml/2006/main" noChangeAspect="1"/>
+            </wp:cNvGraphicFramePr>
+            <a:graphic xmlns:a="http://schemas.openxmlformats.org/drawingml/2006/main">
+              <a:graphicData uri="http://schemas.openxmlformats.org/drawingml/2006/picture">
+                <pic:pic xmlns:pic="http://schemas.openxmlformats.org/drawingml/2006/picture">
+                  <pic:nvPicPr>
+                    <pic:cNvPr id="1047360453" name=""/>
+                    <pic:cNvPicPr/>
+                  </pic:nvPicPr>
+                  <pic:blipFill rotWithShape="1">
+                    <a:blip r:embed="rId25"/>
+                    <a:srcRect b="26667"/>
+                    <a:stretch/>
+                  </pic:blipFill>
+                  <pic:spPr bwMode="auto">
+                    <a:xfrm>
+                      <a:off x="0" y="0"/>
+                      <a:ext cx="2476846" cy="209579"/>
+                    </a:xfrm>
+                    <a:prstGeom prst="rect">
+                      <a:avLst/>
+                    </a:prstGeom>
+                    <a:ln>
+                      <a:noFill/>
+                    </a:ln>
+                    <a:extLst>
+                      <a:ext uri="{53640926-AAD7-44D8-BBD7-CCE9431645EC}">
+                        <a14:shadowObscured xmlns:a14="http://schemas.microsoft.com/office/drawing/2010/main"/>
+                      </a:ext>
+                    </a:extLst>
+                  </pic:spPr>
+                </pic:pic>
+              </a:graphicData>
+            </a:graphic>
+          </wp:inline>
+        </w:drawing>
+      </w:r>
+    </w:p>
+    <w:p>
+      <w:pPr>
+        <w:ind w:left="360"/>
+        <w:rPr>
+          <w:rFonts w:eastAsiaTheme="minorEastAsia"/>
+          <w:lang w:val="uk-UA"/>
+        </w:rPr>
+      </w:pPr>
+      <w:r>
+        <w:rPr>
+          <w:rFonts w:eastAsiaTheme="minorEastAsia"/>
+          <w:lang w:val="uk-UA"/>
+        </w:rPr>
+        <w:t>Теоретичні значення часу перебування у заданому стані:</w:t>
+      </w:r>
+    </w:p>
+    <w:p>
+      <w:pPr>
+        <w:ind w:left="360"/>
+        <w:rPr>
+          <w:rFonts w:eastAsiaTheme="minorEastAsia"/>
+          <w:lang w:val="uk-UA"/>
+        </w:rPr>
+      </w:pPr>
+      <m:oMathPara>
+        <m:oMath>
+          <m:sSub>
+            <m:sSubPr>
+              <m:ctrlPr>
+                <w:rPr>
+                  <w:rFonts w:ascii="Cambria Math" w:eastAsiaTheme="minorEastAsia" w:hAnsi="Cambria Math"/>
+                  <w:i/>
+                  <w:lang w:val="uk-UA"/>
+                </w:rPr>
+              </m:ctrlPr>
+            </m:sSubPr>
+            <m:e>
+              <m:r>
+                <w:rPr>
+                  <w:rFonts w:ascii="Cambria Math" w:eastAsiaTheme="minorEastAsia" w:hAnsi="Cambria Math"/>
+                  <w:lang w:val="uk-UA"/>
+                </w:rPr>
+                <m:t>t</m:t>
+              </m:r>
+            </m:e>
+            <m:sub>
+              <m:r>
+                <w:rPr>
+                  <w:rFonts w:ascii="Cambria Math" w:eastAsiaTheme="minorEastAsia" w:hAnsi="Cambria Math"/>
+                  <w:lang w:val="uk-UA"/>
+                </w:rPr>
+                <m:t>i</m:t>
+              </m:r>
+            </m:sub>
+          </m:sSub>
+          <m:r>
+            <w:rPr>
+              <w:rFonts w:ascii="Cambria Math" w:eastAsiaTheme="minorEastAsia" w:hAnsi="Cambria Math"/>
+              <w:lang w:val="uk-UA"/>
+            </w:rPr>
+            <m:t>=</m:t>
+          </m:r>
+          <m:sSub>
+            <m:sSubPr>
+              <m:ctrlPr>
+                <w:rPr>
+                  <w:rFonts w:ascii="Cambria Math" w:eastAsiaTheme="minorEastAsia" w:hAnsi="Cambria Math"/>
+                  <w:i/>
+                  <w:lang w:val="uk-UA"/>
+                </w:rPr>
+              </m:ctrlPr>
+            </m:sSubPr>
+            <m:e>
+              <m:r>
+                <w:rPr>
+                  <w:rFonts w:ascii="Cambria Math" w:eastAsiaTheme="minorEastAsia" w:hAnsi="Cambria Math"/>
+                  <w:lang w:val="uk-UA"/>
+                </w:rPr>
+                <m:t>p</m:t>
+              </m:r>
+            </m:e>
+            <m:sub>
+              <m:r>
+                <w:rPr>
+                  <w:rFonts w:ascii="Cambria Math" w:eastAsiaTheme="minorEastAsia" w:hAnsi="Cambria Math"/>
+                  <w:lang w:val="uk-UA"/>
+                </w:rPr>
+                <m:t>ii</m:t>
+              </m:r>
+            </m:sub>
+          </m:sSub>
+          <m:r>
+            <w:rPr>
+              <w:rFonts w:ascii="Cambria Math" w:eastAsiaTheme="minorEastAsia" w:hAnsi="Cambria Math"/>
+              <w:lang w:val="uk-UA"/>
+            </w:rPr>
+            <m:t>+</m:t>
+          </m:r>
+          <m:sSubSup>
+            <m:sSubSupPr>
+              <m:ctrlPr>
+                <w:rPr>
+                  <w:rFonts w:ascii="Cambria Math" w:eastAsiaTheme="minorEastAsia" w:hAnsi="Cambria Math"/>
+                  <w:i/>
+                  <w:lang w:val="uk-UA"/>
+                </w:rPr>
+              </m:ctrlPr>
+            </m:sSubSupPr>
+            <m:e>
+              <m:r>
+                <w:rPr>
+                  <w:rFonts w:ascii="Cambria Math" w:eastAsiaTheme="minorEastAsia" w:hAnsi="Cambria Math"/>
+                  <w:lang w:val="uk-UA"/>
+                </w:rPr>
+                <m:t>p</m:t>
+              </m:r>
+            </m:e>
+            <m:sub>
+              <m:r>
+                <w:rPr>
+                  <w:rFonts w:ascii="Cambria Math" w:eastAsiaTheme="minorEastAsia" w:hAnsi="Cambria Math"/>
+                  <w:lang w:val="uk-UA"/>
+                </w:rPr>
+                <m:t>ii</m:t>
+              </m:r>
+            </m:sub>
+            <m:sup>
+              <m:r>
+                <w:rPr>
+                  <w:rFonts w:ascii="Cambria Math" w:eastAsiaTheme="minorEastAsia" w:hAnsi="Cambria Math"/>
+                  <w:lang w:val="uk-UA"/>
+                </w:rPr>
+                <m:t>2</m:t>
+              </m:r>
+            </m:sup>
+          </m:sSubSup>
+          <m:r>
+            <w:rPr>
+              <w:rFonts w:ascii="Cambria Math" w:eastAsiaTheme="minorEastAsia" w:hAnsi="Cambria Math"/>
+              <w:lang w:val="uk-UA"/>
+            </w:rPr>
+            <m:t>+…=</m:t>
+          </m:r>
+          <m:f>
+            <m:fPr>
+              <m:ctrlPr>
+                <w:rPr>
+                  <w:rFonts w:ascii="Cambria Math" w:eastAsiaTheme="minorEastAsia" w:hAnsi="Cambria Math"/>
+                  <w:i/>
+                  <w:lang w:val="uk-UA"/>
+                </w:rPr>
+              </m:ctrlPr>
+            </m:fPr>
+            <m:num>
+              <m:r>
+                <w:rPr>
+                  <w:rFonts w:ascii="Cambria Math" w:eastAsiaTheme="minorEastAsia" w:hAnsi="Cambria Math"/>
+                  <w:lang w:val="uk-UA"/>
+                </w:rPr>
+                <m:t>1</m:t>
+              </m:r>
+            </m:num>
+            <m:den>
+              <m:r>
+                <w:rPr>
+                  <w:rFonts w:ascii="Cambria Math" w:eastAsiaTheme="minorEastAsia" w:hAnsi="Cambria Math"/>
+                  <w:lang w:val="uk-UA"/>
+                </w:rPr>
+                <m:t>1-</m:t>
+              </m:r>
+              <m:sSub>
+                <m:sSubPr>
+                  <m:ctrlPr>
+                    <w:rPr>
+                      <w:rFonts w:ascii="Cambria Math" w:eastAsiaTheme="minorEastAsia" w:hAnsi="Cambria Math"/>
+                      <w:i/>
+                      <w:lang w:val="uk-UA"/>
+                    </w:rPr>
+                  </m:ctrlPr>
+                </m:sSubPr>
+                <m:e>
+                  <m:r>
+                    <w:rPr>
+                      <w:rFonts w:ascii="Cambria Math" w:eastAsiaTheme="minorEastAsia" w:hAnsi="Cambria Math"/>
+                      <w:lang w:val="uk-UA"/>
+                    </w:rPr>
+                    <m:t>p</m:t>
+                  </m:r>
+                </m:e>
+                <m:sub>
+                  <m:r>
+                    <w:rPr>
+                      <w:rFonts w:ascii="Cambria Math" w:eastAsiaTheme="minorEastAsia" w:hAnsi="Cambria Math"/>
+                      <w:lang w:val="uk-UA"/>
+                    </w:rPr>
+                    <m:t>ii</m:t>
+                  </m:r>
+                </m:sub>
+              </m:sSub>
+            </m:den>
+          </m:f>
+        </m:oMath>
+      </m:oMathPara>
+    </w:p>
+    <w:p>
+      <w:pPr>
+        <w:ind w:left="360"/>
+        <w:rPr>
+          <w:rFonts w:eastAsiaTheme="minorEastAsia"/>
+        </w:rPr>
+      </w:pPr>
+      <m:oMathPara>
+        <m:oMath>
+          <m:r>
+            <w:rPr>
+              <w:rFonts w:ascii="Cambria Math" w:eastAsiaTheme="minorEastAsia" w:hAnsi="Cambria Math"/>
+            </w:rPr>
+            <m:t>t=</m:t>
+          </m:r>
+          <m:d>
+            <m:dPr>
+              <m:begChr m:val="["/>
+              <m:endChr m:val="]"/>
+              <m:ctrlPr>
+                <w:rPr>
+                  <w:rFonts w:ascii="Cambria Math" w:eastAsiaTheme="minorEastAsia" w:hAnsi="Cambria Math"/>
+                  <w:i/>
+                </w:rPr>
+              </m:ctrlPr>
+            </m:dPr>
+            <m:e>
+              <m:f>
+                <m:fPr>
+                  <m:ctrlPr>
+                    <w:rPr>
+                      <w:rFonts w:ascii="Cambria Math" w:eastAsiaTheme="minorEastAsia" w:hAnsi="Cambria Math"/>
+                      <w:i/>
+                    </w:rPr>
+                  </m:ctrlPr>
+                </m:fPr>
+                <m:num>
+                  <m:r>
+                    <w:rPr>
+                      <w:rFonts w:ascii="Cambria Math" w:eastAsiaTheme="minorEastAsia" w:hAnsi="Cambria Math"/>
+                    </w:rPr>
+                    <m:t>1</m:t>
+                  </m:r>
+                </m:num>
+                <m:den>
+                  <m:r>
+                    <w:rPr>
+                      <w:rFonts w:ascii="Cambria Math" w:eastAsiaTheme="minorEastAsia" w:hAnsi="Cambria Math"/>
+                    </w:rPr>
+                    <m:t>1-0.4</m:t>
+                  </m:r>
+                </m:den>
+              </m:f>
+              <m:r>
+                <w:rPr>
+                  <w:rFonts w:ascii="Cambria Math" w:eastAsiaTheme="minorEastAsia" w:hAnsi="Cambria Math"/>
+                </w:rPr>
+                <m:t>;</m:t>
+              </m:r>
+              <m:f>
+                <m:fPr>
+                  <m:ctrlPr>
+                    <w:rPr>
+                      <w:rFonts w:ascii="Cambria Math" w:eastAsiaTheme="minorEastAsia" w:hAnsi="Cambria Math"/>
+                      <w:i/>
+                    </w:rPr>
+                  </m:ctrlPr>
+                </m:fPr>
+                <m:num>
+                  <m:r>
+                    <w:rPr>
+                      <w:rFonts w:ascii="Cambria Math" w:eastAsiaTheme="minorEastAsia" w:hAnsi="Cambria Math"/>
+                    </w:rPr>
+                    <m:t>1</m:t>
+                  </m:r>
+                </m:num>
+                <m:den>
+                  <m:r>
+                    <w:rPr>
+                      <w:rFonts w:ascii="Cambria Math" w:eastAsiaTheme="minorEastAsia" w:hAnsi="Cambria Math"/>
+                    </w:rPr>
+                    <m:t>1-0</m:t>
+                  </m:r>
+                  <m:r>
+                    <w:rPr>
+                      <w:rFonts w:ascii="Cambria Math" w:eastAsiaTheme="minorEastAsia" w:hAnsi="Cambria Math"/>
+                    </w:rPr>
+                    <m:t>.1</m:t>
+                  </m:r>
+                </m:den>
+              </m:f>
+              <m:r>
+                <w:rPr>
+                  <w:rFonts w:ascii="Cambria Math" w:eastAsiaTheme="minorEastAsia" w:hAnsi="Cambria Math"/>
+                </w:rPr>
+                <m:t>;</m:t>
+              </m:r>
+              <m:f>
+                <m:fPr>
+                  <m:ctrlPr>
+                    <w:rPr>
+                      <w:rFonts w:ascii="Cambria Math" w:eastAsiaTheme="minorEastAsia" w:hAnsi="Cambria Math"/>
+                      <w:i/>
+                    </w:rPr>
+                  </m:ctrlPr>
+                </m:fPr>
+                <m:num>
+                  <m:r>
+                    <w:rPr>
+                      <w:rFonts w:ascii="Cambria Math" w:eastAsiaTheme="minorEastAsia" w:hAnsi="Cambria Math"/>
+                    </w:rPr>
+                    <m:t>1</m:t>
+                  </m:r>
+                </m:num>
+                <m:den>
+                  <m:r>
+                    <w:rPr>
+                      <w:rFonts w:ascii="Cambria Math" w:eastAsiaTheme="minorEastAsia" w:hAnsi="Cambria Math"/>
+                    </w:rPr>
+                    <m:t>1-</m:t>
+                  </m:r>
+                  <m:r>
+                    <w:rPr>
+                      <w:rFonts w:ascii="Cambria Math" w:eastAsiaTheme="minorEastAsia" w:hAnsi="Cambria Math"/>
+                    </w:rPr>
+                    <m:t>0</m:t>
+                  </m:r>
+                </m:den>
+              </m:f>
+              <m:r>
+                <w:rPr>
+                  <w:rFonts w:ascii="Cambria Math" w:eastAsiaTheme="minorEastAsia" w:hAnsi="Cambria Math"/>
+                </w:rPr>
+                <m:t>;</m:t>
+              </m:r>
+              <m:f>
+                <m:fPr>
+                  <m:ctrlPr>
+                    <w:rPr>
+                      <w:rFonts w:ascii="Cambria Math" w:eastAsiaTheme="minorEastAsia" w:hAnsi="Cambria Math"/>
+                      <w:i/>
+                    </w:rPr>
+                  </m:ctrlPr>
+                </m:fPr>
+                <m:num>
+                  <m:r>
+                    <w:rPr>
+                      <w:rFonts w:ascii="Cambria Math" w:eastAsiaTheme="minorEastAsia" w:hAnsi="Cambria Math"/>
+                    </w:rPr>
+                    <m:t>1</m:t>
+                  </m:r>
+                </m:num>
+                <m:den>
+                  <m:r>
+                    <w:rPr>
+                      <w:rFonts w:ascii="Cambria Math" w:eastAsiaTheme="minorEastAsia" w:hAnsi="Cambria Math"/>
+                    </w:rPr>
+                    <m:t>1-0.</m:t>
+                  </m:r>
+                  <m:r>
+                    <w:rPr>
+                      <w:rFonts w:ascii="Cambria Math" w:eastAsiaTheme="minorEastAsia" w:hAnsi="Cambria Math"/>
+                    </w:rPr>
+                    <m:t>2</m:t>
+                  </m:r>
+                </m:den>
+              </m:f>
+              <m:r>
+                <w:rPr>
+                  <w:rFonts w:ascii="Cambria Math" w:eastAsiaTheme="minorEastAsia" w:hAnsi="Cambria Math"/>
+                </w:rPr>
+                <m:t>;</m:t>
+              </m:r>
+              <m:f>
+                <m:fPr>
+                  <m:ctrlPr>
+                    <w:rPr>
+                      <w:rFonts w:ascii="Cambria Math" w:eastAsiaTheme="minorEastAsia" w:hAnsi="Cambria Math"/>
+                      <w:i/>
+                    </w:rPr>
+                  </m:ctrlPr>
+                </m:fPr>
+                <m:num>
+                  <m:r>
+                    <w:rPr>
+                      <w:rFonts w:ascii="Cambria Math" w:eastAsiaTheme="minorEastAsia" w:hAnsi="Cambria Math"/>
+                    </w:rPr>
+                    <m:t>1</m:t>
+                  </m:r>
+                </m:num>
+                <m:den>
+                  <m:r>
+                    <w:rPr>
+                      <w:rFonts w:ascii="Cambria Math" w:eastAsiaTheme="minorEastAsia" w:hAnsi="Cambria Math"/>
+                    </w:rPr>
+                    <m:t>1-</m:t>
+                  </m:r>
+                  <m:r>
+                    <w:rPr>
+                      <w:rFonts w:ascii="Cambria Math" w:eastAsiaTheme="minorEastAsia" w:hAnsi="Cambria Math"/>
+                    </w:rPr>
+                    <m:t>1</m:t>
+                  </m:r>
+                </m:den>
+              </m:f>
+            </m:e>
+          </m:d>
+          <m:r>
+            <w:rPr>
+              <w:rFonts w:ascii="Cambria Math" w:eastAsiaTheme="minorEastAsia" w:hAnsi="Cambria Math"/>
+            </w:rPr>
+            <m:t>=</m:t>
+          </m:r>
+          <m:d>
+            <m:dPr>
+              <m:begChr m:val="["/>
+              <m:endChr m:val="]"/>
+              <m:ctrlPr>
+                <w:rPr>
+                  <w:rFonts w:ascii="Cambria Math" w:eastAsiaTheme="minorEastAsia" w:hAnsi="Cambria Math"/>
+                  <w:i/>
+                </w:rPr>
+              </m:ctrlPr>
+            </m:dPr>
+            <m:e>
+              <m:r>
+                <w:rPr>
+                  <w:rFonts w:ascii="Cambria Math" w:eastAsiaTheme="minorEastAsia" w:hAnsi="Cambria Math"/>
+                </w:rPr>
+                <m:t>1.</m:t>
+              </m:r>
+              <m:d>
+                <m:dPr>
+                  <m:ctrlPr>
+                    <w:rPr>
+                      <w:rFonts w:ascii="Cambria Math" w:eastAsiaTheme="minorEastAsia" w:hAnsi="Cambria Math"/>
+                      <w:i/>
+                    </w:rPr>
+                  </m:ctrlPr>
+                </m:dPr>
+                <m:e>
+                  <m:r>
+                    <w:rPr>
+                      <w:rFonts w:ascii="Cambria Math" w:eastAsiaTheme="minorEastAsia" w:hAnsi="Cambria Math"/>
+                    </w:rPr>
+                    <m:t>6</m:t>
+                  </m:r>
+                </m:e>
+              </m:d>
+              <m:r>
+                <w:rPr>
+                  <w:rFonts w:ascii="Cambria Math" w:eastAsiaTheme="minorEastAsia" w:hAnsi="Cambria Math"/>
+                </w:rPr>
+                <m:t>; 1.</m:t>
+              </m:r>
+              <m:d>
+                <m:dPr>
+                  <m:ctrlPr>
+                    <w:rPr>
+                      <w:rFonts w:ascii="Cambria Math" w:eastAsiaTheme="minorEastAsia" w:hAnsi="Cambria Math"/>
+                      <w:i/>
+                    </w:rPr>
+                  </m:ctrlPr>
+                </m:dPr>
+                <m:e>
+                  <m:r>
+                    <w:rPr>
+                      <w:rFonts w:ascii="Cambria Math" w:eastAsiaTheme="minorEastAsia" w:hAnsi="Cambria Math"/>
+                    </w:rPr>
+                    <m:t>1</m:t>
+                  </m:r>
+                </m:e>
+              </m:d>
+              <m:r>
+                <w:rPr>
+                  <w:rFonts w:ascii="Cambria Math" w:eastAsiaTheme="minorEastAsia" w:hAnsi="Cambria Math"/>
+                </w:rPr>
+                <m:t>;1;1.25;∞</m:t>
+              </m:r>
+            </m:e>
+          </m:d>
+        </m:oMath>
+      </m:oMathPara>
+    </w:p>
+    <w:p>
+      <w:pPr>
+        <w:ind w:left="360"/>
+        <w:rPr>
+          <w:rFonts w:eastAsiaTheme="minorEastAsia"/>
+          <w:lang w:val="uk-UA"/>
+        </w:rPr>
+      </w:pPr>
+      <w:r>
+        <w:rPr>
+          <w:rFonts w:eastAsiaTheme="minorEastAsia"/>
+          <w:lang w:val="uk-UA"/>
+        </w:rPr>
+        <w:t>Експериментальний час поглинання:</w:t>
+      </w:r>
+    </w:p>
+    <w:p>
+      <w:pPr>
+        <w:ind w:left="360"/>
+        <w:rPr>
+          <w:rFonts w:eastAsiaTheme="minorEastAsia"/>
+          <w:lang w:val="uk-UA"/>
+        </w:rPr>
+      </w:pPr>
+      <w:r>
+        <w:rPr>
+          <w:rFonts w:eastAsiaTheme="minorEastAsia"/>
+          <w:lang w:val="uk-UA"/>
+        </w:rPr>
+        <w:drawing>
+          <wp:inline distT="0" distB="0" distL="0" distR="0" wp14:anchorId="602A753F" wp14:editId="3159B469">
+            <wp:extent cx="1695447" cy="184223"/>
+            <wp:effectExtent l="0" t="0" r="635" b="6350"/>
+            <wp:docPr id="234214410" name="Picture 1"/>
+            <wp:cNvGraphicFramePr>
+              <a:graphicFrameLocks xmlns:a="http://schemas.openxmlformats.org/drawingml/2006/main" noChangeAspect="1"/>
+            </wp:cNvGraphicFramePr>
+            <a:graphic xmlns:a="http://schemas.openxmlformats.org/drawingml/2006/main">
+              <a:graphicData uri="http://schemas.openxmlformats.org/drawingml/2006/picture">
+                <pic:pic xmlns:pic="http://schemas.openxmlformats.org/drawingml/2006/picture">
+                  <pic:nvPicPr>
+                    <pic:cNvPr id="234214410" name=""/>
+                    <pic:cNvPicPr/>
+                  </pic:nvPicPr>
+                  <pic:blipFill rotWithShape="1">
+                    <a:blip r:embed="rId26"/>
+                    <a:srcRect t="25611"/>
+                    <a:stretch/>
+                  </pic:blipFill>
+                  <pic:spPr bwMode="auto">
+                    <a:xfrm>
+                      <a:off x="0" y="0"/>
+                      <a:ext cx="1695687" cy="184249"/>
+                    </a:xfrm>
+                    <a:prstGeom prst="rect">
+                      <a:avLst/>
+                    </a:prstGeom>
+                    <a:ln>
+                      <a:noFill/>
+                    </a:ln>
+                    <a:extLst>
+                      <a:ext uri="{53640926-AAD7-44D8-BBD7-CCE9431645EC}">
+                        <a14:shadowObscured xmlns:a14="http://schemas.microsoft.com/office/drawing/2010/main"/>
+                      </a:ext>
+                    </a:extLst>
+                  </pic:spPr>
+                </pic:pic>
+              </a:graphicData>
+            </a:graphic>
+          </wp:inline>
+        </w:drawing>
+      </w:r>
+    </w:p>
+    <w:p>
+      <w:pPr>
+        <w:ind w:left="360"/>
+        <w:rPr>
+          <w:rFonts w:eastAsiaTheme="minorEastAsia"/>
+          <w:lang w:val="uk-UA"/>
+        </w:rPr>
+      </w:pPr>
+      <w:proofErr w:type="spellStart"/>
+      <w:r>
+        <w:rPr>
+          <w:rFonts w:eastAsiaTheme="minorEastAsia"/>
+          <w:lang w:val="uk-UA"/>
+        </w:rPr>
+        <w:t>Теоритечні</w:t>
+      </w:r>
+      <w:proofErr w:type="spellEnd"/>
+      <w:r>
+        <w:rPr>
+          <w:rFonts w:eastAsiaTheme="minorEastAsia"/>
+          <w:lang w:val="uk-UA"/>
+        </w:rPr>
+        <w:t xml:space="preserve"> часи поглинання для станів можна обчислити із системи:</w:t>
+      </w:r>
+    </w:p>
+    <w:p>
+      <w:pPr>
+        <w:ind w:left="360"/>
+        <w:rPr>
+          <w:rFonts w:eastAsiaTheme="minorEastAsia"/>
+          <w:lang w:val="uk-UA"/>
+        </w:rPr>
+      </w:pPr>
+      <m:oMathPara>
+        <m:oMath>
+          <m:d>
+            <m:dPr>
+              <m:begChr m:val="{"/>
+              <m:endChr m:val=""/>
+              <m:ctrlPr>
+                <w:rPr>
+                  <w:rFonts w:ascii="Cambria Math" w:eastAsiaTheme="minorEastAsia" w:hAnsi="Cambria Math"/>
+                  <w:i/>
+                  <w:lang w:val="uk-UA"/>
+                </w:rPr>
+              </m:ctrlPr>
+            </m:dPr>
+            <m:e>
+              <m:eqArr>
+                <m:eqArrPr>
+                  <m:ctrlPr>
+                    <w:rPr>
+                      <w:rFonts w:ascii="Cambria Math" w:eastAsiaTheme="minorEastAsia" w:hAnsi="Cambria Math"/>
+                      <w:i/>
+                      <w:lang w:val="uk-UA"/>
+                    </w:rPr>
+                  </m:ctrlPr>
+                </m:eqArrPr>
+                <m:e>
+                  <m:sSub>
+                    <m:sSubPr>
+                      <m:ctrlPr>
+                        <w:rPr>
+                          <w:rFonts w:ascii="Cambria Math" w:eastAsiaTheme="minorEastAsia" w:hAnsi="Cambria Math"/>
+                          <w:i/>
+                        </w:rPr>
+                      </m:ctrlPr>
+                    </m:sSubPr>
+                    <m:e>
+                      <m:r>
+                        <w:rPr>
+                          <w:rFonts w:ascii="Cambria Math" w:eastAsiaTheme="minorEastAsia" w:hAnsi="Cambria Math"/>
+                        </w:rPr>
+                        <m:t>t</m:t>
+                      </m:r>
+                    </m:e>
+                    <m:sub>
+                      <m:r>
+                        <w:rPr>
+                          <w:rFonts w:ascii="Cambria Math" w:eastAsiaTheme="minorEastAsia" w:hAnsi="Cambria Math"/>
+                        </w:rPr>
+                        <m:t>0</m:t>
+                      </m:r>
+                    </m:sub>
+                  </m:sSub>
+                  <m:r>
+                    <w:rPr>
+                      <w:rFonts w:ascii="Cambria Math" w:eastAsiaTheme="minorEastAsia" w:hAnsi="Cambria Math"/>
+                    </w:rPr>
+                    <m:t>=1+0.4</m:t>
+                  </m:r>
+                  <m:sSub>
+                    <m:sSubPr>
+                      <m:ctrlPr>
+                        <w:rPr>
+                          <w:rFonts w:ascii="Cambria Math" w:eastAsiaTheme="minorEastAsia" w:hAnsi="Cambria Math"/>
+                          <w:i/>
+                        </w:rPr>
+                      </m:ctrlPr>
+                    </m:sSubPr>
+                    <m:e>
+                      <m:r>
+                        <w:rPr>
+                          <w:rFonts w:ascii="Cambria Math" w:eastAsiaTheme="minorEastAsia" w:hAnsi="Cambria Math"/>
+                        </w:rPr>
+                        <m:t>t</m:t>
+                      </m:r>
+                    </m:e>
+                    <m:sub>
+                      <m:r>
+                        <w:rPr>
+                          <w:rFonts w:ascii="Cambria Math" w:eastAsiaTheme="minorEastAsia" w:hAnsi="Cambria Math"/>
+                        </w:rPr>
+                        <m:t>0</m:t>
+                      </m:r>
+                    </m:sub>
+                  </m:sSub>
+                  <m:r>
+                    <w:rPr>
+                      <w:rFonts w:ascii="Cambria Math" w:eastAsiaTheme="minorEastAsia" w:hAnsi="Cambria Math"/>
+                    </w:rPr>
+                    <m:t>+0.5</m:t>
+                  </m:r>
+                  <m:sSub>
+                    <m:sSubPr>
+                      <m:ctrlPr>
+                        <w:rPr>
+                          <w:rFonts w:ascii="Cambria Math" w:eastAsiaTheme="minorEastAsia" w:hAnsi="Cambria Math"/>
+                          <w:i/>
+                        </w:rPr>
+                      </m:ctrlPr>
+                    </m:sSubPr>
+                    <m:e>
+                      <m:r>
+                        <w:rPr>
+                          <w:rFonts w:ascii="Cambria Math" w:eastAsiaTheme="minorEastAsia" w:hAnsi="Cambria Math"/>
+                        </w:rPr>
+                        <m:t>t</m:t>
+                      </m:r>
+                    </m:e>
+                    <m:sub>
+                      <m:r>
+                        <w:rPr>
+                          <w:rFonts w:ascii="Cambria Math" w:eastAsiaTheme="minorEastAsia" w:hAnsi="Cambria Math"/>
+                        </w:rPr>
+                        <m:t>1</m:t>
+                      </m:r>
+                    </m:sub>
+                  </m:sSub>
+                  <m:r>
+                    <w:rPr>
+                      <w:rFonts w:ascii="Cambria Math" w:eastAsiaTheme="minorEastAsia" w:hAnsi="Cambria Math"/>
+                    </w:rPr>
+                    <m:t>+0.1</m:t>
+                  </m:r>
+                  <m:sSub>
+                    <m:sSubPr>
+                      <m:ctrlPr>
+                        <w:rPr>
+                          <w:rFonts w:ascii="Cambria Math" w:eastAsiaTheme="minorEastAsia" w:hAnsi="Cambria Math"/>
+                          <w:i/>
+                        </w:rPr>
+                      </m:ctrlPr>
+                    </m:sSubPr>
+                    <m:e>
+                      <m:r>
+                        <w:rPr>
+                          <w:rFonts w:ascii="Cambria Math" w:eastAsiaTheme="minorEastAsia" w:hAnsi="Cambria Math"/>
+                        </w:rPr>
+                        <m:t>t</m:t>
+                      </m:r>
+                    </m:e>
+                    <m:sub>
+                      <m:r>
+                        <w:rPr>
+                          <w:rFonts w:ascii="Cambria Math" w:eastAsiaTheme="minorEastAsia" w:hAnsi="Cambria Math"/>
+                        </w:rPr>
+                        <m:t>3</m:t>
+                      </m:r>
+                    </m:sub>
+                  </m:sSub>
+                </m:e>
+                <m:e>
+                  <m:sSub>
+                    <m:sSubPr>
+                      <m:ctrlPr>
+                        <w:rPr>
+                          <w:rFonts w:ascii="Cambria Math" w:eastAsiaTheme="minorEastAsia" w:hAnsi="Cambria Math"/>
+                          <w:i/>
+                          <w:lang w:val="uk-UA"/>
+                        </w:rPr>
+                      </m:ctrlPr>
+                    </m:sSubPr>
+                    <m:e>
+                      <m:r>
+                        <w:rPr>
+                          <w:rFonts w:ascii="Cambria Math" w:eastAsiaTheme="minorEastAsia" w:hAnsi="Cambria Math"/>
+                          <w:lang w:val="uk-UA"/>
+                        </w:rPr>
+                        <m:t>t</m:t>
+                      </m:r>
+                    </m:e>
+                    <m:sub>
+                      <m:r>
+                        <w:rPr>
+                          <w:rFonts w:ascii="Cambria Math" w:eastAsiaTheme="minorEastAsia" w:hAnsi="Cambria Math"/>
+                          <w:lang w:val="uk-UA"/>
+                        </w:rPr>
+                        <m:t>1</m:t>
+                      </m:r>
+                    </m:sub>
+                  </m:sSub>
+                  <m:r>
+                    <w:rPr>
+                      <w:rFonts w:ascii="Cambria Math" w:eastAsiaTheme="minorEastAsia" w:hAnsi="Cambria Math"/>
+                      <w:lang w:val="uk-UA"/>
+                    </w:rPr>
+                    <m:t>=1+0.1</m:t>
+                  </m:r>
+                  <m:sSub>
+                    <m:sSubPr>
+                      <m:ctrlPr>
+                        <w:rPr>
+                          <w:rFonts w:ascii="Cambria Math" w:eastAsiaTheme="minorEastAsia" w:hAnsi="Cambria Math"/>
+                          <w:i/>
+                          <w:lang w:val="uk-UA"/>
+                        </w:rPr>
+                      </m:ctrlPr>
+                    </m:sSubPr>
+                    <m:e>
+                      <m:r>
+                        <w:rPr>
+                          <w:rFonts w:ascii="Cambria Math" w:eastAsiaTheme="minorEastAsia" w:hAnsi="Cambria Math"/>
+                          <w:lang w:val="uk-UA"/>
+                        </w:rPr>
+                        <m:t>t</m:t>
+                      </m:r>
+                    </m:e>
+                    <m:sub>
+                      <m:r>
+                        <w:rPr>
+                          <w:rFonts w:ascii="Cambria Math" w:eastAsiaTheme="minorEastAsia" w:hAnsi="Cambria Math"/>
+                          <w:lang w:val="uk-UA"/>
+                        </w:rPr>
+                        <m:t>0</m:t>
+                      </m:r>
+                    </m:sub>
+                  </m:sSub>
+                  <m:r>
+                    <w:rPr>
+                      <w:rFonts w:ascii="Cambria Math" w:eastAsiaTheme="minorEastAsia" w:hAnsi="Cambria Math"/>
+                      <w:lang w:val="uk-UA"/>
+                    </w:rPr>
+                    <m:t>+0.1</m:t>
+                  </m:r>
+                  <m:sSub>
+                    <m:sSubPr>
+                      <m:ctrlPr>
+                        <w:rPr>
+                          <w:rFonts w:ascii="Cambria Math" w:eastAsiaTheme="minorEastAsia" w:hAnsi="Cambria Math"/>
+                          <w:i/>
+                          <w:lang w:val="uk-UA"/>
+                        </w:rPr>
+                      </m:ctrlPr>
+                    </m:sSubPr>
+                    <m:e>
+                      <m:r>
+                        <w:rPr>
+                          <w:rFonts w:ascii="Cambria Math" w:eastAsiaTheme="minorEastAsia" w:hAnsi="Cambria Math"/>
+                          <w:lang w:val="uk-UA"/>
+                        </w:rPr>
+                        <m:t>t</m:t>
+                      </m:r>
+                    </m:e>
+                    <m:sub>
+                      <m:r>
+                        <w:rPr>
+                          <w:rFonts w:ascii="Cambria Math" w:eastAsiaTheme="minorEastAsia" w:hAnsi="Cambria Math"/>
+                          <w:lang w:val="uk-UA"/>
+                        </w:rPr>
+                        <m:t>1</m:t>
+                      </m:r>
+                    </m:sub>
+                  </m:sSub>
+                  <m:r>
+                    <w:rPr>
+                      <w:rFonts w:ascii="Cambria Math" w:eastAsiaTheme="minorEastAsia" w:hAnsi="Cambria Math"/>
+                      <w:lang w:val="uk-UA"/>
+                    </w:rPr>
+                    <m:t>+0.6</m:t>
+                  </m:r>
+                  <m:sSub>
+                    <m:sSubPr>
+                      <m:ctrlPr>
+                        <w:rPr>
+                          <w:rFonts w:ascii="Cambria Math" w:eastAsiaTheme="minorEastAsia" w:hAnsi="Cambria Math"/>
+                          <w:i/>
+                          <w:lang w:val="uk-UA"/>
+                        </w:rPr>
+                      </m:ctrlPr>
+                    </m:sSubPr>
+                    <m:e>
+                      <m:r>
+                        <w:rPr>
+                          <w:rFonts w:ascii="Cambria Math" w:eastAsiaTheme="minorEastAsia" w:hAnsi="Cambria Math"/>
+                          <w:lang w:val="uk-UA"/>
+                        </w:rPr>
+                        <m:t>t</m:t>
+                      </m:r>
+                    </m:e>
+                    <m:sub>
+                      <m:r>
+                        <w:rPr>
+                          <w:rFonts w:ascii="Cambria Math" w:eastAsiaTheme="minorEastAsia" w:hAnsi="Cambria Math"/>
+                          <w:lang w:val="uk-UA"/>
+                        </w:rPr>
+                        <m:t>2</m:t>
+                      </m:r>
+                    </m:sub>
+                  </m:sSub>
+                  <m:r>
+                    <w:rPr>
+                      <w:rFonts w:ascii="Cambria Math" w:eastAsiaTheme="minorEastAsia" w:hAnsi="Cambria Math"/>
+                      <w:lang w:val="uk-UA"/>
+                    </w:rPr>
+                    <m:t>+0.1</m:t>
+                  </m:r>
+                  <m:sSub>
+                    <m:sSubPr>
+                      <m:ctrlPr>
+                        <w:rPr>
+                          <w:rFonts w:ascii="Cambria Math" w:eastAsiaTheme="minorEastAsia" w:hAnsi="Cambria Math"/>
+                          <w:i/>
+                          <w:lang w:val="uk-UA"/>
+                        </w:rPr>
+                      </m:ctrlPr>
+                    </m:sSubPr>
+                    <m:e>
+                      <m:r>
+                        <w:rPr>
+                          <w:rFonts w:ascii="Cambria Math" w:eastAsiaTheme="minorEastAsia" w:hAnsi="Cambria Math"/>
+                          <w:lang w:val="uk-UA"/>
+                        </w:rPr>
+                        <m:t>t</m:t>
+                      </m:r>
+                    </m:e>
+                    <m:sub>
+                      <m:r>
+                        <w:rPr>
+                          <w:rFonts w:ascii="Cambria Math" w:eastAsiaTheme="minorEastAsia" w:hAnsi="Cambria Math"/>
+                          <w:lang w:val="uk-UA"/>
+                        </w:rPr>
+                        <m:t>3</m:t>
+                      </m:r>
+                    </m:sub>
+                  </m:sSub>
+                  <m:ctrlPr>
+                    <w:rPr>
+                      <w:rFonts w:ascii="Cambria Math" w:eastAsia="Cambria Math" w:hAnsi="Cambria Math" w:cs="Cambria Math"/>
+                      <w:i/>
+                      <w:lang w:val="uk-UA"/>
+                    </w:rPr>
+                  </m:ctrlPr>
+                </m:e>
+                <m:e>
+                  <m:sSub>
+                    <m:sSubPr>
+                      <m:ctrlPr>
+                        <w:rPr>
+                          <w:rFonts w:ascii="Cambria Math" w:eastAsia="Cambria Math" w:hAnsi="Cambria Math" w:cs="Cambria Math"/>
+                          <w:i/>
+                          <w:lang w:val="uk-UA"/>
+                        </w:rPr>
+                      </m:ctrlPr>
+                    </m:sSubPr>
+                    <m:e>
+                      <m:r>
+                        <w:rPr>
+                          <w:rFonts w:ascii="Cambria Math" w:eastAsia="Cambria Math" w:hAnsi="Cambria Math" w:cs="Cambria Math"/>
+                          <w:lang w:val="uk-UA"/>
+                        </w:rPr>
+                        <m:t>t</m:t>
+                      </m:r>
+                    </m:e>
+                    <m:sub>
+                      <m:r>
+                        <w:rPr>
+                          <w:rFonts w:ascii="Cambria Math" w:eastAsia="Cambria Math" w:hAnsi="Cambria Math" w:cs="Cambria Math"/>
+                          <w:lang w:val="uk-UA"/>
+                        </w:rPr>
+                        <m:t>2</m:t>
+                      </m:r>
+                    </m:sub>
+                  </m:sSub>
+                  <m:r>
+                    <w:rPr>
+                      <w:rFonts w:ascii="Cambria Math" w:eastAsia="Cambria Math" w:hAnsi="Cambria Math" w:cs="Cambria Math"/>
+                      <w:lang w:val="uk-UA"/>
+                    </w:rPr>
+                    <m:t>=1+0.</m:t>
+                  </m:r>
+                  <m:r>
+                    <w:rPr>
+                      <w:rFonts w:ascii="Cambria Math" w:eastAsia="Cambria Math" w:hAnsi="Cambria Math" w:cs="Cambria Math"/>
+                      <w:lang w:val="uk-UA"/>
+                    </w:rPr>
+                    <m:t>4</m:t>
+                  </m:r>
+                  <m:sSub>
+                    <m:sSubPr>
+                      <m:ctrlPr>
+                        <w:rPr>
+                          <w:rFonts w:ascii="Cambria Math" w:eastAsia="Cambria Math" w:hAnsi="Cambria Math" w:cs="Cambria Math"/>
+                          <w:i/>
+                          <w:lang w:val="uk-UA"/>
+                        </w:rPr>
+                      </m:ctrlPr>
+                    </m:sSubPr>
+                    <m:e>
+                      <m:r>
+                        <w:rPr>
+                          <w:rFonts w:ascii="Cambria Math" w:eastAsia="Cambria Math" w:hAnsi="Cambria Math" w:cs="Cambria Math"/>
+                          <w:lang w:val="uk-UA"/>
+                        </w:rPr>
+                        <m:t>t</m:t>
+                      </m:r>
+                    </m:e>
+                    <m:sub>
+                      <m:r>
+                        <w:rPr>
+                          <w:rFonts w:ascii="Cambria Math" w:eastAsia="Cambria Math" w:hAnsi="Cambria Math" w:cs="Cambria Math"/>
+                          <w:lang w:val="uk-UA"/>
+                        </w:rPr>
+                        <m:t>0</m:t>
+                      </m:r>
+                    </m:sub>
+                  </m:sSub>
+                  <m:r>
+                    <w:rPr>
+                      <w:rFonts w:ascii="Cambria Math" w:eastAsia="Cambria Math" w:hAnsi="Cambria Math" w:cs="Cambria Math"/>
+                      <w:lang w:val="uk-UA"/>
+                    </w:rPr>
+                    <m:t>+0.2</m:t>
+                  </m:r>
+                  <m:sSub>
+                    <m:sSubPr>
+                      <m:ctrlPr>
+                        <w:rPr>
+                          <w:rFonts w:ascii="Cambria Math" w:eastAsia="Cambria Math" w:hAnsi="Cambria Math" w:cs="Cambria Math"/>
+                          <w:i/>
+                          <w:lang w:val="uk-UA"/>
+                        </w:rPr>
+                      </m:ctrlPr>
+                    </m:sSubPr>
+                    <m:e>
+                      <m:r>
+                        <w:rPr>
+                          <w:rFonts w:ascii="Cambria Math" w:eastAsia="Cambria Math" w:hAnsi="Cambria Math" w:cs="Cambria Math"/>
+                          <w:lang w:val="uk-UA"/>
+                        </w:rPr>
+                        <m:t>t</m:t>
+                      </m:r>
+                    </m:e>
+                    <m:sub>
+                      <m:r>
+                        <w:rPr>
+                          <w:rFonts w:ascii="Cambria Math" w:eastAsia="Cambria Math" w:hAnsi="Cambria Math" w:cs="Cambria Math"/>
+                          <w:lang w:val="uk-UA"/>
+                        </w:rPr>
+                        <m:t>1</m:t>
+                      </m:r>
+                    </m:sub>
+                  </m:sSub>
+                  <m:r>
+                    <w:rPr>
+                      <w:rFonts w:ascii="Cambria Math" w:eastAsia="Cambria Math" w:hAnsi="Cambria Math" w:cs="Cambria Math"/>
+                      <w:lang w:val="uk-UA"/>
+                    </w:rPr>
+                    <m:t>+0.</m:t>
+                  </m:r>
+                  <m:r>
+                    <w:rPr>
+                      <w:rFonts w:ascii="Cambria Math" w:eastAsia="Cambria Math" w:hAnsi="Cambria Math" w:cs="Cambria Math"/>
+                      <w:lang w:val="uk-UA"/>
+                    </w:rPr>
+                    <m:t>3</m:t>
+                  </m:r>
+                  <m:sSub>
+                    <m:sSubPr>
+                      <m:ctrlPr>
+                        <w:rPr>
+                          <w:rFonts w:ascii="Cambria Math" w:eastAsia="Cambria Math" w:hAnsi="Cambria Math" w:cs="Cambria Math"/>
+                          <w:i/>
+                          <w:lang w:val="uk-UA"/>
+                        </w:rPr>
+                      </m:ctrlPr>
+                    </m:sSubPr>
+                    <m:e>
+                      <m:r>
+                        <w:rPr>
+                          <w:rFonts w:ascii="Cambria Math" w:eastAsia="Cambria Math" w:hAnsi="Cambria Math" w:cs="Cambria Math"/>
+                          <w:lang w:val="uk-UA"/>
+                        </w:rPr>
+                        <m:t>t</m:t>
+                      </m:r>
+                    </m:e>
+                    <m:sub>
+                      <m:r>
+                        <w:rPr>
+                          <w:rFonts w:ascii="Cambria Math" w:eastAsia="Cambria Math" w:hAnsi="Cambria Math" w:cs="Cambria Math"/>
+                          <w:lang w:val="uk-UA"/>
+                        </w:rPr>
+                        <m:t>3</m:t>
+                      </m:r>
+                    </m:sub>
+                  </m:sSub>
+                  <m:ctrlPr>
+                    <w:rPr>
+                      <w:rFonts w:ascii="Cambria Math" w:eastAsia="Cambria Math" w:hAnsi="Cambria Math" w:cs="Cambria Math"/>
+                      <w:i/>
+                      <w:lang w:val="uk-UA"/>
+                    </w:rPr>
+                  </m:ctrlPr>
+                </m:e>
+                <m:e>
+                  <m:sSub>
+                    <m:sSubPr>
+                      <m:ctrlPr>
+                        <w:rPr>
+                          <w:rFonts w:ascii="Cambria Math" w:eastAsia="Cambria Math" w:hAnsi="Cambria Math" w:cs="Cambria Math"/>
+                          <w:i/>
+                          <w:lang w:val="uk-UA"/>
+                        </w:rPr>
+                      </m:ctrlPr>
+                    </m:sSubPr>
+                    <m:e>
+                      <m:r>
+                        <w:rPr>
+                          <w:rFonts w:ascii="Cambria Math" w:eastAsia="Cambria Math" w:hAnsi="Cambria Math" w:cs="Cambria Math"/>
+                          <w:lang w:val="uk-UA"/>
+                        </w:rPr>
+                        <m:t>t</m:t>
+                      </m:r>
+                    </m:e>
+                    <m:sub>
+                      <m:r>
+                        <w:rPr>
+                          <w:rFonts w:ascii="Cambria Math" w:eastAsia="Cambria Math" w:hAnsi="Cambria Math" w:cs="Cambria Math"/>
+                          <w:lang w:val="uk-UA"/>
+                        </w:rPr>
+                        <m:t>3</m:t>
+                      </m:r>
+                    </m:sub>
+                  </m:sSub>
+                  <m:r>
+                    <w:rPr>
+                      <w:rFonts w:ascii="Cambria Math" w:eastAsia="Cambria Math" w:hAnsi="Cambria Math" w:cs="Cambria Math"/>
+                      <w:lang w:val="uk-UA"/>
+                    </w:rPr>
+                    <m:t>=1+0.5</m:t>
+                  </m:r>
+                  <m:sSub>
+                    <m:sSubPr>
+                      <m:ctrlPr>
+                        <w:rPr>
+                          <w:rFonts w:ascii="Cambria Math" w:eastAsia="Cambria Math" w:hAnsi="Cambria Math" w:cs="Cambria Math"/>
+                          <w:i/>
+                          <w:lang w:val="uk-UA"/>
+                        </w:rPr>
+                      </m:ctrlPr>
+                    </m:sSubPr>
+                    <m:e>
+                      <m:r>
+                        <w:rPr>
+                          <w:rFonts w:ascii="Cambria Math" w:eastAsia="Cambria Math" w:hAnsi="Cambria Math" w:cs="Cambria Math"/>
+                          <w:lang w:val="uk-UA"/>
+                        </w:rPr>
+                        <m:t>t</m:t>
+                      </m:r>
+                    </m:e>
+                    <m:sub>
+                      <m:r>
+                        <w:rPr>
+                          <w:rFonts w:ascii="Cambria Math" w:eastAsia="Cambria Math" w:hAnsi="Cambria Math" w:cs="Cambria Math"/>
+                          <w:lang w:val="uk-UA"/>
+                        </w:rPr>
+                        <m:t>0</m:t>
+                      </m:r>
+                    </m:sub>
+                  </m:sSub>
+                  <m:r>
+                    <w:rPr>
+                      <w:rFonts w:ascii="Cambria Math" w:eastAsia="Cambria Math" w:hAnsi="Cambria Math" w:cs="Cambria Math"/>
+                      <w:lang w:val="uk-UA"/>
+                    </w:rPr>
+                    <m:t>+0.2</m:t>
+                  </m:r>
+                  <m:sSub>
+                    <m:sSubPr>
+                      <m:ctrlPr>
+                        <w:rPr>
+                          <w:rFonts w:ascii="Cambria Math" w:eastAsia="Cambria Math" w:hAnsi="Cambria Math" w:cs="Cambria Math"/>
+                          <w:i/>
+                          <w:lang w:val="uk-UA"/>
+                        </w:rPr>
+                      </m:ctrlPr>
+                    </m:sSubPr>
+                    <m:e>
+                      <m:r>
+                        <w:rPr>
+                          <w:rFonts w:ascii="Cambria Math" w:eastAsia="Cambria Math" w:hAnsi="Cambria Math" w:cs="Cambria Math"/>
+                          <w:lang w:val="uk-UA"/>
+                        </w:rPr>
+                        <m:t>t</m:t>
+                      </m:r>
+                    </m:e>
+                    <m:sub>
+                      <m:r>
+                        <w:rPr>
+                          <w:rFonts w:ascii="Cambria Math" w:eastAsia="Cambria Math" w:hAnsi="Cambria Math" w:cs="Cambria Math"/>
+                          <w:lang w:val="uk-UA"/>
+                        </w:rPr>
+                        <m:t>2</m:t>
+                      </m:r>
+                    </m:sub>
+                  </m:sSub>
+                  <m:r>
+                    <w:rPr>
+                      <w:rFonts w:ascii="Cambria Math" w:eastAsia="Cambria Math" w:hAnsi="Cambria Math" w:cs="Cambria Math"/>
+                      <w:lang w:val="uk-UA"/>
+                    </w:rPr>
+                    <m:t>+0.2</m:t>
+                  </m:r>
+                  <m:sSub>
+                    <m:sSubPr>
+                      <m:ctrlPr>
+                        <w:rPr>
+                          <w:rFonts w:ascii="Cambria Math" w:eastAsia="Cambria Math" w:hAnsi="Cambria Math" w:cs="Cambria Math"/>
+                          <w:i/>
+                          <w:lang w:val="uk-UA"/>
+                        </w:rPr>
+                      </m:ctrlPr>
+                    </m:sSubPr>
+                    <m:e>
+                      <m:r>
+                        <w:rPr>
+                          <w:rFonts w:ascii="Cambria Math" w:eastAsia="Cambria Math" w:hAnsi="Cambria Math" w:cs="Cambria Math"/>
+                          <w:lang w:val="uk-UA"/>
+                        </w:rPr>
+                        <m:t>t</m:t>
+                      </m:r>
+                    </m:e>
+                    <m:sub>
+                      <m:r>
+                        <w:rPr>
+                          <w:rFonts w:ascii="Cambria Math" w:eastAsia="Cambria Math" w:hAnsi="Cambria Math" w:cs="Cambria Math"/>
+                          <w:lang w:val="uk-UA"/>
+                        </w:rPr>
+                        <m:t>3</m:t>
+                      </m:r>
+                    </m:sub>
+                  </m:sSub>
+                </m:e>
+              </m:eqArr>
+            </m:e>
+          </m:d>
+        </m:oMath>
+      </m:oMathPara>
+    </w:p>
+    <w:p>
+      <w:pPr>
+        <w:ind w:left="360"/>
+        <w:rPr>
+          <w:rFonts w:eastAsiaTheme="minorEastAsia"/>
+          <w:iCs/>
+        </w:rPr>
+      </w:pPr>
+      <w:r>
+        <w:rPr>
+          <w:rFonts w:eastAsiaTheme="minorEastAsia"/>
+          <w:iCs/>
+          <w:lang w:val="uk-UA"/>
+        </w:rPr>
+        <w:t xml:space="preserve">Вирішуючи систему, отримуємо </w:t>
+      </w:r>
+      <m:oMath>
+        <m:r>
+          <w:rPr>
+            <w:rFonts w:ascii="Cambria Math" w:eastAsiaTheme="minorEastAsia" w:hAnsi="Cambria Math"/>
+            <w:lang w:val="uk-UA"/>
+          </w:rPr>
+          <m:t>t≈(16.58;14.81;15.22;15.42)</m:t>
+        </m:r>
+      </m:oMath>
+      <w:r>
+        <w:rPr>
+          <w:rFonts w:eastAsiaTheme="minorEastAsia"/>
+          <w:iCs/>
+        </w:rPr>
+        <w:t>.</w:t>
+      </w:r>
+    </w:p>
+    <w:p>
+      <w:pPr>
+        <w:ind w:left="360"/>
+        <w:rPr>
+          <w:rFonts w:eastAsiaTheme="minorEastAsia"/>
+          <w:i/>
+          <w:iCs/>
+        </w:rPr>
+      </w:pPr>
+      <w:r>
+        <w:rPr>
+          <w:rFonts w:eastAsiaTheme="minorEastAsia"/>
+          <w:iCs/>
+          <w:lang w:val="uk-UA"/>
+        </w:rPr>
+        <w:t xml:space="preserve">Тоді очікуваний час поглинання </w:t>
+      </w:r>
+      <m:oMath>
+        <m:sSub>
+          <m:sSubPr>
+            <m:ctrlPr>
+              <w:rPr>
+                <w:rFonts w:ascii="Cambria Math" w:eastAsiaTheme="minorEastAsia" w:hAnsi="Cambria Math"/>
+                <w:i/>
+                <w:iCs/>
+                <w:lang w:val="uk-UA"/>
+              </w:rPr>
+            </m:ctrlPr>
+          </m:sSubPr>
+          <m:e>
+            <m:r>
+              <w:rPr>
+                <w:rFonts w:ascii="Cambria Math" w:eastAsiaTheme="minorEastAsia" w:hAnsi="Cambria Math"/>
+                <w:lang w:val="uk-UA"/>
+              </w:rPr>
+              <m:t>t</m:t>
+            </m:r>
+          </m:e>
+          <m:sub>
+            <m:r>
+              <w:rPr>
+                <w:rFonts w:ascii="Cambria Math" w:eastAsiaTheme="minorEastAsia" w:hAnsi="Cambria Math"/>
+                <w:lang w:val="uk-UA"/>
+              </w:rPr>
+              <m:t>п</m:t>
+            </m:r>
+          </m:sub>
+        </m:sSub>
+        <m:r>
+          <w:rPr>
+            <w:rFonts w:ascii="Cambria Math" w:eastAsiaTheme="minorEastAsia" w:hAnsi="Cambria Math"/>
+            <w:lang w:val="uk-UA"/>
+          </w:rPr>
+          <m:t>≈</m:t>
+        </m:r>
+        <m:nary>
+          <m:naryPr>
+            <m:chr m:val="∑"/>
+            <m:limLoc m:val="undOvr"/>
+            <m:ctrlPr>
+              <w:rPr>
+                <w:rFonts w:ascii="Cambria Math" w:eastAsiaTheme="minorEastAsia" w:hAnsi="Cambria Math"/>
+                <w:i/>
+                <w:iCs/>
+              </w:rPr>
+            </m:ctrlPr>
+          </m:naryPr>
+          <m:sub>
+            <m:r>
+              <w:rPr>
+                <w:rFonts w:ascii="Cambria Math" w:eastAsiaTheme="minorEastAsia" w:hAnsi="Cambria Math"/>
+              </w:rPr>
+              <m:t>i=0</m:t>
+            </m:r>
+          </m:sub>
+          <m:sup>
+            <m:r>
+              <w:rPr>
+                <w:rFonts w:ascii="Cambria Math" w:eastAsiaTheme="minorEastAsia" w:hAnsi="Cambria Math"/>
+              </w:rPr>
+              <m:t>3</m:t>
+            </m:r>
+          </m:sup>
+          <m:e>
+            <m:sSub>
+              <m:sSubPr>
+                <m:ctrlPr>
+                  <w:rPr>
+                    <w:rFonts w:ascii="Cambria Math" w:eastAsiaTheme="minorEastAsia" w:hAnsi="Cambria Math"/>
+                    <w:i/>
+                    <w:iCs/>
+                  </w:rPr>
+                </m:ctrlPr>
+              </m:sSubPr>
+              <m:e>
+                <m:r>
+                  <w:rPr>
+                    <w:rFonts w:ascii="Cambria Math" w:eastAsiaTheme="minorEastAsia" w:hAnsi="Cambria Math"/>
+                  </w:rPr>
+                  <m:t>t</m:t>
+                </m:r>
+              </m:e>
+              <m:sub>
+                <m:r>
+                  <w:rPr>
+                    <w:rFonts w:ascii="Cambria Math" w:eastAsiaTheme="minorEastAsia" w:hAnsi="Cambria Math"/>
+                  </w:rPr>
+                  <m:t>i</m:t>
+                </m:r>
+              </m:sub>
+            </m:sSub>
+            <m:sSub>
+              <m:sSubPr>
+                <m:ctrlPr>
+                  <w:rPr>
+                    <w:rFonts w:ascii="Cambria Math" w:eastAsiaTheme="minorEastAsia" w:hAnsi="Cambria Math"/>
+                    <w:i/>
+                    <w:iCs/>
+                  </w:rPr>
+                </m:ctrlPr>
+              </m:sSubPr>
+              <m:e>
+                <m:r>
+                  <w:rPr>
+                    <w:rFonts w:ascii="Cambria Math" w:eastAsiaTheme="minorEastAsia" w:hAnsi="Cambria Math"/>
+                  </w:rPr>
+                  <m:t>v</m:t>
+                </m:r>
+              </m:e>
+              <m:sub>
+                <m:r>
+                  <w:rPr>
+                    <w:rFonts w:ascii="Cambria Math" w:eastAsiaTheme="minorEastAsia" w:hAnsi="Cambria Math"/>
+                  </w:rPr>
+                  <m:t>i</m:t>
+                </m:r>
+              </m:sub>
+            </m:sSub>
+          </m:e>
+        </m:nary>
+        <m:r>
+          <w:rPr>
+            <w:rFonts w:ascii="Cambria Math" w:eastAsiaTheme="minorEastAsia" w:hAnsi="Cambria Math"/>
+          </w:rPr>
+          <m:t>=16.58*0.3+14.81*0.1+15.22*0.4+15.42*0.2≈15.63</m:t>
+        </m:r>
+      </m:oMath>
+      <w:r>
+        <w:rPr>
+          <w:rFonts w:eastAsiaTheme="minorEastAsia"/>
+          <w:iCs/>
+        </w:rPr>
+        <w:t>.</w:t>
+      </w:r>
+    </w:p>
     <w:sectPr>
       <w:pgSz w:w="12240" w:h="15840"/>
       <w:pgMar w:top="720" w:right="720" w:bottom="720" w:left="720" w:header="708" w:footer="708" w:gutter="0"/>
@@ -3557,9 +6423,9 @@
     </w:lvl>
   </w:abstractNum>
   <w:abstractNum w:abstractNumId="3" w15:restartNumberingAfterBreak="0">
-    <w:nsid w:val="670F6497"/>
+    <w:nsid w:val="654B47A1"/>
     <w:multiLevelType w:val="hybridMultilevel"/>
-    <w:tmpl w:val="20584302"/>
+    <w:tmpl w:val="2B0E3960"/>
     <w:lvl w:ilvl="0" w:tplc="0409000F">
       <w:start w:val="1"/>
       <w:numFmt w:val="decimal"/>
@@ -3646,6 +6512,99 @@
     </w:lvl>
   </w:abstractNum>
   <w:abstractNum w:abstractNumId="4" w15:restartNumberingAfterBreak="0">
+    <w:nsid w:val="670F6497"/>
+    <w:multiLevelType w:val="hybridMultilevel"/>
+    <w:tmpl w:val="EB28F8E2"/>
+    <w:lvl w:ilvl="0" w:tplc="AFAA7CE4">
+      <w:start w:val="1"/>
+      <w:numFmt w:val="decimal"/>
+      <w:lvlText w:val="%1."/>
+      <w:lvlJc w:val="left"/>
+      <w:pPr>
+        <w:ind w:left="720" w:hanging="360"/>
+      </w:pPr>
+      <w:rPr>
+        <w:rFonts w:hint="default"/>
+        <w:b/>
+        <w:bCs/>
+        <w:sz w:val="28"/>
+        <w:szCs w:val="28"/>
+      </w:rPr>
+    </w:lvl>
+    <w:lvl w:ilvl="1" w:tplc="04090019" w:tentative="1">
+      <w:start w:val="1"/>
+      <w:numFmt w:val="lowerLetter"/>
+      <w:lvlText w:val="%2."/>
+      <w:lvlJc w:val="left"/>
+      <w:pPr>
+        <w:ind w:left="1440" w:hanging="360"/>
+      </w:pPr>
+    </w:lvl>
+    <w:lvl w:ilvl="2" w:tplc="0409001B" w:tentative="1">
+      <w:start w:val="1"/>
+      <w:numFmt w:val="lowerRoman"/>
+      <w:lvlText w:val="%3."/>
+      <w:lvlJc w:val="right"/>
+      <w:pPr>
+        <w:ind w:left="2160" w:hanging="180"/>
+      </w:pPr>
+    </w:lvl>
+    <w:lvl w:ilvl="3" w:tplc="0409000F" w:tentative="1">
+      <w:start w:val="1"/>
+      <w:numFmt w:val="decimal"/>
+      <w:lvlText w:val="%4."/>
+      <w:lvlJc w:val="left"/>
+      <w:pPr>
+        <w:ind w:left="2880" w:hanging="360"/>
+      </w:pPr>
+    </w:lvl>
+    <w:lvl w:ilvl="4" w:tplc="04090019" w:tentative="1">
+      <w:start w:val="1"/>
+      <w:numFmt w:val="lowerLetter"/>
+      <w:lvlText w:val="%5."/>
+      <w:lvlJc w:val="left"/>
+      <w:pPr>
+        <w:ind w:left="3600" w:hanging="360"/>
+      </w:pPr>
+    </w:lvl>
+    <w:lvl w:ilvl="5" w:tplc="0409001B" w:tentative="1">
+      <w:start w:val="1"/>
+      <w:numFmt w:val="lowerRoman"/>
+      <w:lvlText w:val="%6."/>
+      <w:lvlJc w:val="right"/>
+      <w:pPr>
+        <w:ind w:left="4320" w:hanging="180"/>
+      </w:pPr>
+    </w:lvl>
+    <w:lvl w:ilvl="6" w:tplc="0409000F" w:tentative="1">
+      <w:start w:val="1"/>
+      <w:numFmt w:val="decimal"/>
+      <w:lvlText w:val="%7."/>
+      <w:lvlJc w:val="left"/>
+      <w:pPr>
+        <w:ind w:left="5040" w:hanging="360"/>
+      </w:pPr>
+    </w:lvl>
+    <w:lvl w:ilvl="7" w:tplc="04090019" w:tentative="1">
+      <w:start w:val="1"/>
+      <w:numFmt w:val="lowerLetter"/>
+      <w:lvlText w:val="%8."/>
+      <w:lvlJc w:val="left"/>
+      <w:pPr>
+        <w:ind w:left="5760" w:hanging="360"/>
+      </w:pPr>
+    </w:lvl>
+    <w:lvl w:ilvl="8" w:tplc="0409001B" w:tentative="1">
+      <w:start w:val="1"/>
+      <w:numFmt w:val="lowerRoman"/>
+      <w:lvlText w:val="%9."/>
+      <w:lvlJc w:val="right"/>
+      <w:pPr>
+        <w:ind w:left="6480" w:hanging="180"/>
+      </w:pPr>
+    </w:lvl>
+  </w:abstractNum>
+  <w:abstractNum w:abstractNumId="5" w15:restartNumberingAfterBreak="0">
     <w:nsid w:val="79D3632E"/>
     <w:multiLevelType w:val="hybridMultilevel"/>
     <w:tmpl w:val="E0465E34"/>
@@ -3735,13 +6694,13 @@
     </w:lvl>
   </w:abstractNum>
   <w:num w:numId="1" w16cid:durableId="160850926">
-    <w:abstractNumId w:val="4"/>
+    <w:abstractNumId w:val="5"/>
   </w:num>
   <w:num w:numId="2" w16cid:durableId="1766656712">
     <w:abstractNumId w:val="0"/>
   </w:num>
   <w:num w:numId="3" w16cid:durableId="493643619">
-    <w:abstractNumId w:val="3"/>
+    <w:abstractNumId w:val="4"/>
   </w:num>
   <w:num w:numId="4" w16cid:durableId="46884609">
     <w:abstractNumId w:val="1"/>
@@ -3778,6 +6737,69 @@
   </w:num>
   <w:num w:numId="6" w16cid:durableId="8215382">
     <w:abstractNumId w:val="2"/>
+  </w:num>
+  <w:num w:numId="7" w16cid:durableId="30810996">
+    <w:abstractNumId w:val="0"/>
+    <w:lvlOverride w:ilvl="0">
+      <w:startOverride w:val="1"/>
+    </w:lvlOverride>
+    <w:lvlOverride w:ilvl="1">
+      <w:startOverride w:val="1"/>
+    </w:lvlOverride>
+    <w:lvlOverride w:ilvl="2">
+      <w:startOverride w:val="1"/>
+    </w:lvlOverride>
+    <w:lvlOverride w:ilvl="3">
+      <w:startOverride w:val="1"/>
+    </w:lvlOverride>
+    <w:lvlOverride w:ilvl="4">
+      <w:startOverride w:val="1"/>
+    </w:lvlOverride>
+    <w:lvlOverride w:ilvl="5">
+      <w:startOverride w:val="1"/>
+    </w:lvlOverride>
+    <w:lvlOverride w:ilvl="6">
+      <w:startOverride w:val="1"/>
+    </w:lvlOverride>
+    <w:lvlOverride w:ilvl="7">
+      <w:startOverride w:val="1"/>
+    </w:lvlOverride>
+    <w:lvlOverride w:ilvl="8">
+      <w:startOverride w:val="1"/>
+    </w:lvlOverride>
+  </w:num>
+  <w:num w:numId="8" w16cid:durableId="1420524959">
+    <w:abstractNumId w:val="2"/>
+    <w:lvlOverride w:ilvl="0">
+      <w:startOverride w:val="1"/>
+    </w:lvlOverride>
+    <w:lvlOverride w:ilvl="1">
+      <w:startOverride w:val="1"/>
+    </w:lvlOverride>
+    <w:lvlOverride w:ilvl="2">
+      <w:startOverride w:val="1"/>
+    </w:lvlOverride>
+    <w:lvlOverride w:ilvl="3">
+      <w:startOverride w:val="1"/>
+    </w:lvlOverride>
+    <w:lvlOverride w:ilvl="4">
+      <w:startOverride w:val="1"/>
+    </w:lvlOverride>
+    <w:lvlOverride w:ilvl="5">
+      <w:startOverride w:val="1"/>
+    </w:lvlOverride>
+    <w:lvlOverride w:ilvl="6">
+      <w:startOverride w:val="1"/>
+    </w:lvlOverride>
+    <w:lvlOverride w:ilvl="7">
+      <w:startOverride w:val="1"/>
+    </w:lvlOverride>
+    <w:lvlOverride w:ilvl="8">
+      <w:startOverride w:val="1"/>
+    </w:lvlOverride>
+  </w:num>
+  <w:num w:numId="9" w16cid:durableId="54814947">
+    <w:abstractNumId w:val="3"/>
   </w:num>
 </w:numbering>
 </file>

</xml_diff>

<commit_message>
Added analysis on regular Markov
</commit_message>
<xml_diff>
--- a/Нестерук СР2.docx
+++ b/Нестерук СР2.docx
@@ -63,7 +63,6 @@
           <w14:ligatures w14:val="none"/>
         </w:rPr>
       </w:pPr>
-      <w:proofErr w:type="spellStart"/>
       <w:r>
         <w:rPr>
           <w:rFonts w:ascii="Times New Roman" w:eastAsia="Times New Roman" w:hAnsi="Times New Roman" w:cs="Times New Roman"/>
@@ -73,292 +72,158 @@
           <w:szCs w:val="28"/>
           <w14:ligatures w14:val="none"/>
         </w:rPr>
-        <w:t>Факультет</w:t>
-      </w:r>
-      <w:proofErr w:type="spellEnd"/>
+        <w:t>Факультет комп'ютерних наук та кібернетики</w:t>
+      </w:r>
+    </w:p>
+    <w:p>
+      <w:pPr>
+        <w:spacing w:after="240" w:line="240" w:lineRule="auto"/>
+        <w:rPr>
+          <w:rFonts w:ascii="Times New Roman" w:eastAsia="Times New Roman" w:hAnsi="Times New Roman" w:cs="Times New Roman"/>
+          <w:kern w:val="0"/>
+          <w:sz w:val="24"/>
+          <w:szCs w:val="24"/>
+          <w14:ligatures w14:val="none"/>
+        </w:rPr>
+      </w:pPr>
+      <w:r>
+        <w:rPr>
+          <w:rFonts w:ascii="Times New Roman" w:eastAsia="Times New Roman" w:hAnsi="Times New Roman" w:cs="Times New Roman"/>
+          <w:kern w:val="0"/>
+          <w:sz w:val="24"/>
+          <w:szCs w:val="24"/>
+          <w14:ligatures w14:val="none"/>
+        </w:rPr>
+        <w:br/>
+      </w:r>
+      <w:r>
+        <w:rPr>
+          <w:rFonts w:ascii="Times New Roman" w:eastAsia="Times New Roman" w:hAnsi="Times New Roman" w:cs="Times New Roman"/>
+          <w:kern w:val="0"/>
+          <w:sz w:val="24"/>
+          <w:szCs w:val="24"/>
+          <w14:ligatures w14:val="none"/>
+        </w:rPr>
+        <w:br/>
+      </w:r>
+      <w:r>
+        <w:rPr>
+          <w:rFonts w:ascii="Times New Roman" w:eastAsia="Times New Roman" w:hAnsi="Times New Roman" w:cs="Times New Roman"/>
+          <w:kern w:val="0"/>
+          <w:sz w:val="24"/>
+          <w:szCs w:val="24"/>
+          <w14:ligatures w14:val="none"/>
+        </w:rPr>
+        <w:br/>
+      </w:r>
+    </w:p>
+    <w:p>
+      <w:pPr>
+        <w:spacing w:line="240" w:lineRule="auto"/>
+        <w:jc w:val="center"/>
+        <w:rPr>
+          <w:rFonts w:ascii="Times New Roman" w:eastAsia="Times New Roman" w:hAnsi="Times New Roman" w:cs="Times New Roman"/>
+          <w:kern w:val="0"/>
+          <w:sz w:val="24"/>
+          <w:szCs w:val="24"/>
+          <w:lang w:val="uk-UA"/>
+          <w14:ligatures w14:val="none"/>
+        </w:rPr>
+      </w:pPr>
       <w:r>
         <w:rPr>
           <w:rFonts w:ascii="Times New Roman" w:eastAsia="Times New Roman" w:hAnsi="Times New Roman" w:cs="Times New Roman"/>
           <w:color w:val="000000"/>
           <w:kern w:val="0"/>
+          <w:sz w:val="36"/>
+          <w:szCs w:val="36"/>
+          <w14:ligatures w14:val="none"/>
+        </w:rPr>
+        <w:t xml:space="preserve">ЗВІТ ДО </w:t>
+      </w:r>
+      <w:r>
+        <w:rPr>
+          <w:rFonts w:ascii="Times New Roman" w:eastAsia="Times New Roman" w:hAnsi="Times New Roman" w:cs="Times New Roman"/>
+          <w:color w:val="000000"/>
+          <w:kern w:val="0"/>
+          <w:sz w:val="36"/>
+          <w:szCs w:val="36"/>
+          <w:lang w:val="uk-UA"/>
+          <w14:ligatures w14:val="none"/>
+        </w:rPr>
+        <w:t>САМОСТІЙНОЇ</w:t>
+      </w:r>
+      <w:r>
+        <w:rPr>
+          <w:rFonts w:ascii="Times New Roman" w:eastAsia="Times New Roman" w:hAnsi="Times New Roman" w:cs="Times New Roman"/>
+          <w:color w:val="000000"/>
+          <w:kern w:val="0"/>
+          <w:sz w:val="36"/>
+          <w:szCs w:val="36"/>
+          <w14:ligatures w14:val="none"/>
+        </w:rPr>
+        <w:t xml:space="preserve"> РОБОТИ</w:t>
+      </w:r>
+      <w:r>
+        <w:rPr>
+          <w:rFonts w:ascii="Times New Roman" w:eastAsia="Times New Roman" w:hAnsi="Times New Roman" w:cs="Times New Roman"/>
+          <w:color w:val="000000"/>
+          <w:kern w:val="0"/>
+          <w:sz w:val="36"/>
+          <w:szCs w:val="36"/>
+          <w:lang w:val="uk-UA"/>
+          <w14:ligatures w14:val="none"/>
+        </w:rPr>
+        <w:t xml:space="preserve"> №</w:t>
+      </w:r>
+      <w:r>
+        <w:rPr>
+          <w:rFonts w:ascii="Times New Roman" w:eastAsia="Times New Roman" w:hAnsi="Times New Roman" w:cs="Times New Roman"/>
+          <w:color w:val="000000"/>
+          <w:kern w:val="0"/>
+          <w:sz w:val="36"/>
+          <w:szCs w:val="36"/>
+          <w:lang w:val="uk-UA"/>
+          <w14:ligatures w14:val="none"/>
+        </w:rPr>
+        <w:t>2</w:t>
+      </w:r>
+    </w:p>
+    <w:p>
+      <w:pPr>
+        <w:spacing w:after="0" w:line="240" w:lineRule="auto"/>
+        <w:rPr>
+          <w:rFonts w:ascii="Times New Roman" w:eastAsia="Times New Roman" w:hAnsi="Times New Roman" w:cs="Times New Roman"/>
+          <w:kern w:val="0"/>
+          <w:sz w:val="24"/>
+          <w:szCs w:val="24"/>
+          <w14:ligatures w14:val="none"/>
+        </w:rPr>
+      </w:pPr>
+    </w:p>
+    <w:p>
+      <w:pPr>
+        <w:spacing w:line="240" w:lineRule="auto"/>
+        <w:jc w:val="center"/>
+        <w:rPr>
+          <w:rFonts w:ascii="Times New Roman" w:eastAsia="Times New Roman" w:hAnsi="Times New Roman" w:cs="Times New Roman"/>
+          <w:kern w:val="0"/>
+          <w:sz w:val="24"/>
+          <w:szCs w:val="24"/>
+          <w14:ligatures w14:val="none"/>
+        </w:rPr>
+      </w:pPr>
+      <w:r>
+        <w:rPr>
+          <w:rFonts w:ascii="Times New Roman" w:eastAsia="Times New Roman" w:hAnsi="Times New Roman" w:cs="Times New Roman"/>
+          <w:color w:val="000000"/>
+          <w:kern w:val="0"/>
           <w:sz w:val="28"/>
           <w:szCs w:val="28"/>
           <w14:ligatures w14:val="none"/>
         </w:rPr>
-        <w:t xml:space="preserve"> </w:t>
-      </w:r>
-      <w:proofErr w:type="spellStart"/>
-      <w:r>
-        <w:rPr>
-          <w:rFonts w:ascii="Times New Roman" w:eastAsia="Times New Roman" w:hAnsi="Times New Roman" w:cs="Times New Roman"/>
-          <w:color w:val="000000"/>
-          <w:kern w:val="0"/>
-          <w:sz w:val="28"/>
-          <w:szCs w:val="28"/>
-          <w14:ligatures w14:val="none"/>
-        </w:rPr>
-        <w:t>комп'ютерних</w:t>
-      </w:r>
-      <w:proofErr w:type="spellEnd"/>
-      <w:r>
-        <w:rPr>
-          <w:rFonts w:ascii="Times New Roman" w:eastAsia="Times New Roman" w:hAnsi="Times New Roman" w:cs="Times New Roman"/>
-          <w:color w:val="000000"/>
-          <w:kern w:val="0"/>
-          <w:sz w:val="28"/>
-          <w:szCs w:val="28"/>
-          <w14:ligatures w14:val="none"/>
-        </w:rPr>
-        <w:t xml:space="preserve"> </w:t>
-      </w:r>
-      <w:proofErr w:type="spellStart"/>
-      <w:r>
-        <w:rPr>
-          <w:rFonts w:ascii="Times New Roman" w:eastAsia="Times New Roman" w:hAnsi="Times New Roman" w:cs="Times New Roman"/>
-          <w:color w:val="000000"/>
-          <w:kern w:val="0"/>
-          <w:sz w:val="28"/>
-          <w:szCs w:val="28"/>
-          <w14:ligatures w14:val="none"/>
-        </w:rPr>
-        <w:t>наук</w:t>
-      </w:r>
-      <w:proofErr w:type="spellEnd"/>
-      <w:r>
-        <w:rPr>
-          <w:rFonts w:ascii="Times New Roman" w:eastAsia="Times New Roman" w:hAnsi="Times New Roman" w:cs="Times New Roman"/>
-          <w:color w:val="000000"/>
-          <w:kern w:val="0"/>
-          <w:sz w:val="28"/>
-          <w:szCs w:val="28"/>
-          <w14:ligatures w14:val="none"/>
-        </w:rPr>
-        <w:t xml:space="preserve"> </w:t>
-      </w:r>
-      <w:proofErr w:type="spellStart"/>
-      <w:r>
-        <w:rPr>
-          <w:rFonts w:ascii="Times New Roman" w:eastAsia="Times New Roman" w:hAnsi="Times New Roman" w:cs="Times New Roman"/>
-          <w:color w:val="000000"/>
-          <w:kern w:val="0"/>
-          <w:sz w:val="28"/>
-          <w:szCs w:val="28"/>
-          <w14:ligatures w14:val="none"/>
-        </w:rPr>
-        <w:t>та</w:t>
-      </w:r>
-      <w:proofErr w:type="spellEnd"/>
-      <w:r>
-        <w:rPr>
-          <w:rFonts w:ascii="Times New Roman" w:eastAsia="Times New Roman" w:hAnsi="Times New Roman" w:cs="Times New Roman"/>
-          <w:color w:val="000000"/>
-          <w:kern w:val="0"/>
-          <w:sz w:val="28"/>
-          <w:szCs w:val="28"/>
-          <w14:ligatures w14:val="none"/>
-        </w:rPr>
-        <w:t xml:space="preserve"> </w:t>
-      </w:r>
-      <w:proofErr w:type="spellStart"/>
-      <w:r>
-        <w:rPr>
-          <w:rFonts w:ascii="Times New Roman" w:eastAsia="Times New Roman" w:hAnsi="Times New Roman" w:cs="Times New Roman"/>
-          <w:color w:val="000000"/>
-          <w:kern w:val="0"/>
-          <w:sz w:val="28"/>
-          <w:szCs w:val="28"/>
-          <w14:ligatures w14:val="none"/>
-        </w:rPr>
-        <w:t>кібернетики</w:t>
-      </w:r>
-      <w:proofErr w:type="spellEnd"/>
-    </w:p>
-    <w:p>
-      <w:pPr>
-        <w:spacing w:after="240" w:line="240" w:lineRule="auto"/>
-        <w:rPr>
-          <w:rFonts w:ascii="Times New Roman" w:eastAsia="Times New Roman" w:hAnsi="Times New Roman" w:cs="Times New Roman"/>
-          <w:kern w:val="0"/>
-          <w:sz w:val="24"/>
-          <w:szCs w:val="24"/>
-          <w14:ligatures w14:val="none"/>
-        </w:rPr>
-      </w:pPr>
-      <w:r>
-        <w:rPr>
-          <w:rFonts w:ascii="Times New Roman" w:eastAsia="Times New Roman" w:hAnsi="Times New Roman" w:cs="Times New Roman"/>
-          <w:kern w:val="0"/>
-          <w:sz w:val="24"/>
-          <w:szCs w:val="24"/>
-          <w14:ligatures w14:val="none"/>
-        </w:rPr>
-        <w:br/>
-      </w:r>
-      <w:r>
-        <w:rPr>
-          <w:rFonts w:ascii="Times New Roman" w:eastAsia="Times New Roman" w:hAnsi="Times New Roman" w:cs="Times New Roman"/>
-          <w:kern w:val="0"/>
-          <w:sz w:val="24"/>
-          <w:szCs w:val="24"/>
-          <w14:ligatures w14:val="none"/>
-        </w:rPr>
-        <w:br/>
-      </w:r>
-      <w:r>
-        <w:rPr>
-          <w:rFonts w:ascii="Times New Roman" w:eastAsia="Times New Roman" w:hAnsi="Times New Roman" w:cs="Times New Roman"/>
-          <w:kern w:val="0"/>
-          <w:sz w:val="24"/>
-          <w:szCs w:val="24"/>
-          <w14:ligatures w14:val="none"/>
-        </w:rPr>
-        <w:br/>
-      </w:r>
-    </w:p>
-    <w:p>
-      <w:pPr>
-        <w:spacing w:line="240" w:lineRule="auto"/>
-        <w:jc w:val="center"/>
-        <w:rPr>
-          <w:rFonts w:ascii="Times New Roman" w:eastAsia="Times New Roman" w:hAnsi="Times New Roman" w:cs="Times New Roman"/>
-          <w:kern w:val="0"/>
-          <w:sz w:val="24"/>
-          <w:szCs w:val="24"/>
-          <w:lang w:val="uk-UA"/>
-          <w14:ligatures w14:val="none"/>
-        </w:rPr>
-      </w:pPr>
-      <w:r>
-        <w:rPr>
-          <w:rFonts w:ascii="Times New Roman" w:eastAsia="Times New Roman" w:hAnsi="Times New Roman" w:cs="Times New Roman"/>
-          <w:color w:val="000000"/>
-          <w:kern w:val="0"/>
-          <w:sz w:val="36"/>
-          <w:szCs w:val="36"/>
-          <w14:ligatures w14:val="none"/>
-        </w:rPr>
-        <w:t xml:space="preserve">ЗВІТ ДО </w:t>
-      </w:r>
-      <w:r>
-        <w:rPr>
-          <w:rFonts w:ascii="Times New Roman" w:eastAsia="Times New Roman" w:hAnsi="Times New Roman" w:cs="Times New Roman"/>
-          <w:color w:val="000000"/>
-          <w:kern w:val="0"/>
-          <w:sz w:val="36"/>
-          <w:szCs w:val="36"/>
-          <w:lang w:val="uk-UA"/>
-          <w14:ligatures w14:val="none"/>
-        </w:rPr>
-        <w:t>САМОСТІЙНОЇ</w:t>
-      </w:r>
-      <w:r>
-        <w:rPr>
-          <w:rFonts w:ascii="Times New Roman" w:eastAsia="Times New Roman" w:hAnsi="Times New Roman" w:cs="Times New Roman"/>
-          <w:color w:val="000000"/>
-          <w:kern w:val="0"/>
-          <w:sz w:val="36"/>
-          <w:szCs w:val="36"/>
-          <w14:ligatures w14:val="none"/>
-        </w:rPr>
-        <w:t xml:space="preserve"> РОБОТИ</w:t>
-      </w:r>
-      <w:r>
-        <w:rPr>
-          <w:rFonts w:ascii="Times New Roman" w:eastAsia="Times New Roman" w:hAnsi="Times New Roman" w:cs="Times New Roman"/>
-          <w:color w:val="000000"/>
-          <w:kern w:val="0"/>
-          <w:sz w:val="36"/>
-          <w:szCs w:val="36"/>
-          <w:lang w:val="uk-UA"/>
-          <w14:ligatures w14:val="none"/>
-        </w:rPr>
-        <w:t xml:space="preserve"> №</w:t>
-      </w:r>
-      <w:r>
-        <w:rPr>
-          <w:rFonts w:ascii="Times New Roman" w:eastAsia="Times New Roman" w:hAnsi="Times New Roman" w:cs="Times New Roman"/>
-          <w:color w:val="000000"/>
-          <w:kern w:val="0"/>
-          <w:sz w:val="36"/>
-          <w:szCs w:val="36"/>
-          <w:lang w:val="uk-UA"/>
-          <w14:ligatures w14:val="none"/>
-        </w:rPr>
-        <w:t>2</w:t>
-      </w:r>
-    </w:p>
-    <w:p>
-      <w:pPr>
-        <w:spacing w:after="0" w:line="240" w:lineRule="auto"/>
-        <w:rPr>
-          <w:rFonts w:ascii="Times New Roman" w:eastAsia="Times New Roman" w:hAnsi="Times New Roman" w:cs="Times New Roman"/>
-          <w:kern w:val="0"/>
-          <w:sz w:val="24"/>
-          <w:szCs w:val="24"/>
-          <w14:ligatures w14:val="none"/>
-        </w:rPr>
-      </w:pPr>
-    </w:p>
-    <w:p>
-      <w:pPr>
-        <w:spacing w:line="240" w:lineRule="auto"/>
-        <w:jc w:val="center"/>
-        <w:rPr>
-          <w:rFonts w:ascii="Times New Roman" w:eastAsia="Times New Roman" w:hAnsi="Times New Roman" w:cs="Times New Roman"/>
-          <w:kern w:val="0"/>
-          <w:sz w:val="24"/>
-          <w:szCs w:val="24"/>
-          <w14:ligatures w14:val="none"/>
-        </w:rPr>
-      </w:pPr>
-      <w:r>
-        <w:rPr>
-          <w:rFonts w:ascii="Times New Roman" w:eastAsia="Times New Roman" w:hAnsi="Times New Roman" w:cs="Times New Roman"/>
-          <w:color w:val="000000"/>
-          <w:kern w:val="0"/>
-          <w:sz w:val="28"/>
-          <w:szCs w:val="28"/>
-          <w14:ligatures w14:val="none"/>
-        </w:rPr>
-        <w:t xml:space="preserve">  з </w:t>
-      </w:r>
-      <w:proofErr w:type="spellStart"/>
-      <w:r>
-        <w:rPr>
-          <w:rFonts w:ascii="Times New Roman" w:eastAsia="Times New Roman" w:hAnsi="Times New Roman" w:cs="Times New Roman"/>
-          <w:color w:val="000000"/>
-          <w:kern w:val="0"/>
-          <w:sz w:val="28"/>
-          <w:szCs w:val="28"/>
-          <w14:ligatures w14:val="none"/>
-        </w:rPr>
-        <w:t>навчальної</w:t>
-      </w:r>
-      <w:proofErr w:type="spellEnd"/>
-      <w:r>
-        <w:rPr>
-          <w:rFonts w:ascii="Times New Roman" w:eastAsia="Times New Roman" w:hAnsi="Times New Roman" w:cs="Times New Roman"/>
-          <w:color w:val="000000"/>
-          <w:kern w:val="0"/>
-          <w:sz w:val="28"/>
-          <w:szCs w:val="28"/>
-          <w14:ligatures w14:val="none"/>
-        </w:rPr>
-        <w:t xml:space="preserve"> </w:t>
-      </w:r>
-      <w:proofErr w:type="spellStart"/>
-      <w:r>
-        <w:rPr>
-          <w:rFonts w:ascii="Times New Roman" w:eastAsia="Times New Roman" w:hAnsi="Times New Roman" w:cs="Times New Roman"/>
-          <w:color w:val="000000"/>
-          <w:kern w:val="0"/>
-          <w:sz w:val="28"/>
-          <w:szCs w:val="28"/>
-          <w14:ligatures w14:val="none"/>
-        </w:rPr>
-        <w:t>дисципліни</w:t>
-      </w:r>
-      <w:proofErr w:type="spellEnd"/>
+        <w:t>  з навчальної дисципліни</w:t>
+      </w:r>
       <w:r>
         <w:rPr>
           <w:rFonts w:ascii="Calibri" w:eastAsia="Times New Roman" w:hAnsi="Calibri" w:cs="Calibri"/>
@@ -526,7 +391,6 @@
           <w14:ligatures w14:val="none"/>
         </w:rPr>
       </w:pPr>
-      <w:proofErr w:type="spellStart"/>
       <w:r>
         <w:rPr>
           <w:rFonts w:ascii="Times New Roman" w:eastAsia="Times New Roman" w:hAnsi="Times New Roman" w:cs="Times New Roman"/>
@@ -536,9 +400,21 @@
           <w:szCs w:val="28"/>
           <w14:ligatures w14:val="none"/>
         </w:rPr>
-        <w:t>Виконав</w:t>
-      </w:r>
-      <w:proofErr w:type="spellEnd"/>
+        <w:t>Виконав:</w:t>
+      </w:r>
+    </w:p>
+    <w:p>
+      <w:pPr>
+        <w:spacing w:line="240" w:lineRule="auto"/>
+        <w:ind w:left="4536" w:firstLine="504"/>
+        <w:rPr>
+          <w:rFonts w:ascii="Times New Roman" w:eastAsia="Times New Roman" w:hAnsi="Times New Roman" w:cs="Times New Roman"/>
+          <w:kern w:val="0"/>
+          <w:sz w:val="24"/>
+          <w:szCs w:val="24"/>
+          <w14:ligatures w14:val="none"/>
+        </w:rPr>
+      </w:pPr>
       <w:r>
         <w:rPr>
           <w:rFonts w:ascii="Times New Roman" w:eastAsia="Times New Roman" w:hAnsi="Times New Roman" w:cs="Times New Roman"/>
@@ -548,13 +424,13 @@
           <w:szCs w:val="28"/>
           <w14:ligatures w14:val="none"/>
         </w:rPr>
-        <w:t>:</w:t>
+        <w:t>студент IV курсу, групи MI-4</w:t>
       </w:r>
     </w:p>
     <w:p>
       <w:pPr>
         <w:spacing w:line="240" w:lineRule="auto"/>
-        <w:ind w:left="4536" w:firstLine="504"/>
+        <w:ind w:left="5040"/>
         <w:rPr>
           <w:rFonts w:ascii="Times New Roman" w:eastAsia="Times New Roman" w:hAnsi="Times New Roman" w:cs="Times New Roman"/>
           <w:kern w:val="0"/>
@@ -563,7 +439,6 @@
           <w14:ligatures w14:val="none"/>
         </w:rPr>
       </w:pPr>
-      <w:proofErr w:type="spellStart"/>
       <w:r>
         <w:rPr>
           <w:rFonts w:ascii="Times New Roman" w:eastAsia="Times New Roman" w:hAnsi="Times New Roman" w:cs="Times New Roman"/>
@@ -573,176 +448,7 @@
           <w:szCs w:val="28"/>
           <w14:ligatures w14:val="none"/>
         </w:rPr>
-        <w:t>студент</w:t>
-      </w:r>
-      <w:proofErr w:type="spellEnd"/>
-      <w:r>
-        <w:rPr>
-          <w:rFonts w:ascii="Times New Roman" w:eastAsia="Times New Roman" w:hAnsi="Times New Roman" w:cs="Times New Roman"/>
-          <w:color w:val="000000"/>
-          <w:kern w:val="0"/>
-          <w:sz w:val="28"/>
-          <w:szCs w:val="28"/>
-          <w14:ligatures w14:val="none"/>
-        </w:rPr>
-        <w:t xml:space="preserve"> IV </w:t>
-      </w:r>
-      <w:proofErr w:type="spellStart"/>
-      <w:r>
-        <w:rPr>
-          <w:rFonts w:ascii="Times New Roman" w:eastAsia="Times New Roman" w:hAnsi="Times New Roman" w:cs="Times New Roman"/>
-          <w:color w:val="000000"/>
-          <w:kern w:val="0"/>
-          <w:sz w:val="28"/>
-          <w:szCs w:val="28"/>
-          <w14:ligatures w14:val="none"/>
-        </w:rPr>
-        <w:t>курсу</w:t>
-      </w:r>
-      <w:proofErr w:type="spellEnd"/>
-      <w:r>
-        <w:rPr>
-          <w:rFonts w:ascii="Times New Roman" w:eastAsia="Times New Roman" w:hAnsi="Times New Roman" w:cs="Times New Roman"/>
-          <w:color w:val="000000"/>
-          <w:kern w:val="0"/>
-          <w:sz w:val="28"/>
-          <w:szCs w:val="28"/>
-          <w14:ligatures w14:val="none"/>
-        </w:rPr>
-        <w:t xml:space="preserve">, </w:t>
-      </w:r>
-      <w:proofErr w:type="spellStart"/>
-      <w:r>
-        <w:rPr>
-          <w:rFonts w:ascii="Times New Roman" w:eastAsia="Times New Roman" w:hAnsi="Times New Roman" w:cs="Times New Roman"/>
-          <w:color w:val="000000"/>
-          <w:kern w:val="0"/>
-          <w:sz w:val="28"/>
-          <w:szCs w:val="28"/>
-          <w14:ligatures w14:val="none"/>
-        </w:rPr>
-        <w:t>групи</w:t>
-      </w:r>
-      <w:proofErr w:type="spellEnd"/>
-      <w:r>
-        <w:rPr>
-          <w:rFonts w:ascii="Times New Roman" w:eastAsia="Times New Roman" w:hAnsi="Times New Roman" w:cs="Times New Roman"/>
-          <w:color w:val="000000"/>
-          <w:kern w:val="0"/>
-          <w:sz w:val="28"/>
-          <w:szCs w:val="28"/>
-          <w14:ligatures w14:val="none"/>
-        </w:rPr>
-        <w:t xml:space="preserve"> MI-4</w:t>
-      </w:r>
-    </w:p>
-    <w:p>
-      <w:pPr>
-        <w:spacing w:line="240" w:lineRule="auto"/>
-        <w:ind w:left="5040"/>
-        <w:rPr>
-          <w:rFonts w:ascii="Times New Roman" w:eastAsia="Times New Roman" w:hAnsi="Times New Roman" w:cs="Times New Roman"/>
-          <w:kern w:val="0"/>
-          <w:sz w:val="24"/>
-          <w:szCs w:val="24"/>
-          <w14:ligatures w14:val="none"/>
-        </w:rPr>
-      </w:pPr>
-      <w:proofErr w:type="spellStart"/>
-      <w:r>
-        <w:rPr>
-          <w:rFonts w:ascii="Times New Roman" w:eastAsia="Times New Roman" w:hAnsi="Times New Roman" w:cs="Times New Roman"/>
-          <w:color w:val="000000"/>
-          <w:kern w:val="0"/>
-          <w:sz w:val="28"/>
-          <w:szCs w:val="28"/>
-          <w14:ligatures w14:val="none"/>
-        </w:rPr>
-        <w:t>спеціальності</w:t>
-      </w:r>
-      <w:proofErr w:type="spellEnd"/>
-      <w:r>
-        <w:rPr>
-          <w:rFonts w:ascii="Times New Roman" w:eastAsia="Times New Roman" w:hAnsi="Times New Roman" w:cs="Times New Roman"/>
-          <w:color w:val="000000"/>
-          <w:kern w:val="0"/>
-          <w:sz w:val="28"/>
-          <w:szCs w:val="28"/>
-          <w14:ligatures w14:val="none"/>
-        </w:rPr>
-        <w:t xml:space="preserve"> «</w:t>
-      </w:r>
-      <w:proofErr w:type="spellStart"/>
-      <w:r>
-        <w:rPr>
-          <w:rFonts w:ascii="Times New Roman" w:eastAsia="Times New Roman" w:hAnsi="Times New Roman" w:cs="Times New Roman"/>
-          <w:color w:val="000000"/>
-          <w:kern w:val="0"/>
-          <w:sz w:val="28"/>
-          <w:szCs w:val="28"/>
-          <w14:ligatures w14:val="none"/>
-        </w:rPr>
-        <w:t>Комп’ютерні</w:t>
-      </w:r>
-      <w:proofErr w:type="spellEnd"/>
-      <w:r>
-        <w:rPr>
-          <w:rFonts w:ascii="Times New Roman" w:eastAsia="Times New Roman" w:hAnsi="Times New Roman" w:cs="Times New Roman"/>
-          <w:color w:val="000000"/>
-          <w:kern w:val="0"/>
-          <w:sz w:val="28"/>
-          <w:szCs w:val="28"/>
-          <w14:ligatures w14:val="none"/>
-        </w:rPr>
-        <w:t xml:space="preserve"> </w:t>
-      </w:r>
-      <w:proofErr w:type="spellStart"/>
-      <w:r>
-        <w:rPr>
-          <w:rFonts w:ascii="Times New Roman" w:eastAsia="Times New Roman" w:hAnsi="Times New Roman" w:cs="Times New Roman"/>
-          <w:color w:val="000000"/>
-          <w:kern w:val="0"/>
-          <w:sz w:val="28"/>
-          <w:szCs w:val="28"/>
-          <w14:ligatures w14:val="none"/>
-        </w:rPr>
-        <w:t>науки</w:t>
-      </w:r>
-      <w:proofErr w:type="spellEnd"/>
-      <w:r>
-        <w:rPr>
-          <w:rFonts w:ascii="Times New Roman" w:eastAsia="Times New Roman" w:hAnsi="Times New Roman" w:cs="Times New Roman"/>
-          <w:color w:val="000000"/>
-          <w:kern w:val="0"/>
-          <w:sz w:val="28"/>
-          <w:szCs w:val="28"/>
-          <w14:ligatures w14:val="none"/>
-        </w:rPr>
-        <w:t xml:space="preserve">. </w:t>
-      </w:r>
-      <w:proofErr w:type="spellStart"/>
-      <w:r>
-        <w:rPr>
-          <w:rFonts w:ascii="Times New Roman" w:eastAsia="Times New Roman" w:hAnsi="Times New Roman" w:cs="Times New Roman"/>
-          <w:color w:val="000000"/>
-          <w:kern w:val="0"/>
-          <w:sz w:val="28"/>
-          <w:szCs w:val="28"/>
-          <w14:ligatures w14:val="none"/>
-        </w:rPr>
-        <w:t>Інформатика</w:t>
-      </w:r>
-      <w:proofErr w:type="spellEnd"/>
-      <w:r>
-        <w:rPr>
-          <w:rFonts w:ascii="Times New Roman" w:eastAsia="Times New Roman" w:hAnsi="Times New Roman" w:cs="Times New Roman"/>
-          <w:color w:val="000000"/>
-          <w:kern w:val="0"/>
-          <w:sz w:val="28"/>
-          <w:szCs w:val="28"/>
-          <w14:ligatures w14:val="none"/>
-        </w:rPr>
-        <w:t>»</w:t>
+        <w:t>спеціальності «Комп’ютерні науки. Інформатика»</w:t>
       </w:r>
     </w:p>
     <w:p>
@@ -853,7 +559,6 @@
           <w14:ligatures w14:val="none"/>
         </w:rPr>
       </w:pPr>
-      <w:proofErr w:type="spellStart"/>
       <w:r>
         <w:rPr>
           <w:rFonts w:ascii="Times New Roman" w:eastAsia="Times New Roman" w:hAnsi="Times New Roman" w:cs="Times New Roman"/>
@@ -865,9 +570,8 @@
           <w:szCs w:val="28"/>
           <w14:ligatures w14:val="none"/>
         </w:rPr>
-        <w:t>Київ</w:t>
-      </w:r>
-      <w:proofErr w:type="spellEnd"/>
+        <w:t>Київ, 202</w:t>
+      </w:r>
       <w:r>
         <w:rPr>
           <w:rFonts w:ascii="Times New Roman" w:eastAsia="Times New Roman" w:hAnsi="Times New Roman" w:cs="Times New Roman"/>
@@ -877,9 +581,10 @@
           <w:kern w:val="0"/>
           <w:sz w:val="28"/>
           <w:szCs w:val="28"/>
-          <w14:ligatures w14:val="none"/>
-        </w:rPr>
-        <w:t>, 202</w:t>
+          <w:lang w:val="uk-UA"/>
+          <w14:ligatures w14:val="none"/>
+        </w:rPr>
+        <w:t>3</w:t>
       </w:r>
       <w:r>
         <w:rPr>
@@ -890,39 +595,10 @@
           <w:kern w:val="0"/>
           <w:sz w:val="28"/>
           <w:szCs w:val="28"/>
-          <w:lang w:val="uk-UA"/>
-          <w14:ligatures w14:val="none"/>
-        </w:rPr>
-        <w:t>3</w:t>
-      </w:r>
-      <w:r>
-        <w:rPr>
-          <w:rFonts w:ascii="Times New Roman" w:eastAsia="Times New Roman" w:hAnsi="Times New Roman" w:cs="Times New Roman"/>
-          <w:i/>
-          <w:iCs/>
-          <w:color w:val="000000"/>
-          <w:kern w:val="0"/>
-          <w:sz w:val="28"/>
-          <w:szCs w:val="28"/>
-          <w14:ligatures w14:val="none"/>
-        </w:rPr>
-        <w:t xml:space="preserve"> </w:t>
-      </w:r>
-      <w:proofErr w:type="spellStart"/>
-      <w:r>
-        <w:rPr>
-          <w:rFonts w:ascii="Times New Roman" w:eastAsia="Times New Roman" w:hAnsi="Times New Roman" w:cs="Times New Roman"/>
-          <w:i/>
-          <w:iCs/>
-          <w:color w:val="000000"/>
-          <w:kern w:val="0"/>
-          <w:sz w:val="28"/>
-          <w:szCs w:val="28"/>
-          <w14:ligatures w14:val="none"/>
-        </w:rPr>
-        <w:t>рік</w:t>
-      </w:r>
-      <w:proofErr w:type="spellEnd"/>
+          <w14:ligatures w14:val="none"/>
+        </w:rPr>
+        <w:t xml:space="preserve"> рік</w:t>
+      </w:r>
       <w:r>
         <w:rPr>
           <w:rFonts w:ascii="Calibri" w:eastAsia="Times New Roman" w:hAnsi="Calibri" w:cs="Calibri"/>
@@ -961,59 +637,7 @@
           <w:lang w:val="uk-UA"/>
         </w:rPr>
         <w:lastRenderedPageBreak/>
-        <w:t xml:space="preserve">Моделювання </w:t>
-      </w:r>
-      <w:proofErr w:type="spellStart"/>
-      <w:r>
-        <w:rPr>
-          <w:rFonts w:eastAsiaTheme="minorEastAsia"/>
-          <w:b/>
-          <w:bCs/>
-          <w:iCs/>
-          <w:sz w:val="28"/>
-          <w:szCs w:val="28"/>
-          <w:lang w:val="uk-UA"/>
-        </w:rPr>
-        <w:t>пуассонівського</w:t>
-      </w:r>
-      <w:proofErr w:type="spellEnd"/>
-      <w:r>
-        <w:rPr>
-          <w:rFonts w:eastAsiaTheme="minorEastAsia"/>
-          <w:b/>
-          <w:bCs/>
-          <w:iCs/>
-          <w:sz w:val="28"/>
-          <w:szCs w:val="28"/>
-          <w:lang w:val="uk-UA"/>
-        </w:rPr>
-        <w:t xml:space="preserve"> та </w:t>
-      </w:r>
-      <w:proofErr w:type="spellStart"/>
-      <w:r>
-        <w:rPr>
-          <w:rFonts w:eastAsiaTheme="minorEastAsia"/>
-          <w:b/>
-          <w:bCs/>
-          <w:iCs/>
-          <w:sz w:val="28"/>
-          <w:szCs w:val="28"/>
-          <w:lang w:val="uk-UA"/>
-        </w:rPr>
-        <w:t>вінерівського</w:t>
-      </w:r>
-      <w:proofErr w:type="spellEnd"/>
-      <w:r>
-        <w:rPr>
-          <w:rFonts w:eastAsiaTheme="minorEastAsia"/>
-          <w:b/>
-          <w:bCs/>
-          <w:iCs/>
-          <w:sz w:val="28"/>
-          <w:szCs w:val="28"/>
-          <w:lang w:val="uk-UA"/>
-        </w:rPr>
-        <w:t xml:space="preserve"> випадкових процесів</w:t>
+        <w:t>Моделювання пуассонівського та вінерівського випадкових процесів</w:t>
       </w:r>
     </w:p>
     <w:p>
@@ -1053,25 +677,25 @@
           <w:iCs/>
           <w:lang w:val="uk-UA"/>
         </w:rPr>
-        <w:t xml:space="preserve">Змоделювати </w:t>
-      </w:r>
-      <w:proofErr w:type="spellStart"/>
-      <w:r>
+        <w:t xml:space="preserve">Змоделювати Пуассонівський потік з заданою інтенсивністю. Побудувати графіки реалізацій процесу. </w:t>
+      </w:r>
+    </w:p>
+    <w:p>
+      <w:pPr>
+        <w:ind w:left="360"/>
         <w:rPr>
           <w:rFonts w:eastAsiaTheme="minorEastAsia"/>
           <w:iCs/>
           <w:lang w:val="uk-UA"/>
         </w:rPr>
-        <w:t>Пуассонівський</w:t>
-      </w:r>
-      <w:proofErr w:type="spellEnd"/>
+      </w:pPr>
       <w:r>
         <w:rPr>
           <w:rFonts w:eastAsiaTheme="minorEastAsia"/>
           <w:iCs/>
           <w:lang w:val="uk-UA"/>
         </w:rPr>
-        <w:t xml:space="preserve"> потік з заданою інтенсивністю. Побудувати графіки реалізацій процесу. </w:t>
+        <w:t>Побудувати гістограми розподілів:</w:t>
       </w:r>
     </w:p>
     <w:p>
@@ -1089,7 +713,7 @@
           <w:iCs/>
           <w:lang w:val="uk-UA"/>
         </w:rPr>
-        <w:t>Побудувати гістограми розподілів:</w:t>
+        <w:t xml:space="preserve">- часу появи заданої події (перша, друга, n-та); </w:t>
       </w:r>
     </w:p>
     <w:p>
@@ -1107,7 +731,7 @@
           <w:iCs/>
           <w:lang w:val="uk-UA"/>
         </w:rPr>
-        <w:t xml:space="preserve">- часу появи заданої події (перша, друга, n-та); </w:t>
+        <w:t xml:space="preserve">- інтервалу між подіями; </w:t>
       </w:r>
     </w:p>
     <w:p>
@@ -1125,7 +749,7 @@
           <w:iCs/>
           <w:lang w:val="uk-UA"/>
         </w:rPr>
-        <w:t xml:space="preserve">- інтервалу між подіями; </w:t>
+        <w:t>- появи рівно n - подій.</w:t>
       </w:r>
     </w:p>
     <w:p>
@@ -1134,7 +758,6 @@
         <w:rPr>
           <w:rFonts w:eastAsiaTheme="minorEastAsia"/>
           <w:iCs/>
-          <w:lang w:val="uk-UA"/>
         </w:rPr>
       </w:pPr>
       <w:r>
@@ -1143,34 +766,7 @@
           <w:iCs/>
           <w:lang w:val="uk-UA"/>
         </w:rPr>
-        <w:t>- появи рівно n - подій.</w:t>
-      </w:r>
-    </w:p>
-    <w:p>
-      <w:pPr>
-        <w:ind w:left="360"/>
-        <w:rPr>
-          <w:rFonts w:eastAsiaTheme="minorEastAsia"/>
-          <w:iCs/>
-        </w:rPr>
-      </w:pPr>
-      <w:proofErr w:type="spellStart"/>
-      <w:r>
-        <w:rPr>
-          <w:rFonts w:eastAsiaTheme="minorEastAsia"/>
-          <w:iCs/>
-          <w:lang w:val="uk-UA"/>
-        </w:rPr>
-        <w:t>Оберемо</w:t>
-      </w:r>
-      <w:proofErr w:type="spellEnd"/>
-      <w:r>
-        <w:rPr>
-          <w:rFonts w:eastAsiaTheme="minorEastAsia"/>
-          <w:iCs/>
-          <w:lang w:val="uk-UA"/>
-        </w:rPr>
-        <w:t xml:space="preserve"> інтенсивність </w:t>
+        <w:t xml:space="preserve">Оберемо інтенсивність </w:t>
       </w:r>
       <m:oMath>
         <m:r>
@@ -2210,25 +1806,7 @@
           <w:iCs/>
           <w:lang w:val="uk-UA"/>
         </w:rPr>
-        <w:t xml:space="preserve">Змоделювати неперервний </w:t>
-      </w:r>
-      <w:proofErr w:type="spellStart"/>
-      <w:r>
-        <w:rPr>
-          <w:rFonts w:eastAsiaTheme="minorEastAsia"/>
-          <w:iCs/>
-          <w:lang w:val="uk-UA"/>
-        </w:rPr>
-        <w:t>вінерівський</w:t>
-      </w:r>
-      <w:proofErr w:type="spellEnd"/>
-      <w:r>
-        <w:rPr>
-          <w:rFonts w:eastAsiaTheme="minorEastAsia"/>
-          <w:iCs/>
-          <w:lang w:val="uk-UA"/>
-        </w:rPr>
-        <w:t xml:space="preserve"> випадковий процес.</w:t>
+        <w:t>Змоделювати неперервний вінерівський випадковий процес.</w:t>
       </w:r>
     </w:p>
     <w:p>
@@ -2283,21 +1861,12 @@
         </w:rPr>
         <w:t xml:space="preserve"> </w:t>
       </w:r>
-      <w:proofErr w:type="spellStart"/>
-      <w:r>
-        <w:rPr>
-          <w:rFonts w:eastAsiaTheme="minorEastAsia"/>
-          <w:lang w:val="uk-UA"/>
-        </w:rPr>
-        <w:t>оберемо</w:t>
-      </w:r>
-      <w:proofErr w:type="spellEnd"/>
-      <w:r>
-        <w:rPr>
-          <w:rFonts w:eastAsiaTheme="minorEastAsia"/>
-          <w:lang w:val="uk-UA"/>
-        </w:rPr>
-        <w:t xml:space="preserve"> </w:t>
+      <w:r>
+        <w:rPr>
+          <w:rFonts w:eastAsiaTheme="minorEastAsia"/>
+          <w:lang w:val="uk-UA"/>
+        </w:rPr>
+        <w:t xml:space="preserve">оберемо </w:t>
       </w:r>
       <m:oMath>
         <m:r>
@@ -2680,23 +2249,7 @@
           <w:rFonts w:eastAsiaTheme="minorEastAsia"/>
           <w:lang w:val="uk-UA"/>
         </w:rPr>
-        <w:t xml:space="preserve">Також </w:t>
-      </w:r>
-      <w:proofErr w:type="spellStart"/>
-      <w:r>
-        <w:rPr>
-          <w:rFonts w:eastAsiaTheme="minorEastAsia"/>
-          <w:lang w:val="uk-UA"/>
-        </w:rPr>
-        <w:t>оберемо</w:t>
-      </w:r>
-      <w:proofErr w:type="spellEnd"/>
-      <w:r>
-        <w:rPr>
-          <w:rFonts w:eastAsiaTheme="minorEastAsia"/>
-          <w:lang w:val="uk-UA"/>
-        </w:rPr>
-        <w:t xml:space="preserve"> крок </w:t>
+        <w:t xml:space="preserve">Також оберемо крок </w:t>
       </w:r>
       <m:oMath>
         <m:r>
@@ -2936,25 +2489,7 @@
           <w:iCs/>
           <w:lang w:val="uk-UA"/>
         </w:rPr>
-        <w:t xml:space="preserve">Гістограма </w:t>
-      </w:r>
-      <w:proofErr w:type="spellStart"/>
-      <w:r>
-        <w:rPr>
-          <w:rFonts w:eastAsiaTheme="minorEastAsia"/>
-          <w:iCs/>
-          <w:lang w:val="uk-UA"/>
-        </w:rPr>
-        <w:t>дисперсій</w:t>
-      </w:r>
-      <w:proofErr w:type="spellEnd"/>
-      <w:r>
-        <w:rPr>
-          <w:rFonts w:eastAsiaTheme="minorEastAsia"/>
-          <w:iCs/>
-          <w:lang w:val="uk-UA"/>
-        </w:rPr>
-        <w:t xml:space="preserve"> для </w:t>
+        <w:t xml:space="preserve">Гістограма дисперсій для </w:t>
       </w:r>
       <m:oMath>
         <m:r>
@@ -3153,25 +2688,7 @@
           <w:lang w:val="uk-UA"/>
         </w:rPr>
         <w:lastRenderedPageBreak/>
-        <w:t xml:space="preserve">Знайти емпіричний закон розподілу ймовірностей часу першого виходу </w:t>
-      </w:r>
-      <w:proofErr w:type="spellStart"/>
-      <w:r>
-        <w:rPr>
-          <w:rFonts w:eastAsiaTheme="minorEastAsia"/>
-          <w:iCs/>
-          <w:lang w:val="uk-UA"/>
-        </w:rPr>
-        <w:t>вінерівського</w:t>
-      </w:r>
-      <w:proofErr w:type="spellEnd"/>
-      <w:r>
-        <w:rPr>
-          <w:rFonts w:eastAsiaTheme="minorEastAsia"/>
-          <w:iCs/>
-          <w:lang w:val="uk-UA"/>
-        </w:rPr>
-        <w:t xml:space="preserve"> процесу на заданий рівень</w:t>
+        <w:t>Знайти емпіричний закон розподілу ймовірностей часу першого виходу вінерівського процесу на заданий рівень</w:t>
       </w:r>
     </w:p>
     <w:p>
@@ -3332,21 +2849,12 @@
           <w:lang w:val="uk-UA"/>
         </w:rPr>
       </w:pPr>
-      <w:proofErr w:type="spellStart"/>
-      <w:r>
-        <w:rPr>
-          <w:rFonts w:eastAsiaTheme="minorEastAsia"/>
-          <w:lang w:val="uk-UA"/>
-        </w:rPr>
-        <w:t>Оберемо</w:t>
-      </w:r>
-      <w:proofErr w:type="spellEnd"/>
-      <w:r>
-        <w:rPr>
-          <w:rFonts w:eastAsiaTheme="minorEastAsia"/>
-          <w:lang w:val="uk-UA"/>
-        </w:rPr>
-        <w:t xml:space="preserve"> наступні матрицю та вектор ймовірностей:</w:t>
+      <w:r>
+        <w:rPr>
+          <w:rFonts w:eastAsiaTheme="minorEastAsia"/>
+          <w:lang w:val="uk-UA"/>
+        </w:rPr>
+        <w:t>Оберемо наступні матрицю та вектор ймовірностей:</w:t>
       </w:r>
     </w:p>
     <w:p>
@@ -4565,23 +4073,7 @@
           <w:rFonts w:eastAsiaTheme="minorEastAsia"/>
           <w:lang w:val="uk-UA"/>
         </w:rPr>
-        <w:t xml:space="preserve">Знайти і порівняти теоретичні та експериментальні характеристики: - матрицю перехідних ймовірностей, - час перебування в заданому стані </w:t>
-      </w:r>
-      <w:proofErr w:type="spellStart"/>
-      <w:r>
-        <w:rPr>
-          <w:rFonts w:eastAsiaTheme="minorEastAsia"/>
-          <w:lang w:val="uk-UA"/>
-        </w:rPr>
-        <w:t>марковського</w:t>
-      </w:r>
-      <w:proofErr w:type="spellEnd"/>
-      <w:r>
-        <w:rPr>
-          <w:rFonts w:eastAsiaTheme="minorEastAsia"/>
-          <w:lang w:val="uk-UA"/>
-        </w:rPr>
-        <w:t xml:space="preserve"> ланцюга, - час поглинання і ймовірність поглинання.</w:t>
+        <w:t>Знайти і порівняти теоретичні та експериментальні характеристики: - матрицю перехідних ймовірностей, - час перебування в заданому стані марковського ланцюга, - час поглинання і ймовірність поглинання.</w:t>
       </w:r>
     </w:p>
     <w:p>
@@ -4611,6 +4103,7 @@
       <w:r>
         <w:rPr>
           <w:rFonts w:eastAsiaTheme="minorEastAsia"/>
+          <w:noProof/>
           <w:lang w:val="uk-UA"/>
         </w:rPr>
         <w:drawing>
@@ -4677,6 +4170,7 @@
       <w:r>
         <w:rPr>
           <w:rFonts w:eastAsiaTheme="minorEastAsia"/>
+          <w:noProof/>
           <w:lang w:val="uk-UA"/>
         </w:rPr>
         <w:drawing>
@@ -5008,13 +4502,7 @@
                     <w:rPr>
                       <w:rFonts w:ascii="Cambria Math" w:eastAsiaTheme="minorEastAsia" w:hAnsi="Cambria Math"/>
                     </w:rPr>
-                    <m:t>1-0</m:t>
-                  </m:r>
-                  <m:r>
-                    <w:rPr>
-                      <w:rFonts w:ascii="Cambria Math" w:eastAsiaTheme="minorEastAsia" w:hAnsi="Cambria Math"/>
-                    </w:rPr>
-                    <m:t>.1</m:t>
+                    <m:t>1-0.1</m:t>
                   </m:r>
                 </m:den>
               </m:f>
@@ -5046,13 +4534,7 @@
                     <w:rPr>
                       <w:rFonts w:ascii="Cambria Math" w:eastAsiaTheme="minorEastAsia" w:hAnsi="Cambria Math"/>
                     </w:rPr>
-                    <m:t>1-</m:t>
-                  </m:r>
-                  <m:r>
-                    <w:rPr>
-                      <w:rFonts w:ascii="Cambria Math" w:eastAsiaTheme="minorEastAsia" w:hAnsi="Cambria Math"/>
-                    </w:rPr>
-                    <m:t>0</m:t>
+                    <m:t>1-0</m:t>
                   </m:r>
                 </m:den>
               </m:f>
@@ -5084,13 +4566,7 @@
                     <w:rPr>
                       <w:rFonts w:ascii="Cambria Math" w:eastAsiaTheme="minorEastAsia" w:hAnsi="Cambria Math"/>
                     </w:rPr>
-                    <m:t>1-0.</m:t>
-                  </m:r>
-                  <m:r>
-                    <w:rPr>
-                      <w:rFonts w:ascii="Cambria Math" w:eastAsiaTheme="minorEastAsia" w:hAnsi="Cambria Math"/>
-                    </w:rPr>
-                    <m:t>2</m:t>
+                    <m:t>1-0.2</m:t>
                   </m:r>
                 </m:den>
               </m:f>
@@ -5122,13 +4598,7 @@
                     <w:rPr>
                       <w:rFonts w:ascii="Cambria Math" w:eastAsiaTheme="minorEastAsia" w:hAnsi="Cambria Math"/>
                     </w:rPr>
-                    <m:t>1-</m:t>
-                  </m:r>
-                  <m:r>
-                    <w:rPr>
-                      <w:rFonts w:ascii="Cambria Math" w:eastAsiaTheme="minorEastAsia" w:hAnsi="Cambria Math"/>
-                    </w:rPr>
-                    <m:t>1</m:t>
+                    <m:t>1-1</m:t>
                   </m:r>
                 </m:den>
               </m:f>
@@ -5238,6 +4708,7 @@
       <w:r>
         <w:rPr>
           <w:rFonts w:eastAsiaTheme="minorEastAsia"/>
+          <w:noProof/>
           <w:lang w:val="uk-UA"/>
         </w:rPr>
         <w:drawing>
@@ -5292,21 +4763,12 @@
           <w:lang w:val="uk-UA"/>
         </w:rPr>
       </w:pPr>
-      <w:proofErr w:type="spellStart"/>
-      <w:r>
-        <w:rPr>
-          <w:rFonts w:eastAsiaTheme="minorEastAsia"/>
-          <w:lang w:val="uk-UA"/>
-        </w:rPr>
-        <w:t>Теоритечні</w:t>
-      </w:r>
-      <w:proofErr w:type="spellEnd"/>
-      <w:r>
-        <w:rPr>
-          <w:rFonts w:eastAsiaTheme="minorEastAsia"/>
-          <w:lang w:val="uk-UA"/>
-        </w:rPr>
-        <w:t xml:space="preserve"> часи поглинання для станів можна обчислити із системи:</w:t>
+      <w:r>
+        <w:rPr>
+          <w:rFonts w:eastAsiaTheme="minorEastAsia"/>
+          <w:lang w:val="uk-UA"/>
+        </w:rPr>
+        <w:t>Теоритечні часи поглинання для станів можна обчислити із системи:</w:t>
       </w:r>
     </w:p>
     <w:p>
@@ -5683,14 +5145,7 @@
                       <w:rFonts w:ascii="Cambria Math" w:eastAsia="Cambria Math" w:hAnsi="Cambria Math" w:cs="Cambria Math"/>
                       <w:lang w:val="uk-UA"/>
                     </w:rPr>
-                    <m:t>=1+0.</m:t>
-                  </m:r>
-                  <m:r>
-                    <w:rPr>
-                      <w:rFonts w:ascii="Cambria Math" w:eastAsia="Cambria Math" w:hAnsi="Cambria Math" w:cs="Cambria Math"/>
-                      <w:lang w:val="uk-UA"/>
-                    </w:rPr>
-                    <m:t>4</m:t>
+                    <m:t>=1+0.4</m:t>
                   </m:r>
                   <m:sSub>
                     <m:sSubPr>
@@ -5762,14 +5217,7 @@
                       <w:rFonts w:ascii="Cambria Math" w:eastAsia="Cambria Math" w:hAnsi="Cambria Math" w:cs="Cambria Math"/>
                       <w:lang w:val="uk-UA"/>
                     </w:rPr>
-                    <m:t>+0.</m:t>
-                  </m:r>
-                  <m:r>
-                    <w:rPr>
-                      <w:rFonts w:ascii="Cambria Math" w:eastAsia="Cambria Math" w:hAnsi="Cambria Math" w:cs="Cambria Math"/>
-                      <w:lang w:val="uk-UA"/>
-                    </w:rPr>
-                    <m:t>3</m:t>
+                    <m:t>+0.3</m:t>
                   </m:r>
                   <m:sSub>
                     <m:sSubPr>
@@ -5991,7 +5439,6 @@
         <w:ind w:left="360"/>
         <w:rPr>
           <w:rFonts w:eastAsiaTheme="minorEastAsia"/>
-          <w:i/>
           <w:iCs/>
         </w:rPr>
       </w:pPr>
@@ -6139,6 +5586,2248 @@
           <w:iCs/>
         </w:rPr>
         <w:t>.</w:t>
+      </w:r>
+    </w:p>
+    <w:p>
+      <w:pPr>
+        <w:ind w:left="360"/>
+        <w:rPr>
+          <w:rFonts w:eastAsiaTheme="minorEastAsia"/>
+          <w:iCs/>
+        </w:rPr>
+      </w:pPr>
+    </w:p>
+    <w:p>
+      <w:pPr>
+        <w:ind w:left="360"/>
+        <w:rPr>
+          <w:rFonts w:eastAsiaTheme="minorEastAsia"/>
+          <w:iCs/>
+        </w:rPr>
+      </w:pPr>
+    </w:p>
+    <w:p>
+      <w:pPr>
+        <w:pStyle w:val="ListParagraph"/>
+        <w:numPr>
+          <w:ilvl w:val="0"/>
+          <w:numId w:val="9"/>
+        </w:numPr>
+        <w:rPr>
+          <w:rFonts w:eastAsiaTheme="minorEastAsia"/>
+        </w:rPr>
+      </w:pPr>
+      <w:r>
+        <w:rPr>
+          <w:rFonts w:eastAsiaTheme="minorEastAsia"/>
+        </w:rPr>
+        <w:lastRenderedPageBreak/>
+        <w:t>Змоделювати регулярний ланцюг Маркова для заданих перехідних і початкових ймовірностей (довжина реалізації – не менше 10). Кількість реалізацій – більше 100.</w:t>
+      </w:r>
+    </w:p>
+    <w:p>
+      <w:pPr>
+        <w:ind w:left="360"/>
+        <w:rPr>
+          <w:rFonts w:eastAsiaTheme="minorEastAsia"/>
+          <w:lang w:val="uk-UA"/>
+        </w:rPr>
+      </w:pPr>
+      <w:r>
+        <w:rPr>
+          <w:rFonts w:eastAsiaTheme="minorEastAsia"/>
+          <w:lang w:val="uk-UA"/>
+        </w:rPr>
+        <w:t>Оберемо довжину реалізації 75 та наступні матрицю та вектор ймовірностей:</w:t>
+      </w:r>
+    </w:p>
+    <w:p>
+      <w:pPr>
+        <w:shd w:val="clear" w:color="auto" w:fill="1F1F1F"/>
+        <w:spacing w:after="0" w:line="285" w:lineRule="atLeast"/>
+        <w:ind w:left="360"/>
+        <w:rPr>
+          <w:rFonts w:ascii="Consolas" w:eastAsia="Times New Roman" w:hAnsi="Consolas" w:cs="Times New Roman"/>
+          <w:color w:val="CCCCCC"/>
+          <w:kern w:val="0"/>
+          <w:sz w:val="21"/>
+          <w:szCs w:val="21"/>
+          <w14:ligatures w14:val="none"/>
+        </w:rPr>
+      </w:pPr>
+      <w:r>
+        <w:rPr>
+          <w:rFonts w:ascii="Consolas" w:eastAsia="Times New Roman" w:hAnsi="Consolas" w:cs="Times New Roman"/>
+          <w:color w:val="9CDCFE"/>
+          <w:kern w:val="0"/>
+          <w:sz w:val="21"/>
+          <w:szCs w:val="21"/>
+          <w14:ligatures w14:val="none"/>
+        </w:rPr>
+        <w:t>matrix</w:t>
+      </w:r>
+      <w:r>
+        <w:rPr>
+          <w:rFonts w:ascii="Consolas" w:eastAsia="Times New Roman" w:hAnsi="Consolas" w:cs="Times New Roman"/>
+          <w:color w:val="CCCCCC"/>
+          <w:kern w:val="0"/>
+          <w:sz w:val="21"/>
+          <w:szCs w:val="21"/>
+          <w14:ligatures w14:val="none"/>
+        </w:rPr>
+        <w:t xml:space="preserve"> </w:t>
+      </w:r>
+      <w:r>
+        <w:rPr>
+          <w:rFonts w:ascii="Consolas" w:eastAsia="Times New Roman" w:hAnsi="Consolas" w:cs="Times New Roman"/>
+          <w:color w:val="D4D4D4"/>
+          <w:kern w:val="0"/>
+          <w:sz w:val="21"/>
+          <w:szCs w:val="21"/>
+          <w14:ligatures w14:val="none"/>
+        </w:rPr>
+        <w:t>=</w:t>
+      </w:r>
+      <w:r>
+        <w:rPr>
+          <w:rFonts w:ascii="Consolas" w:eastAsia="Times New Roman" w:hAnsi="Consolas" w:cs="Times New Roman"/>
+          <w:color w:val="CCCCCC"/>
+          <w:kern w:val="0"/>
+          <w:sz w:val="21"/>
+          <w:szCs w:val="21"/>
+          <w14:ligatures w14:val="none"/>
+        </w:rPr>
+        <w:t xml:space="preserve"> [</w:t>
+      </w:r>
+    </w:p>
+    <w:p>
+      <w:pPr>
+        <w:shd w:val="clear" w:color="auto" w:fill="1F1F1F"/>
+        <w:spacing w:after="0" w:line="285" w:lineRule="atLeast"/>
+        <w:ind w:left="360"/>
+        <w:rPr>
+          <w:rFonts w:ascii="Consolas" w:eastAsia="Times New Roman" w:hAnsi="Consolas" w:cs="Times New Roman"/>
+          <w:color w:val="CCCCCC"/>
+          <w:kern w:val="0"/>
+          <w:sz w:val="21"/>
+          <w:szCs w:val="21"/>
+          <w14:ligatures w14:val="none"/>
+        </w:rPr>
+      </w:pPr>
+      <w:r>
+        <w:rPr>
+          <w:rFonts w:ascii="Consolas" w:eastAsia="Times New Roman" w:hAnsi="Consolas" w:cs="Times New Roman"/>
+          <w:color w:val="CCCCCC"/>
+          <w:kern w:val="0"/>
+          <w:sz w:val="21"/>
+          <w:szCs w:val="21"/>
+          <w14:ligatures w14:val="none"/>
+        </w:rPr>
+        <w:t>        [</w:t>
+      </w:r>
+      <w:r>
+        <w:rPr>
+          <w:rFonts w:ascii="Consolas" w:eastAsia="Times New Roman" w:hAnsi="Consolas" w:cs="Times New Roman"/>
+          <w:color w:val="B5CEA8"/>
+          <w:kern w:val="0"/>
+          <w:sz w:val="21"/>
+          <w:szCs w:val="21"/>
+          <w14:ligatures w14:val="none"/>
+        </w:rPr>
+        <w:t>0.0</w:t>
+      </w:r>
+      <w:r>
+        <w:rPr>
+          <w:rFonts w:ascii="Consolas" w:eastAsia="Times New Roman" w:hAnsi="Consolas" w:cs="Times New Roman"/>
+          <w:color w:val="CCCCCC"/>
+          <w:kern w:val="0"/>
+          <w:sz w:val="21"/>
+          <w:szCs w:val="21"/>
+          <w14:ligatures w14:val="none"/>
+        </w:rPr>
+        <w:t xml:space="preserve">, </w:t>
+      </w:r>
+      <w:r>
+        <w:rPr>
+          <w:rFonts w:ascii="Consolas" w:eastAsia="Times New Roman" w:hAnsi="Consolas" w:cs="Times New Roman"/>
+          <w:color w:val="B5CEA8"/>
+          <w:kern w:val="0"/>
+          <w:sz w:val="21"/>
+          <w:szCs w:val="21"/>
+          <w14:ligatures w14:val="none"/>
+        </w:rPr>
+        <w:t>0.5</w:t>
+      </w:r>
+      <w:r>
+        <w:rPr>
+          <w:rFonts w:ascii="Consolas" w:eastAsia="Times New Roman" w:hAnsi="Consolas" w:cs="Times New Roman"/>
+          <w:color w:val="CCCCCC"/>
+          <w:kern w:val="0"/>
+          <w:sz w:val="21"/>
+          <w:szCs w:val="21"/>
+          <w14:ligatures w14:val="none"/>
+        </w:rPr>
+        <w:t xml:space="preserve">, </w:t>
+      </w:r>
+      <w:r>
+        <w:rPr>
+          <w:rFonts w:ascii="Consolas" w:eastAsia="Times New Roman" w:hAnsi="Consolas" w:cs="Times New Roman"/>
+          <w:color w:val="B5CEA8"/>
+          <w:kern w:val="0"/>
+          <w:sz w:val="21"/>
+          <w:szCs w:val="21"/>
+          <w14:ligatures w14:val="none"/>
+        </w:rPr>
+        <w:t>0.2</w:t>
+      </w:r>
+      <w:r>
+        <w:rPr>
+          <w:rFonts w:ascii="Consolas" w:eastAsia="Times New Roman" w:hAnsi="Consolas" w:cs="Times New Roman"/>
+          <w:color w:val="CCCCCC"/>
+          <w:kern w:val="0"/>
+          <w:sz w:val="21"/>
+          <w:szCs w:val="21"/>
+          <w14:ligatures w14:val="none"/>
+        </w:rPr>
+        <w:t xml:space="preserve">, </w:t>
+      </w:r>
+      <w:r>
+        <w:rPr>
+          <w:rFonts w:ascii="Consolas" w:eastAsia="Times New Roman" w:hAnsi="Consolas" w:cs="Times New Roman"/>
+          <w:color w:val="B5CEA8"/>
+          <w:kern w:val="0"/>
+          <w:sz w:val="21"/>
+          <w:szCs w:val="21"/>
+          <w14:ligatures w14:val="none"/>
+        </w:rPr>
+        <w:t>0.1</w:t>
+      </w:r>
+      <w:r>
+        <w:rPr>
+          <w:rFonts w:ascii="Consolas" w:eastAsia="Times New Roman" w:hAnsi="Consolas" w:cs="Times New Roman"/>
+          <w:color w:val="CCCCCC"/>
+          <w:kern w:val="0"/>
+          <w:sz w:val="21"/>
+          <w:szCs w:val="21"/>
+          <w14:ligatures w14:val="none"/>
+        </w:rPr>
+        <w:t xml:space="preserve">, </w:t>
+      </w:r>
+      <w:r>
+        <w:rPr>
+          <w:rFonts w:ascii="Consolas" w:eastAsia="Times New Roman" w:hAnsi="Consolas" w:cs="Times New Roman"/>
+          <w:color w:val="B5CEA8"/>
+          <w:kern w:val="0"/>
+          <w:sz w:val="21"/>
+          <w:szCs w:val="21"/>
+          <w14:ligatures w14:val="none"/>
+        </w:rPr>
+        <w:t>0.2</w:t>
+      </w:r>
+      <w:r>
+        <w:rPr>
+          <w:rFonts w:ascii="Consolas" w:eastAsia="Times New Roman" w:hAnsi="Consolas" w:cs="Times New Roman"/>
+          <w:color w:val="CCCCCC"/>
+          <w:kern w:val="0"/>
+          <w:sz w:val="21"/>
+          <w:szCs w:val="21"/>
+          <w14:ligatures w14:val="none"/>
+        </w:rPr>
+        <w:t>],</w:t>
+      </w:r>
+    </w:p>
+    <w:p>
+      <w:pPr>
+        <w:shd w:val="clear" w:color="auto" w:fill="1F1F1F"/>
+        <w:spacing w:after="0" w:line="285" w:lineRule="atLeast"/>
+        <w:ind w:left="360"/>
+        <w:rPr>
+          <w:rFonts w:ascii="Consolas" w:eastAsia="Times New Roman" w:hAnsi="Consolas" w:cs="Times New Roman"/>
+          <w:color w:val="CCCCCC"/>
+          <w:kern w:val="0"/>
+          <w:sz w:val="21"/>
+          <w:szCs w:val="21"/>
+          <w14:ligatures w14:val="none"/>
+        </w:rPr>
+      </w:pPr>
+      <w:r>
+        <w:rPr>
+          <w:rFonts w:ascii="Consolas" w:eastAsia="Times New Roman" w:hAnsi="Consolas" w:cs="Times New Roman"/>
+          <w:color w:val="CCCCCC"/>
+          <w:kern w:val="0"/>
+          <w:sz w:val="21"/>
+          <w:szCs w:val="21"/>
+          <w14:ligatures w14:val="none"/>
+        </w:rPr>
+        <w:t>        [</w:t>
+      </w:r>
+      <w:r>
+        <w:rPr>
+          <w:rFonts w:ascii="Consolas" w:eastAsia="Times New Roman" w:hAnsi="Consolas" w:cs="Times New Roman"/>
+          <w:color w:val="B5CEA8"/>
+          <w:kern w:val="0"/>
+          <w:sz w:val="21"/>
+          <w:szCs w:val="21"/>
+          <w14:ligatures w14:val="none"/>
+        </w:rPr>
+        <w:t>0.4</w:t>
+      </w:r>
+      <w:r>
+        <w:rPr>
+          <w:rFonts w:ascii="Consolas" w:eastAsia="Times New Roman" w:hAnsi="Consolas" w:cs="Times New Roman"/>
+          <w:color w:val="CCCCCC"/>
+          <w:kern w:val="0"/>
+          <w:sz w:val="21"/>
+          <w:szCs w:val="21"/>
+          <w14:ligatures w14:val="none"/>
+        </w:rPr>
+        <w:t xml:space="preserve">, </w:t>
+      </w:r>
+      <w:r>
+        <w:rPr>
+          <w:rFonts w:ascii="Consolas" w:eastAsia="Times New Roman" w:hAnsi="Consolas" w:cs="Times New Roman"/>
+          <w:color w:val="B5CEA8"/>
+          <w:kern w:val="0"/>
+          <w:sz w:val="21"/>
+          <w:szCs w:val="21"/>
+          <w14:ligatures w14:val="none"/>
+        </w:rPr>
+        <w:t>0.1</w:t>
+      </w:r>
+      <w:r>
+        <w:rPr>
+          <w:rFonts w:ascii="Consolas" w:eastAsia="Times New Roman" w:hAnsi="Consolas" w:cs="Times New Roman"/>
+          <w:color w:val="CCCCCC"/>
+          <w:kern w:val="0"/>
+          <w:sz w:val="21"/>
+          <w:szCs w:val="21"/>
+          <w14:ligatures w14:val="none"/>
+        </w:rPr>
+        <w:t xml:space="preserve">, </w:t>
+      </w:r>
+      <w:r>
+        <w:rPr>
+          <w:rFonts w:ascii="Consolas" w:eastAsia="Times New Roman" w:hAnsi="Consolas" w:cs="Times New Roman"/>
+          <w:color w:val="B5CEA8"/>
+          <w:kern w:val="0"/>
+          <w:sz w:val="21"/>
+          <w:szCs w:val="21"/>
+          <w14:ligatures w14:val="none"/>
+        </w:rPr>
+        <w:t>0.2</w:t>
+      </w:r>
+      <w:r>
+        <w:rPr>
+          <w:rFonts w:ascii="Consolas" w:eastAsia="Times New Roman" w:hAnsi="Consolas" w:cs="Times New Roman"/>
+          <w:color w:val="CCCCCC"/>
+          <w:kern w:val="0"/>
+          <w:sz w:val="21"/>
+          <w:szCs w:val="21"/>
+          <w14:ligatures w14:val="none"/>
+        </w:rPr>
+        <w:t xml:space="preserve">, </w:t>
+      </w:r>
+      <w:r>
+        <w:rPr>
+          <w:rFonts w:ascii="Consolas" w:eastAsia="Times New Roman" w:hAnsi="Consolas" w:cs="Times New Roman"/>
+          <w:color w:val="B5CEA8"/>
+          <w:kern w:val="0"/>
+          <w:sz w:val="21"/>
+          <w:szCs w:val="21"/>
+          <w14:ligatures w14:val="none"/>
+        </w:rPr>
+        <w:t>0.0</w:t>
+      </w:r>
+      <w:r>
+        <w:rPr>
+          <w:rFonts w:ascii="Consolas" w:eastAsia="Times New Roman" w:hAnsi="Consolas" w:cs="Times New Roman"/>
+          <w:color w:val="CCCCCC"/>
+          <w:kern w:val="0"/>
+          <w:sz w:val="21"/>
+          <w:szCs w:val="21"/>
+          <w14:ligatures w14:val="none"/>
+        </w:rPr>
+        <w:t xml:space="preserve">, </w:t>
+      </w:r>
+      <w:r>
+        <w:rPr>
+          <w:rFonts w:ascii="Consolas" w:eastAsia="Times New Roman" w:hAnsi="Consolas" w:cs="Times New Roman"/>
+          <w:color w:val="B5CEA8"/>
+          <w:kern w:val="0"/>
+          <w:sz w:val="21"/>
+          <w:szCs w:val="21"/>
+          <w14:ligatures w14:val="none"/>
+        </w:rPr>
+        <w:t>0.3</w:t>
+      </w:r>
+      <w:r>
+        <w:rPr>
+          <w:rFonts w:ascii="Consolas" w:eastAsia="Times New Roman" w:hAnsi="Consolas" w:cs="Times New Roman"/>
+          <w:color w:val="CCCCCC"/>
+          <w:kern w:val="0"/>
+          <w:sz w:val="21"/>
+          <w:szCs w:val="21"/>
+          <w14:ligatures w14:val="none"/>
+        </w:rPr>
+        <w:t>],</w:t>
+      </w:r>
+    </w:p>
+    <w:p>
+      <w:pPr>
+        <w:shd w:val="clear" w:color="auto" w:fill="1F1F1F"/>
+        <w:spacing w:after="0" w:line="285" w:lineRule="atLeast"/>
+        <w:ind w:left="360"/>
+        <w:rPr>
+          <w:rFonts w:ascii="Consolas" w:eastAsia="Times New Roman" w:hAnsi="Consolas" w:cs="Times New Roman"/>
+          <w:color w:val="CCCCCC"/>
+          <w:kern w:val="0"/>
+          <w:sz w:val="21"/>
+          <w:szCs w:val="21"/>
+          <w14:ligatures w14:val="none"/>
+        </w:rPr>
+      </w:pPr>
+      <w:r>
+        <w:rPr>
+          <w:rFonts w:ascii="Consolas" w:eastAsia="Times New Roman" w:hAnsi="Consolas" w:cs="Times New Roman"/>
+          <w:color w:val="CCCCCC"/>
+          <w:kern w:val="0"/>
+          <w:sz w:val="21"/>
+          <w:szCs w:val="21"/>
+          <w14:ligatures w14:val="none"/>
+        </w:rPr>
+        <w:t>        [</w:t>
+      </w:r>
+      <w:r>
+        <w:rPr>
+          <w:rFonts w:ascii="Consolas" w:eastAsia="Times New Roman" w:hAnsi="Consolas" w:cs="Times New Roman"/>
+          <w:color w:val="B5CEA8"/>
+          <w:kern w:val="0"/>
+          <w:sz w:val="21"/>
+          <w:szCs w:val="21"/>
+          <w14:ligatures w14:val="none"/>
+        </w:rPr>
+        <w:t>0.2</w:t>
+      </w:r>
+      <w:r>
+        <w:rPr>
+          <w:rFonts w:ascii="Consolas" w:eastAsia="Times New Roman" w:hAnsi="Consolas" w:cs="Times New Roman"/>
+          <w:color w:val="CCCCCC"/>
+          <w:kern w:val="0"/>
+          <w:sz w:val="21"/>
+          <w:szCs w:val="21"/>
+          <w14:ligatures w14:val="none"/>
+        </w:rPr>
+        <w:t xml:space="preserve">, </w:t>
+      </w:r>
+      <w:r>
+        <w:rPr>
+          <w:rFonts w:ascii="Consolas" w:eastAsia="Times New Roman" w:hAnsi="Consolas" w:cs="Times New Roman"/>
+          <w:color w:val="B5CEA8"/>
+          <w:kern w:val="0"/>
+          <w:sz w:val="21"/>
+          <w:szCs w:val="21"/>
+          <w14:ligatures w14:val="none"/>
+        </w:rPr>
+        <w:t>0.2</w:t>
+      </w:r>
+      <w:r>
+        <w:rPr>
+          <w:rFonts w:ascii="Consolas" w:eastAsia="Times New Roman" w:hAnsi="Consolas" w:cs="Times New Roman"/>
+          <w:color w:val="CCCCCC"/>
+          <w:kern w:val="0"/>
+          <w:sz w:val="21"/>
+          <w:szCs w:val="21"/>
+          <w14:ligatures w14:val="none"/>
+        </w:rPr>
+        <w:t xml:space="preserve">, </w:t>
+      </w:r>
+      <w:r>
+        <w:rPr>
+          <w:rFonts w:ascii="Consolas" w:eastAsia="Times New Roman" w:hAnsi="Consolas" w:cs="Times New Roman"/>
+          <w:color w:val="B5CEA8"/>
+          <w:kern w:val="0"/>
+          <w:sz w:val="21"/>
+          <w:szCs w:val="21"/>
+          <w14:ligatures w14:val="none"/>
+        </w:rPr>
+        <w:t>0.2</w:t>
+      </w:r>
+      <w:r>
+        <w:rPr>
+          <w:rFonts w:ascii="Consolas" w:eastAsia="Times New Roman" w:hAnsi="Consolas" w:cs="Times New Roman"/>
+          <w:color w:val="CCCCCC"/>
+          <w:kern w:val="0"/>
+          <w:sz w:val="21"/>
+          <w:szCs w:val="21"/>
+          <w14:ligatures w14:val="none"/>
+        </w:rPr>
+        <w:t xml:space="preserve">, </w:t>
+      </w:r>
+      <w:r>
+        <w:rPr>
+          <w:rFonts w:ascii="Consolas" w:eastAsia="Times New Roman" w:hAnsi="Consolas" w:cs="Times New Roman"/>
+          <w:color w:val="B5CEA8"/>
+          <w:kern w:val="0"/>
+          <w:sz w:val="21"/>
+          <w:szCs w:val="21"/>
+          <w14:ligatures w14:val="none"/>
+        </w:rPr>
+        <w:t>0.2</w:t>
+      </w:r>
+      <w:r>
+        <w:rPr>
+          <w:rFonts w:ascii="Consolas" w:eastAsia="Times New Roman" w:hAnsi="Consolas" w:cs="Times New Roman"/>
+          <w:color w:val="CCCCCC"/>
+          <w:kern w:val="0"/>
+          <w:sz w:val="21"/>
+          <w:szCs w:val="21"/>
+          <w14:ligatures w14:val="none"/>
+        </w:rPr>
+        <w:t xml:space="preserve">, </w:t>
+      </w:r>
+      <w:r>
+        <w:rPr>
+          <w:rFonts w:ascii="Consolas" w:eastAsia="Times New Roman" w:hAnsi="Consolas" w:cs="Times New Roman"/>
+          <w:color w:val="B5CEA8"/>
+          <w:kern w:val="0"/>
+          <w:sz w:val="21"/>
+          <w:szCs w:val="21"/>
+          <w14:ligatures w14:val="none"/>
+        </w:rPr>
+        <w:t>0.2</w:t>
+      </w:r>
+      <w:r>
+        <w:rPr>
+          <w:rFonts w:ascii="Consolas" w:eastAsia="Times New Roman" w:hAnsi="Consolas" w:cs="Times New Roman"/>
+          <w:color w:val="CCCCCC"/>
+          <w:kern w:val="0"/>
+          <w:sz w:val="21"/>
+          <w:szCs w:val="21"/>
+          <w14:ligatures w14:val="none"/>
+        </w:rPr>
+        <w:t>],</w:t>
+      </w:r>
+    </w:p>
+    <w:p>
+      <w:pPr>
+        <w:shd w:val="clear" w:color="auto" w:fill="1F1F1F"/>
+        <w:spacing w:after="0" w:line="285" w:lineRule="atLeast"/>
+        <w:ind w:left="360"/>
+        <w:rPr>
+          <w:rFonts w:ascii="Consolas" w:eastAsia="Times New Roman" w:hAnsi="Consolas" w:cs="Times New Roman"/>
+          <w:color w:val="CCCCCC"/>
+          <w:kern w:val="0"/>
+          <w:sz w:val="21"/>
+          <w:szCs w:val="21"/>
+          <w14:ligatures w14:val="none"/>
+        </w:rPr>
+      </w:pPr>
+      <w:r>
+        <w:rPr>
+          <w:rFonts w:ascii="Consolas" w:eastAsia="Times New Roman" w:hAnsi="Consolas" w:cs="Times New Roman"/>
+          <w:color w:val="CCCCCC"/>
+          <w:kern w:val="0"/>
+          <w:sz w:val="21"/>
+          <w:szCs w:val="21"/>
+          <w14:ligatures w14:val="none"/>
+        </w:rPr>
+        <w:t>        [</w:t>
+      </w:r>
+      <w:r>
+        <w:rPr>
+          <w:rFonts w:ascii="Consolas" w:eastAsia="Times New Roman" w:hAnsi="Consolas" w:cs="Times New Roman"/>
+          <w:color w:val="B5CEA8"/>
+          <w:kern w:val="0"/>
+          <w:sz w:val="21"/>
+          <w:szCs w:val="21"/>
+          <w14:ligatures w14:val="none"/>
+        </w:rPr>
+        <w:t>0.0</w:t>
+      </w:r>
+      <w:r>
+        <w:rPr>
+          <w:rFonts w:ascii="Consolas" w:eastAsia="Times New Roman" w:hAnsi="Consolas" w:cs="Times New Roman"/>
+          <w:color w:val="CCCCCC"/>
+          <w:kern w:val="0"/>
+          <w:sz w:val="21"/>
+          <w:szCs w:val="21"/>
+          <w14:ligatures w14:val="none"/>
+        </w:rPr>
+        <w:t xml:space="preserve">, </w:t>
+      </w:r>
+      <w:r>
+        <w:rPr>
+          <w:rFonts w:ascii="Consolas" w:eastAsia="Times New Roman" w:hAnsi="Consolas" w:cs="Times New Roman"/>
+          <w:color w:val="B5CEA8"/>
+          <w:kern w:val="0"/>
+          <w:sz w:val="21"/>
+          <w:szCs w:val="21"/>
+          <w14:ligatures w14:val="none"/>
+        </w:rPr>
+        <w:t>0.1</w:t>
+      </w:r>
+      <w:r>
+        <w:rPr>
+          <w:rFonts w:ascii="Consolas" w:eastAsia="Times New Roman" w:hAnsi="Consolas" w:cs="Times New Roman"/>
+          <w:color w:val="CCCCCC"/>
+          <w:kern w:val="0"/>
+          <w:sz w:val="21"/>
+          <w:szCs w:val="21"/>
+          <w14:ligatures w14:val="none"/>
+        </w:rPr>
+        <w:t xml:space="preserve">, </w:t>
+      </w:r>
+      <w:r>
+        <w:rPr>
+          <w:rFonts w:ascii="Consolas" w:eastAsia="Times New Roman" w:hAnsi="Consolas" w:cs="Times New Roman"/>
+          <w:color w:val="B5CEA8"/>
+          <w:kern w:val="0"/>
+          <w:sz w:val="21"/>
+          <w:szCs w:val="21"/>
+          <w14:ligatures w14:val="none"/>
+        </w:rPr>
+        <w:t>0.2</w:t>
+      </w:r>
+      <w:r>
+        <w:rPr>
+          <w:rFonts w:ascii="Consolas" w:eastAsia="Times New Roman" w:hAnsi="Consolas" w:cs="Times New Roman"/>
+          <w:color w:val="CCCCCC"/>
+          <w:kern w:val="0"/>
+          <w:sz w:val="21"/>
+          <w:szCs w:val="21"/>
+          <w14:ligatures w14:val="none"/>
+        </w:rPr>
+        <w:t xml:space="preserve">, </w:t>
+      </w:r>
+      <w:r>
+        <w:rPr>
+          <w:rFonts w:ascii="Consolas" w:eastAsia="Times New Roman" w:hAnsi="Consolas" w:cs="Times New Roman"/>
+          <w:color w:val="B5CEA8"/>
+          <w:kern w:val="0"/>
+          <w:sz w:val="21"/>
+          <w:szCs w:val="21"/>
+          <w14:ligatures w14:val="none"/>
+        </w:rPr>
+        <w:t>0.6</w:t>
+      </w:r>
+      <w:r>
+        <w:rPr>
+          <w:rFonts w:ascii="Consolas" w:eastAsia="Times New Roman" w:hAnsi="Consolas" w:cs="Times New Roman"/>
+          <w:color w:val="CCCCCC"/>
+          <w:kern w:val="0"/>
+          <w:sz w:val="21"/>
+          <w:szCs w:val="21"/>
+          <w14:ligatures w14:val="none"/>
+        </w:rPr>
+        <w:t xml:space="preserve">, </w:t>
+      </w:r>
+      <w:r>
+        <w:rPr>
+          <w:rFonts w:ascii="Consolas" w:eastAsia="Times New Roman" w:hAnsi="Consolas" w:cs="Times New Roman"/>
+          <w:color w:val="B5CEA8"/>
+          <w:kern w:val="0"/>
+          <w:sz w:val="21"/>
+          <w:szCs w:val="21"/>
+          <w14:ligatures w14:val="none"/>
+        </w:rPr>
+        <w:t>0.1</w:t>
+      </w:r>
+      <w:r>
+        <w:rPr>
+          <w:rFonts w:ascii="Consolas" w:eastAsia="Times New Roman" w:hAnsi="Consolas" w:cs="Times New Roman"/>
+          <w:color w:val="CCCCCC"/>
+          <w:kern w:val="0"/>
+          <w:sz w:val="21"/>
+          <w:szCs w:val="21"/>
+          <w14:ligatures w14:val="none"/>
+        </w:rPr>
+        <w:t>],</w:t>
+      </w:r>
+    </w:p>
+    <w:p>
+      <w:pPr>
+        <w:shd w:val="clear" w:color="auto" w:fill="1F1F1F"/>
+        <w:spacing w:after="0" w:line="285" w:lineRule="atLeast"/>
+        <w:ind w:left="360"/>
+        <w:rPr>
+          <w:rFonts w:ascii="Consolas" w:eastAsia="Times New Roman" w:hAnsi="Consolas" w:cs="Times New Roman"/>
+          <w:color w:val="CCCCCC"/>
+          <w:kern w:val="0"/>
+          <w:sz w:val="21"/>
+          <w:szCs w:val="21"/>
+          <w14:ligatures w14:val="none"/>
+        </w:rPr>
+      </w:pPr>
+      <w:r>
+        <w:rPr>
+          <w:rFonts w:ascii="Consolas" w:eastAsia="Times New Roman" w:hAnsi="Consolas" w:cs="Times New Roman"/>
+          <w:color w:val="CCCCCC"/>
+          <w:kern w:val="0"/>
+          <w:sz w:val="21"/>
+          <w:szCs w:val="21"/>
+          <w14:ligatures w14:val="none"/>
+        </w:rPr>
+        <w:t>        [</w:t>
+      </w:r>
+      <w:r>
+        <w:rPr>
+          <w:rFonts w:ascii="Consolas" w:eastAsia="Times New Roman" w:hAnsi="Consolas" w:cs="Times New Roman"/>
+          <w:color w:val="B5CEA8"/>
+          <w:kern w:val="0"/>
+          <w:sz w:val="21"/>
+          <w:szCs w:val="21"/>
+          <w14:ligatures w14:val="none"/>
+        </w:rPr>
+        <w:t>0.0</w:t>
+      </w:r>
+      <w:r>
+        <w:rPr>
+          <w:rFonts w:ascii="Consolas" w:eastAsia="Times New Roman" w:hAnsi="Consolas" w:cs="Times New Roman"/>
+          <w:color w:val="CCCCCC"/>
+          <w:kern w:val="0"/>
+          <w:sz w:val="21"/>
+          <w:szCs w:val="21"/>
+          <w14:ligatures w14:val="none"/>
+        </w:rPr>
+        <w:t xml:space="preserve">, </w:t>
+      </w:r>
+      <w:r>
+        <w:rPr>
+          <w:rFonts w:ascii="Consolas" w:eastAsia="Times New Roman" w:hAnsi="Consolas" w:cs="Times New Roman"/>
+          <w:color w:val="B5CEA8"/>
+          <w:kern w:val="0"/>
+          <w:sz w:val="21"/>
+          <w:szCs w:val="21"/>
+          <w14:ligatures w14:val="none"/>
+        </w:rPr>
+        <w:t>0.2</w:t>
+      </w:r>
+      <w:r>
+        <w:rPr>
+          <w:rFonts w:ascii="Consolas" w:eastAsia="Times New Roman" w:hAnsi="Consolas" w:cs="Times New Roman"/>
+          <w:color w:val="CCCCCC"/>
+          <w:kern w:val="0"/>
+          <w:sz w:val="21"/>
+          <w:szCs w:val="21"/>
+          <w14:ligatures w14:val="none"/>
+        </w:rPr>
+        <w:t xml:space="preserve">, </w:t>
+      </w:r>
+      <w:r>
+        <w:rPr>
+          <w:rFonts w:ascii="Consolas" w:eastAsia="Times New Roman" w:hAnsi="Consolas" w:cs="Times New Roman"/>
+          <w:color w:val="B5CEA8"/>
+          <w:kern w:val="0"/>
+          <w:sz w:val="21"/>
+          <w:szCs w:val="21"/>
+          <w14:ligatures w14:val="none"/>
+        </w:rPr>
+        <w:t>0.2</w:t>
+      </w:r>
+      <w:r>
+        <w:rPr>
+          <w:rFonts w:ascii="Consolas" w:eastAsia="Times New Roman" w:hAnsi="Consolas" w:cs="Times New Roman"/>
+          <w:color w:val="CCCCCC"/>
+          <w:kern w:val="0"/>
+          <w:sz w:val="21"/>
+          <w:szCs w:val="21"/>
+          <w14:ligatures w14:val="none"/>
+        </w:rPr>
+        <w:t xml:space="preserve">, </w:t>
+      </w:r>
+      <w:r>
+        <w:rPr>
+          <w:rFonts w:ascii="Consolas" w:eastAsia="Times New Roman" w:hAnsi="Consolas" w:cs="Times New Roman"/>
+          <w:color w:val="B5CEA8"/>
+          <w:kern w:val="0"/>
+          <w:sz w:val="21"/>
+          <w:szCs w:val="21"/>
+          <w14:ligatures w14:val="none"/>
+        </w:rPr>
+        <w:t>0.4</w:t>
+      </w:r>
+      <w:r>
+        <w:rPr>
+          <w:rFonts w:ascii="Consolas" w:eastAsia="Times New Roman" w:hAnsi="Consolas" w:cs="Times New Roman"/>
+          <w:color w:val="CCCCCC"/>
+          <w:kern w:val="0"/>
+          <w:sz w:val="21"/>
+          <w:szCs w:val="21"/>
+          <w14:ligatures w14:val="none"/>
+        </w:rPr>
+        <w:t xml:space="preserve">, </w:t>
+      </w:r>
+      <w:r>
+        <w:rPr>
+          <w:rFonts w:ascii="Consolas" w:eastAsia="Times New Roman" w:hAnsi="Consolas" w:cs="Times New Roman"/>
+          <w:color w:val="B5CEA8"/>
+          <w:kern w:val="0"/>
+          <w:sz w:val="21"/>
+          <w:szCs w:val="21"/>
+          <w14:ligatures w14:val="none"/>
+        </w:rPr>
+        <w:t>0.2</w:t>
+      </w:r>
+      <w:r>
+        <w:rPr>
+          <w:rFonts w:ascii="Consolas" w:eastAsia="Times New Roman" w:hAnsi="Consolas" w:cs="Times New Roman"/>
+          <w:color w:val="CCCCCC"/>
+          <w:kern w:val="0"/>
+          <w:sz w:val="21"/>
+          <w:szCs w:val="21"/>
+          <w14:ligatures w14:val="none"/>
+        </w:rPr>
+        <w:t>]</w:t>
+      </w:r>
+    </w:p>
+    <w:p>
+      <w:pPr>
+        <w:shd w:val="clear" w:color="auto" w:fill="1F1F1F"/>
+        <w:spacing w:after="0" w:line="285" w:lineRule="atLeast"/>
+        <w:ind w:left="360"/>
+        <w:rPr>
+          <w:rFonts w:ascii="Consolas" w:eastAsia="Times New Roman" w:hAnsi="Consolas" w:cs="Times New Roman"/>
+          <w:color w:val="CCCCCC"/>
+          <w:kern w:val="0"/>
+          <w:sz w:val="21"/>
+          <w:szCs w:val="21"/>
+          <w14:ligatures w14:val="none"/>
+        </w:rPr>
+      </w:pPr>
+      <w:r>
+        <w:rPr>
+          <w:rFonts w:ascii="Consolas" w:eastAsia="Times New Roman" w:hAnsi="Consolas" w:cs="Times New Roman"/>
+          <w:color w:val="CCCCCC"/>
+          <w:kern w:val="0"/>
+          <w:sz w:val="21"/>
+          <w:szCs w:val="21"/>
+          <w14:ligatures w14:val="none"/>
+        </w:rPr>
+        <w:t>    ]</w:t>
+      </w:r>
+    </w:p>
+    <w:p>
+      <w:pPr>
+        <w:shd w:val="clear" w:color="auto" w:fill="1F1F1F"/>
+        <w:spacing w:after="0" w:line="285" w:lineRule="atLeast"/>
+        <w:ind w:left="360"/>
+        <w:rPr>
+          <w:rFonts w:ascii="Consolas" w:eastAsia="Times New Roman" w:hAnsi="Consolas" w:cs="Times New Roman"/>
+          <w:color w:val="CCCCCC"/>
+          <w:kern w:val="0"/>
+          <w:sz w:val="21"/>
+          <w:szCs w:val="21"/>
+          <w14:ligatures w14:val="none"/>
+        </w:rPr>
+      </w:pPr>
+      <w:r>
+        <w:rPr>
+          <w:rFonts w:ascii="Consolas" w:eastAsia="Times New Roman" w:hAnsi="Consolas" w:cs="Times New Roman"/>
+          <w:color w:val="9CDCFE"/>
+          <w:kern w:val="0"/>
+          <w:sz w:val="21"/>
+          <w:szCs w:val="21"/>
+          <w14:ligatures w14:val="none"/>
+        </w:rPr>
+        <w:t>vector</w:t>
+      </w:r>
+      <w:r>
+        <w:rPr>
+          <w:rFonts w:ascii="Consolas" w:eastAsia="Times New Roman" w:hAnsi="Consolas" w:cs="Times New Roman"/>
+          <w:color w:val="CCCCCC"/>
+          <w:kern w:val="0"/>
+          <w:sz w:val="21"/>
+          <w:szCs w:val="21"/>
+          <w14:ligatures w14:val="none"/>
+        </w:rPr>
+        <w:t xml:space="preserve"> </w:t>
+      </w:r>
+      <w:r>
+        <w:rPr>
+          <w:rFonts w:ascii="Consolas" w:eastAsia="Times New Roman" w:hAnsi="Consolas" w:cs="Times New Roman"/>
+          <w:color w:val="D4D4D4"/>
+          <w:kern w:val="0"/>
+          <w:sz w:val="21"/>
+          <w:szCs w:val="21"/>
+          <w14:ligatures w14:val="none"/>
+        </w:rPr>
+        <w:t>=</w:t>
+      </w:r>
+      <w:r>
+        <w:rPr>
+          <w:rFonts w:ascii="Consolas" w:eastAsia="Times New Roman" w:hAnsi="Consolas" w:cs="Times New Roman"/>
+          <w:color w:val="CCCCCC"/>
+          <w:kern w:val="0"/>
+          <w:sz w:val="21"/>
+          <w:szCs w:val="21"/>
+          <w14:ligatures w14:val="none"/>
+        </w:rPr>
+        <w:t xml:space="preserve"> [</w:t>
+      </w:r>
+      <w:r>
+        <w:rPr>
+          <w:rFonts w:ascii="Consolas" w:eastAsia="Times New Roman" w:hAnsi="Consolas" w:cs="Times New Roman"/>
+          <w:color w:val="B5CEA8"/>
+          <w:kern w:val="0"/>
+          <w:sz w:val="21"/>
+          <w:szCs w:val="21"/>
+          <w14:ligatures w14:val="none"/>
+        </w:rPr>
+        <w:t>0.1</w:t>
+      </w:r>
+      <w:r>
+        <w:rPr>
+          <w:rFonts w:ascii="Consolas" w:eastAsia="Times New Roman" w:hAnsi="Consolas" w:cs="Times New Roman"/>
+          <w:color w:val="CCCCCC"/>
+          <w:kern w:val="0"/>
+          <w:sz w:val="21"/>
+          <w:szCs w:val="21"/>
+          <w14:ligatures w14:val="none"/>
+        </w:rPr>
+        <w:t xml:space="preserve">, </w:t>
+      </w:r>
+      <w:r>
+        <w:rPr>
+          <w:rFonts w:ascii="Consolas" w:eastAsia="Times New Roman" w:hAnsi="Consolas" w:cs="Times New Roman"/>
+          <w:color w:val="B5CEA8"/>
+          <w:kern w:val="0"/>
+          <w:sz w:val="21"/>
+          <w:szCs w:val="21"/>
+          <w14:ligatures w14:val="none"/>
+        </w:rPr>
+        <w:t>0.5</w:t>
+      </w:r>
+      <w:r>
+        <w:rPr>
+          <w:rFonts w:ascii="Consolas" w:eastAsia="Times New Roman" w:hAnsi="Consolas" w:cs="Times New Roman"/>
+          <w:color w:val="CCCCCC"/>
+          <w:kern w:val="0"/>
+          <w:sz w:val="21"/>
+          <w:szCs w:val="21"/>
+          <w14:ligatures w14:val="none"/>
+        </w:rPr>
+        <w:t xml:space="preserve">, </w:t>
+      </w:r>
+      <w:r>
+        <w:rPr>
+          <w:rFonts w:ascii="Consolas" w:eastAsia="Times New Roman" w:hAnsi="Consolas" w:cs="Times New Roman"/>
+          <w:color w:val="B5CEA8"/>
+          <w:kern w:val="0"/>
+          <w:sz w:val="21"/>
+          <w:szCs w:val="21"/>
+          <w14:ligatures w14:val="none"/>
+        </w:rPr>
+        <w:t>0.0</w:t>
+      </w:r>
+      <w:r>
+        <w:rPr>
+          <w:rFonts w:ascii="Consolas" w:eastAsia="Times New Roman" w:hAnsi="Consolas" w:cs="Times New Roman"/>
+          <w:color w:val="CCCCCC"/>
+          <w:kern w:val="0"/>
+          <w:sz w:val="21"/>
+          <w:szCs w:val="21"/>
+          <w14:ligatures w14:val="none"/>
+        </w:rPr>
+        <w:t xml:space="preserve">, </w:t>
+      </w:r>
+      <w:r>
+        <w:rPr>
+          <w:rFonts w:ascii="Consolas" w:eastAsia="Times New Roman" w:hAnsi="Consolas" w:cs="Times New Roman"/>
+          <w:color w:val="B5CEA8"/>
+          <w:kern w:val="0"/>
+          <w:sz w:val="21"/>
+          <w:szCs w:val="21"/>
+          <w14:ligatures w14:val="none"/>
+        </w:rPr>
+        <w:t>0.2</w:t>
+      </w:r>
+      <w:r>
+        <w:rPr>
+          <w:rFonts w:ascii="Consolas" w:eastAsia="Times New Roman" w:hAnsi="Consolas" w:cs="Times New Roman"/>
+          <w:color w:val="CCCCCC"/>
+          <w:kern w:val="0"/>
+          <w:sz w:val="21"/>
+          <w:szCs w:val="21"/>
+          <w14:ligatures w14:val="none"/>
+        </w:rPr>
+        <w:t xml:space="preserve">, </w:t>
+      </w:r>
+      <w:r>
+        <w:rPr>
+          <w:rFonts w:ascii="Consolas" w:eastAsia="Times New Roman" w:hAnsi="Consolas" w:cs="Times New Roman"/>
+          <w:color w:val="B5CEA8"/>
+          <w:kern w:val="0"/>
+          <w:sz w:val="21"/>
+          <w:szCs w:val="21"/>
+          <w14:ligatures w14:val="none"/>
+        </w:rPr>
+        <w:t>0.2</w:t>
+      </w:r>
+      <w:r>
+        <w:rPr>
+          <w:rFonts w:ascii="Consolas" w:eastAsia="Times New Roman" w:hAnsi="Consolas" w:cs="Times New Roman"/>
+          <w:color w:val="CCCCCC"/>
+          <w:kern w:val="0"/>
+          <w:sz w:val="21"/>
+          <w:szCs w:val="21"/>
+          <w14:ligatures w14:val="none"/>
+        </w:rPr>
+        <w:t>]</w:t>
+      </w:r>
+    </w:p>
+    <w:p>
+      <w:pPr>
+        <w:ind w:left="360"/>
+        <w:rPr>
+          <w:rFonts w:eastAsiaTheme="minorEastAsia"/>
+          <w:lang w:val="uk-UA"/>
+        </w:rPr>
+      </w:pPr>
+      <w:r>
+        <w:rPr>
+          <w:rFonts w:eastAsiaTheme="minorEastAsia"/>
+          <w:lang w:val="uk-UA"/>
+        </w:rPr>
+        <w:t>Приклади реалізацій:</w:t>
+      </w:r>
+    </w:p>
+    <w:p>
+      <w:pPr>
+        <w:ind w:left="360"/>
+        <w:rPr>
+          <w:rFonts w:eastAsiaTheme="minorEastAsia"/>
+          <w:lang w:val="uk-UA"/>
+        </w:rPr>
+      </w:pPr>
+      <w:r>
+        <w:rPr>
+          <w:noProof/>
+        </w:rPr>
+        <w:drawing>
+          <wp:inline distT="0" distB="0" distL="0" distR="0" wp14:anchorId="37A6238A" wp14:editId="3903D2F9">
+            <wp:extent cx="3111500" cy="2331937"/>
+            <wp:effectExtent l="0" t="0" r="0" b="0"/>
+            <wp:docPr id="1320396333" name="Picture 1"/>
+            <wp:cNvGraphicFramePr>
+              <a:graphicFrameLocks xmlns:a="http://schemas.openxmlformats.org/drawingml/2006/main" noChangeAspect="1"/>
+            </wp:cNvGraphicFramePr>
+            <a:graphic xmlns:a="http://schemas.openxmlformats.org/drawingml/2006/main">
+              <a:graphicData uri="http://schemas.openxmlformats.org/drawingml/2006/picture">
+                <pic:pic xmlns:pic="http://schemas.openxmlformats.org/drawingml/2006/picture">
+                  <pic:nvPicPr>
+                    <pic:cNvPr id="0" name="Picture 1"/>
+                    <pic:cNvPicPr>
+                      <a:picLocks noChangeAspect="1" noChangeArrowheads="1"/>
+                    </pic:cNvPicPr>
+                  </pic:nvPicPr>
+                  <pic:blipFill>
+                    <a:blip r:embed="rId27">
+                      <a:extLst>
+                        <a:ext uri="{28A0092B-C50C-407E-A947-70E740481C1C}">
+                          <a14:useLocalDpi xmlns:a14="http://schemas.microsoft.com/office/drawing/2010/main" val="0"/>
+                        </a:ext>
+                      </a:extLst>
+                    </a:blip>
+                    <a:srcRect/>
+                    <a:stretch>
+                      <a:fillRect/>
+                    </a:stretch>
+                  </pic:blipFill>
+                  <pic:spPr bwMode="auto">
+                    <a:xfrm>
+                      <a:off x="0" y="0"/>
+                      <a:ext cx="3126320" cy="2343044"/>
+                    </a:xfrm>
+                    <a:prstGeom prst="rect">
+                      <a:avLst/>
+                    </a:prstGeom>
+                    <a:noFill/>
+                    <a:ln>
+                      <a:noFill/>
+                    </a:ln>
+                  </pic:spPr>
+                </pic:pic>
+              </a:graphicData>
+            </a:graphic>
+          </wp:inline>
+        </w:drawing>
+      </w:r>
+      <w:r>
+        <w:rPr>
+          <w:noProof/>
+        </w:rPr>
+        <w:drawing>
+          <wp:inline distT="0" distB="0" distL="0" distR="0" wp14:anchorId="3DC2D1DB" wp14:editId="0CFEC356">
+            <wp:extent cx="3067050" cy="2298624"/>
+            <wp:effectExtent l="0" t="0" r="0" b="6985"/>
+            <wp:docPr id="605631293" name="Picture 2"/>
+            <wp:cNvGraphicFramePr>
+              <a:graphicFrameLocks xmlns:a="http://schemas.openxmlformats.org/drawingml/2006/main" noChangeAspect="1"/>
+            </wp:cNvGraphicFramePr>
+            <a:graphic xmlns:a="http://schemas.openxmlformats.org/drawingml/2006/main">
+              <a:graphicData uri="http://schemas.openxmlformats.org/drawingml/2006/picture">
+                <pic:pic xmlns:pic="http://schemas.openxmlformats.org/drawingml/2006/picture">
+                  <pic:nvPicPr>
+                    <pic:cNvPr id="0" name="Picture 3"/>
+                    <pic:cNvPicPr>
+                      <a:picLocks noChangeAspect="1" noChangeArrowheads="1"/>
+                    </pic:cNvPicPr>
+                  </pic:nvPicPr>
+                  <pic:blipFill>
+                    <a:blip r:embed="rId28">
+                      <a:extLst>
+                        <a:ext uri="{28A0092B-C50C-407E-A947-70E740481C1C}">
+                          <a14:useLocalDpi xmlns:a14="http://schemas.microsoft.com/office/drawing/2010/main" val="0"/>
+                        </a:ext>
+                      </a:extLst>
+                    </a:blip>
+                    <a:srcRect/>
+                    <a:stretch>
+                      <a:fillRect/>
+                    </a:stretch>
+                  </pic:blipFill>
+                  <pic:spPr bwMode="auto">
+                    <a:xfrm>
+                      <a:off x="0" y="0"/>
+                      <a:ext cx="3077069" cy="2306133"/>
+                    </a:xfrm>
+                    <a:prstGeom prst="rect">
+                      <a:avLst/>
+                    </a:prstGeom>
+                    <a:noFill/>
+                    <a:ln>
+                      <a:noFill/>
+                    </a:ln>
+                  </pic:spPr>
+                </pic:pic>
+              </a:graphicData>
+            </a:graphic>
+          </wp:inline>
+        </w:drawing>
+      </w:r>
+    </w:p>
+    <w:p>
+      <w:pPr>
+        <w:ind w:left="360"/>
+        <w:rPr>
+          <w:rFonts w:eastAsiaTheme="minorEastAsia"/>
+          <w:lang w:val="uk-UA"/>
+        </w:rPr>
+      </w:pPr>
+      <w:r>
+        <w:rPr>
+          <w:noProof/>
+        </w:rPr>
+        <w:drawing>
+          <wp:inline distT="0" distB="0" distL="0" distR="0" wp14:anchorId="57F1A0F3" wp14:editId="01C50E8F">
+            <wp:extent cx="3105150" cy="2327179"/>
+            <wp:effectExtent l="0" t="0" r="0" b="0"/>
+            <wp:docPr id="226496899" name="Picture 3"/>
+            <wp:cNvGraphicFramePr>
+              <a:graphicFrameLocks xmlns:a="http://schemas.openxmlformats.org/drawingml/2006/main" noChangeAspect="1"/>
+            </wp:cNvGraphicFramePr>
+            <a:graphic xmlns:a="http://schemas.openxmlformats.org/drawingml/2006/main">
+              <a:graphicData uri="http://schemas.openxmlformats.org/drawingml/2006/picture">
+                <pic:pic xmlns:pic="http://schemas.openxmlformats.org/drawingml/2006/picture">
+                  <pic:nvPicPr>
+                    <pic:cNvPr id="0" name="Picture 5"/>
+                    <pic:cNvPicPr>
+                      <a:picLocks noChangeAspect="1" noChangeArrowheads="1"/>
+                    </pic:cNvPicPr>
+                  </pic:nvPicPr>
+                  <pic:blipFill>
+                    <a:blip r:embed="rId29">
+                      <a:extLst>
+                        <a:ext uri="{28A0092B-C50C-407E-A947-70E740481C1C}">
+                          <a14:useLocalDpi xmlns:a14="http://schemas.microsoft.com/office/drawing/2010/main" val="0"/>
+                        </a:ext>
+                      </a:extLst>
+                    </a:blip>
+                    <a:srcRect/>
+                    <a:stretch>
+                      <a:fillRect/>
+                    </a:stretch>
+                  </pic:blipFill>
+                  <pic:spPr bwMode="auto">
+                    <a:xfrm>
+                      <a:off x="0" y="0"/>
+                      <a:ext cx="3111818" cy="2332176"/>
+                    </a:xfrm>
+                    <a:prstGeom prst="rect">
+                      <a:avLst/>
+                    </a:prstGeom>
+                    <a:noFill/>
+                    <a:ln>
+                      <a:noFill/>
+                    </a:ln>
+                  </pic:spPr>
+                </pic:pic>
+              </a:graphicData>
+            </a:graphic>
+          </wp:inline>
+        </w:drawing>
+      </w:r>
+      <w:r>
+        <w:rPr>
+          <w:noProof/>
+        </w:rPr>
+        <w:drawing>
+          <wp:inline distT="0" distB="0" distL="0" distR="0" wp14:anchorId="2DF58075" wp14:editId="2C87C0F1">
+            <wp:extent cx="3456901" cy="2590800"/>
+            <wp:effectExtent l="0" t="0" r="0" b="0"/>
+            <wp:docPr id="1025112883" name="Picture 4"/>
+            <wp:cNvGraphicFramePr>
+              <a:graphicFrameLocks xmlns:a="http://schemas.openxmlformats.org/drawingml/2006/main" noChangeAspect="1"/>
+            </wp:cNvGraphicFramePr>
+            <a:graphic xmlns:a="http://schemas.openxmlformats.org/drawingml/2006/main">
+              <a:graphicData uri="http://schemas.openxmlformats.org/drawingml/2006/picture">
+                <pic:pic xmlns:pic="http://schemas.openxmlformats.org/drawingml/2006/picture">
+                  <pic:nvPicPr>
+                    <pic:cNvPr id="0" name="Picture 7"/>
+                    <pic:cNvPicPr>
+                      <a:picLocks noChangeAspect="1" noChangeArrowheads="1"/>
+                    </pic:cNvPicPr>
+                  </pic:nvPicPr>
+                  <pic:blipFill>
+                    <a:blip r:embed="rId30">
+                      <a:extLst>
+                        <a:ext uri="{28A0092B-C50C-407E-A947-70E740481C1C}">
+                          <a14:useLocalDpi xmlns:a14="http://schemas.microsoft.com/office/drawing/2010/main" val="0"/>
+                        </a:ext>
+                      </a:extLst>
+                    </a:blip>
+                    <a:srcRect/>
+                    <a:stretch>
+                      <a:fillRect/>
+                    </a:stretch>
+                  </pic:blipFill>
+                  <pic:spPr bwMode="auto">
+                    <a:xfrm>
+                      <a:off x="0" y="0"/>
+                      <a:ext cx="3461073" cy="2593927"/>
+                    </a:xfrm>
+                    <a:prstGeom prst="rect">
+                      <a:avLst/>
+                    </a:prstGeom>
+                    <a:noFill/>
+                    <a:ln>
+                      <a:noFill/>
+                    </a:ln>
+                  </pic:spPr>
+                </pic:pic>
+              </a:graphicData>
+            </a:graphic>
+          </wp:inline>
+        </w:drawing>
+      </w:r>
+    </w:p>
+    <w:p>
+      <w:pPr>
+        <w:rPr>
+          <w:rFonts w:eastAsiaTheme="minorEastAsia"/>
+          <w:lang w:val="uk-UA"/>
+        </w:rPr>
+      </w:pPr>
+    </w:p>
+    <w:p>
+      <w:pPr>
+        <w:rPr>
+          <w:rFonts w:eastAsiaTheme="minorEastAsia"/>
+          <w:lang w:val="uk-UA"/>
+        </w:rPr>
+      </w:pPr>
+    </w:p>
+    <w:p>
+      <w:pPr>
+        <w:rPr>
+          <w:rFonts w:eastAsiaTheme="minorEastAsia"/>
+          <w:lang w:val="uk-UA"/>
+        </w:rPr>
+      </w:pPr>
+    </w:p>
+    <w:p>
+      <w:pPr>
+        <w:rPr>
+          <w:rFonts w:eastAsiaTheme="minorEastAsia"/>
+          <w:lang w:val="uk-UA"/>
+        </w:rPr>
+      </w:pPr>
+    </w:p>
+    <w:p>
+      <w:pPr>
+        <w:rPr>
+          <w:rFonts w:eastAsiaTheme="minorEastAsia"/>
+          <w:lang w:val="uk-UA"/>
+        </w:rPr>
+      </w:pPr>
+    </w:p>
+    <w:p>
+      <w:pPr>
+        <w:pStyle w:val="ListParagraph"/>
+        <w:numPr>
+          <w:ilvl w:val="0"/>
+          <w:numId w:val="9"/>
+        </w:numPr>
+        <w:rPr>
+          <w:rFonts w:eastAsiaTheme="minorEastAsia"/>
+          <w:lang w:val="uk-UA"/>
+        </w:rPr>
+      </w:pPr>
+      <w:r>
+        <w:rPr>
+          <w:rFonts w:eastAsiaTheme="minorEastAsia"/>
+          <w:lang w:val="uk-UA"/>
+        </w:rPr>
+        <w:lastRenderedPageBreak/>
+        <w:t>Знайти і порівняти теоретичні і експериментальні характеристики: - матрицю перехідних ймовірностей, - час перебування в заданому стані, - стаціонарний режим.</w:t>
+      </w:r>
+    </w:p>
+    <w:p>
+      <w:pPr>
+        <w:ind w:left="360"/>
+        <w:rPr>
+          <w:rFonts w:eastAsiaTheme="minorEastAsia"/>
+          <w:lang w:val="uk-UA"/>
+        </w:rPr>
+      </w:pPr>
+      <w:r>
+        <w:rPr>
+          <w:rFonts w:eastAsiaTheme="minorEastAsia"/>
+          <w:lang w:val="uk-UA"/>
+        </w:rPr>
+        <w:t>Експериментальна матриця перехідних ймовірностей:</w:t>
+      </w:r>
+    </w:p>
+    <w:p>
+      <w:pPr>
+        <w:ind w:left="360"/>
+        <w:rPr>
+          <w:rFonts w:eastAsiaTheme="minorEastAsia"/>
+          <w:lang w:val="uk-UA"/>
+        </w:rPr>
+      </w:pPr>
+      <w:r>
+        <w:rPr>
+          <w:rFonts w:eastAsiaTheme="minorEastAsia"/>
+          <w:lang w:val="uk-UA"/>
+        </w:rPr>
+        <w:drawing>
+          <wp:inline distT="0" distB="0" distL="0" distR="0" wp14:anchorId="4D88A988" wp14:editId="20EA439D">
+            <wp:extent cx="1625600" cy="792976"/>
+            <wp:effectExtent l="0" t="0" r="0" b="7620"/>
+            <wp:docPr id="1014248950" name="Picture 1"/>
+            <wp:cNvGraphicFramePr>
+              <a:graphicFrameLocks xmlns:a="http://schemas.openxmlformats.org/drawingml/2006/main" noChangeAspect="1"/>
+            </wp:cNvGraphicFramePr>
+            <a:graphic xmlns:a="http://schemas.openxmlformats.org/drawingml/2006/main">
+              <a:graphicData uri="http://schemas.openxmlformats.org/drawingml/2006/picture">
+                <pic:pic xmlns:pic="http://schemas.openxmlformats.org/drawingml/2006/picture">
+                  <pic:nvPicPr>
+                    <pic:cNvPr id="1014248950" name=""/>
+                    <pic:cNvPicPr/>
+                  </pic:nvPicPr>
+                  <pic:blipFill>
+                    <a:blip r:embed="rId31"/>
+                    <a:stretch>
+                      <a:fillRect/>
+                    </a:stretch>
+                  </pic:blipFill>
+                  <pic:spPr>
+                    <a:xfrm>
+                      <a:off x="0" y="0"/>
+                      <a:ext cx="1634786" cy="797457"/>
+                    </a:xfrm>
+                    <a:prstGeom prst="rect">
+                      <a:avLst/>
+                    </a:prstGeom>
+                  </pic:spPr>
+                </pic:pic>
+              </a:graphicData>
+            </a:graphic>
+          </wp:inline>
+        </w:drawing>
+      </w:r>
+    </w:p>
+    <w:p>
+      <w:pPr>
+        <w:ind w:left="360"/>
+        <w:rPr>
+          <w:rFonts w:eastAsiaTheme="minorEastAsia"/>
+          <w:lang w:val="uk-UA"/>
+        </w:rPr>
+      </w:pPr>
+      <w:r>
+        <w:rPr>
+          <w:rFonts w:eastAsiaTheme="minorEastAsia"/>
+          <w:lang w:val="uk-UA"/>
+        </w:rPr>
+        <w:t>Експериментальний час перебування у заданому стані:</w:t>
+      </w:r>
+    </w:p>
+    <w:p>
+      <w:pPr>
+        <w:ind w:left="360"/>
+        <w:rPr>
+          <w:rFonts w:eastAsiaTheme="minorEastAsia"/>
+          <w:lang w:val="uk-UA"/>
+        </w:rPr>
+      </w:pPr>
+      <w:r>
+        <w:rPr>
+          <w:rFonts w:eastAsiaTheme="minorEastAsia"/>
+          <w:lang w:val="uk-UA"/>
+        </w:rPr>
+        <w:drawing>
+          <wp:inline distT="0" distB="0" distL="0" distR="0" wp14:anchorId="31CA5D53" wp14:editId="3B6B0A9A">
+            <wp:extent cx="2534004" cy="257211"/>
+            <wp:effectExtent l="0" t="0" r="0" b="9525"/>
+            <wp:docPr id="788129858" name="Picture 1"/>
+            <wp:cNvGraphicFramePr>
+              <a:graphicFrameLocks xmlns:a="http://schemas.openxmlformats.org/drawingml/2006/main" noChangeAspect="1"/>
+            </wp:cNvGraphicFramePr>
+            <a:graphic xmlns:a="http://schemas.openxmlformats.org/drawingml/2006/main">
+              <a:graphicData uri="http://schemas.openxmlformats.org/drawingml/2006/picture">
+                <pic:pic xmlns:pic="http://schemas.openxmlformats.org/drawingml/2006/picture">
+                  <pic:nvPicPr>
+                    <pic:cNvPr id="788129858" name=""/>
+                    <pic:cNvPicPr/>
+                  </pic:nvPicPr>
+                  <pic:blipFill>
+                    <a:blip r:embed="rId32"/>
+                    <a:stretch>
+                      <a:fillRect/>
+                    </a:stretch>
+                  </pic:blipFill>
+                  <pic:spPr>
+                    <a:xfrm>
+                      <a:off x="0" y="0"/>
+                      <a:ext cx="2534004" cy="257211"/>
+                    </a:xfrm>
+                    <a:prstGeom prst="rect">
+                      <a:avLst/>
+                    </a:prstGeom>
+                  </pic:spPr>
+                </pic:pic>
+              </a:graphicData>
+            </a:graphic>
+          </wp:inline>
+        </w:drawing>
+      </w:r>
+    </w:p>
+    <w:p>
+      <w:pPr>
+        <w:ind w:left="360"/>
+        <w:rPr>
+          <w:rFonts w:eastAsiaTheme="minorEastAsia"/>
+          <w:lang w:val="uk-UA"/>
+        </w:rPr>
+      </w:pPr>
+      <w:r>
+        <w:rPr>
+          <w:rFonts w:eastAsiaTheme="minorEastAsia"/>
+          <w:lang w:val="uk-UA"/>
+        </w:rPr>
+        <w:t>Теоретичні значення часу перебування у заданому стані:</w:t>
+      </w:r>
+    </w:p>
+    <w:p>
+      <w:pPr>
+        <w:ind w:left="360"/>
+        <w:rPr>
+          <w:rFonts w:eastAsiaTheme="minorEastAsia"/>
+          <w:lang w:val="uk-UA"/>
+        </w:rPr>
+      </w:pPr>
+      <m:oMathPara>
+        <m:oMath>
+          <m:sSub>
+            <m:sSubPr>
+              <m:ctrlPr>
+                <w:rPr>
+                  <w:rFonts w:ascii="Cambria Math" w:eastAsiaTheme="minorEastAsia" w:hAnsi="Cambria Math"/>
+                  <w:i/>
+                  <w:lang w:val="uk-UA"/>
+                </w:rPr>
+              </m:ctrlPr>
+            </m:sSubPr>
+            <m:e>
+              <m:r>
+                <w:rPr>
+                  <w:rFonts w:ascii="Cambria Math" w:eastAsiaTheme="minorEastAsia" w:hAnsi="Cambria Math"/>
+                  <w:lang w:val="uk-UA"/>
+                </w:rPr>
+                <m:t>t</m:t>
+              </m:r>
+            </m:e>
+            <m:sub>
+              <m:r>
+                <w:rPr>
+                  <w:rFonts w:ascii="Cambria Math" w:eastAsiaTheme="minorEastAsia" w:hAnsi="Cambria Math"/>
+                  <w:lang w:val="uk-UA"/>
+                </w:rPr>
+                <m:t>i</m:t>
+              </m:r>
+            </m:sub>
+          </m:sSub>
+          <m:r>
+            <w:rPr>
+              <w:rFonts w:ascii="Cambria Math" w:eastAsiaTheme="minorEastAsia" w:hAnsi="Cambria Math"/>
+              <w:lang w:val="uk-UA"/>
+            </w:rPr>
+            <m:t>=</m:t>
+          </m:r>
+          <m:sSub>
+            <m:sSubPr>
+              <m:ctrlPr>
+                <w:rPr>
+                  <w:rFonts w:ascii="Cambria Math" w:eastAsiaTheme="minorEastAsia" w:hAnsi="Cambria Math"/>
+                  <w:i/>
+                  <w:lang w:val="uk-UA"/>
+                </w:rPr>
+              </m:ctrlPr>
+            </m:sSubPr>
+            <m:e>
+              <m:r>
+                <w:rPr>
+                  <w:rFonts w:ascii="Cambria Math" w:eastAsiaTheme="minorEastAsia" w:hAnsi="Cambria Math"/>
+                  <w:lang w:val="uk-UA"/>
+                </w:rPr>
+                <m:t>p</m:t>
+              </m:r>
+            </m:e>
+            <m:sub>
+              <m:r>
+                <w:rPr>
+                  <w:rFonts w:ascii="Cambria Math" w:eastAsiaTheme="minorEastAsia" w:hAnsi="Cambria Math"/>
+                  <w:lang w:val="uk-UA"/>
+                </w:rPr>
+                <m:t>ii</m:t>
+              </m:r>
+            </m:sub>
+          </m:sSub>
+          <m:r>
+            <w:rPr>
+              <w:rFonts w:ascii="Cambria Math" w:eastAsiaTheme="minorEastAsia" w:hAnsi="Cambria Math"/>
+              <w:lang w:val="uk-UA"/>
+            </w:rPr>
+            <m:t>+</m:t>
+          </m:r>
+          <m:sSubSup>
+            <m:sSubSupPr>
+              <m:ctrlPr>
+                <w:rPr>
+                  <w:rFonts w:ascii="Cambria Math" w:eastAsiaTheme="minorEastAsia" w:hAnsi="Cambria Math"/>
+                  <w:i/>
+                  <w:lang w:val="uk-UA"/>
+                </w:rPr>
+              </m:ctrlPr>
+            </m:sSubSupPr>
+            <m:e>
+              <m:r>
+                <w:rPr>
+                  <w:rFonts w:ascii="Cambria Math" w:eastAsiaTheme="minorEastAsia" w:hAnsi="Cambria Math"/>
+                  <w:lang w:val="uk-UA"/>
+                </w:rPr>
+                <m:t>p</m:t>
+              </m:r>
+            </m:e>
+            <m:sub>
+              <m:r>
+                <w:rPr>
+                  <w:rFonts w:ascii="Cambria Math" w:eastAsiaTheme="minorEastAsia" w:hAnsi="Cambria Math"/>
+                  <w:lang w:val="uk-UA"/>
+                </w:rPr>
+                <m:t>ii</m:t>
+              </m:r>
+            </m:sub>
+            <m:sup>
+              <m:r>
+                <w:rPr>
+                  <w:rFonts w:ascii="Cambria Math" w:eastAsiaTheme="minorEastAsia" w:hAnsi="Cambria Math"/>
+                  <w:lang w:val="uk-UA"/>
+                </w:rPr>
+                <m:t>2</m:t>
+              </m:r>
+            </m:sup>
+          </m:sSubSup>
+          <m:r>
+            <w:rPr>
+              <w:rFonts w:ascii="Cambria Math" w:eastAsiaTheme="minorEastAsia" w:hAnsi="Cambria Math"/>
+              <w:lang w:val="uk-UA"/>
+            </w:rPr>
+            <m:t>+…=</m:t>
+          </m:r>
+          <m:f>
+            <m:fPr>
+              <m:ctrlPr>
+                <w:rPr>
+                  <w:rFonts w:ascii="Cambria Math" w:eastAsiaTheme="minorEastAsia" w:hAnsi="Cambria Math"/>
+                  <w:i/>
+                  <w:lang w:val="uk-UA"/>
+                </w:rPr>
+              </m:ctrlPr>
+            </m:fPr>
+            <m:num>
+              <m:r>
+                <w:rPr>
+                  <w:rFonts w:ascii="Cambria Math" w:eastAsiaTheme="minorEastAsia" w:hAnsi="Cambria Math"/>
+                  <w:lang w:val="uk-UA"/>
+                </w:rPr>
+                <m:t>1</m:t>
+              </m:r>
+            </m:num>
+            <m:den>
+              <m:r>
+                <w:rPr>
+                  <w:rFonts w:ascii="Cambria Math" w:eastAsiaTheme="minorEastAsia" w:hAnsi="Cambria Math"/>
+                  <w:lang w:val="uk-UA"/>
+                </w:rPr>
+                <m:t>1-</m:t>
+              </m:r>
+              <m:sSub>
+                <m:sSubPr>
+                  <m:ctrlPr>
+                    <w:rPr>
+                      <w:rFonts w:ascii="Cambria Math" w:eastAsiaTheme="minorEastAsia" w:hAnsi="Cambria Math"/>
+                      <w:i/>
+                      <w:lang w:val="uk-UA"/>
+                    </w:rPr>
+                  </m:ctrlPr>
+                </m:sSubPr>
+                <m:e>
+                  <m:r>
+                    <w:rPr>
+                      <w:rFonts w:ascii="Cambria Math" w:eastAsiaTheme="minorEastAsia" w:hAnsi="Cambria Math"/>
+                      <w:lang w:val="uk-UA"/>
+                    </w:rPr>
+                    <m:t>p</m:t>
+                  </m:r>
+                </m:e>
+                <m:sub>
+                  <m:r>
+                    <w:rPr>
+                      <w:rFonts w:ascii="Cambria Math" w:eastAsiaTheme="minorEastAsia" w:hAnsi="Cambria Math"/>
+                      <w:lang w:val="uk-UA"/>
+                    </w:rPr>
+                    <m:t>ii</m:t>
+                  </m:r>
+                </m:sub>
+              </m:sSub>
+            </m:den>
+          </m:f>
+        </m:oMath>
+      </m:oMathPara>
+    </w:p>
+    <w:p>
+      <w:pPr>
+        <w:ind w:left="360"/>
+        <w:rPr>
+          <w:rFonts w:eastAsiaTheme="minorEastAsia"/>
+        </w:rPr>
+      </w:pPr>
+      <m:oMathPara>
+        <m:oMath>
+          <m:r>
+            <w:rPr>
+              <w:rFonts w:ascii="Cambria Math" w:eastAsiaTheme="minorEastAsia" w:hAnsi="Cambria Math"/>
+            </w:rPr>
+            <m:t>t=</m:t>
+          </m:r>
+          <m:d>
+            <m:dPr>
+              <m:begChr m:val="["/>
+              <m:endChr m:val="]"/>
+              <m:ctrlPr>
+                <w:rPr>
+                  <w:rFonts w:ascii="Cambria Math" w:eastAsiaTheme="minorEastAsia" w:hAnsi="Cambria Math"/>
+                  <w:i/>
+                </w:rPr>
+              </m:ctrlPr>
+            </m:dPr>
+            <m:e>
+              <m:f>
+                <m:fPr>
+                  <m:ctrlPr>
+                    <w:rPr>
+                      <w:rFonts w:ascii="Cambria Math" w:eastAsiaTheme="minorEastAsia" w:hAnsi="Cambria Math"/>
+                      <w:i/>
+                    </w:rPr>
+                  </m:ctrlPr>
+                </m:fPr>
+                <m:num>
+                  <m:r>
+                    <w:rPr>
+                      <w:rFonts w:ascii="Cambria Math" w:eastAsiaTheme="minorEastAsia" w:hAnsi="Cambria Math"/>
+                    </w:rPr>
+                    <m:t>1</m:t>
+                  </m:r>
+                </m:num>
+                <m:den>
+                  <m:r>
+                    <w:rPr>
+                      <w:rFonts w:ascii="Cambria Math" w:eastAsiaTheme="minorEastAsia" w:hAnsi="Cambria Math"/>
+                    </w:rPr>
+                    <m:t>1-0</m:t>
+                  </m:r>
+                </m:den>
+              </m:f>
+              <m:r>
+                <w:rPr>
+                  <w:rFonts w:ascii="Cambria Math" w:eastAsiaTheme="minorEastAsia" w:hAnsi="Cambria Math"/>
+                </w:rPr>
+                <m:t>;</m:t>
+              </m:r>
+              <m:f>
+                <m:fPr>
+                  <m:ctrlPr>
+                    <w:rPr>
+                      <w:rFonts w:ascii="Cambria Math" w:eastAsiaTheme="minorEastAsia" w:hAnsi="Cambria Math"/>
+                      <w:i/>
+                    </w:rPr>
+                  </m:ctrlPr>
+                </m:fPr>
+                <m:num>
+                  <m:r>
+                    <w:rPr>
+                      <w:rFonts w:ascii="Cambria Math" w:eastAsiaTheme="minorEastAsia" w:hAnsi="Cambria Math"/>
+                    </w:rPr>
+                    <m:t>1</m:t>
+                  </m:r>
+                </m:num>
+                <m:den>
+                  <m:r>
+                    <w:rPr>
+                      <w:rFonts w:ascii="Cambria Math" w:eastAsiaTheme="minorEastAsia" w:hAnsi="Cambria Math"/>
+                    </w:rPr>
+                    <m:t>1-0.1</m:t>
+                  </m:r>
+                </m:den>
+              </m:f>
+              <m:r>
+                <w:rPr>
+                  <w:rFonts w:ascii="Cambria Math" w:eastAsiaTheme="minorEastAsia" w:hAnsi="Cambria Math"/>
+                </w:rPr>
+                <m:t>;</m:t>
+              </m:r>
+              <m:f>
+                <m:fPr>
+                  <m:ctrlPr>
+                    <w:rPr>
+                      <w:rFonts w:ascii="Cambria Math" w:eastAsiaTheme="minorEastAsia" w:hAnsi="Cambria Math"/>
+                      <w:i/>
+                    </w:rPr>
+                  </m:ctrlPr>
+                </m:fPr>
+                <m:num>
+                  <m:r>
+                    <w:rPr>
+                      <w:rFonts w:ascii="Cambria Math" w:eastAsiaTheme="minorEastAsia" w:hAnsi="Cambria Math"/>
+                    </w:rPr>
+                    <m:t>1</m:t>
+                  </m:r>
+                </m:num>
+                <m:den>
+                  <m:r>
+                    <w:rPr>
+                      <w:rFonts w:ascii="Cambria Math" w:eastAsiaTheme="minorEastAsia" w:hAnsi="Cambria Math"/>
+                    </w:rPr>
+                    <m:t>1-0</m:t>
+                  </m:r>
+                  <m:r>
+                    <w:rPr>
+                      <w:rFonts w:ascii="Cambria Math" w:eastAsiaTheme="minorEastAsia" w:hAnsi="Cambria Math"/>
+                    </w:rPr>
+                    <m:t>.2</m:t>
+                  </m:r>
+                </m:den>
+              </m:f>
+              <m:r>
+                <w:rPr>
+                  <w:rFonts w:ascii="Cambria Math" w:eastAsiaTheme="minorEastAsia" w:hAnsi="Cambria Math"/>
+                </w:rPr>
+                <m:t>;</m:t>
+              </m:r>
+              <m:f>
+                <m:fPr>
+                  <m:ctrlPr>
+                    <w:rPr>
+                      <w:rFonts w:ascii="Cambria Math" w:eastAsiaTheme="minorEastAsia" w:hAnsi="Cambria Math"/>
+                      <w:i/>
+                    </w:rPr>
+                  </m:ctrlPr>
+                </m:fPr>
+                <m:num>
+                  <m:r>
+                    <w:rPr>
+                      <w:rFonts w:ascii="Cambria Math" w:eastAsiaTheme="minorEastAsia" w:hAnsi="Cambria Math"/>
+                    </w:rPr>
+                    <m:t>1</m:t>
+                  </m:r>
+                </m:num>
+                <m:den>
+                  <m:r>
+                    <w:rPr>
+                      <w:rFonts w:ascii="Cambria Math" w:eastAsiaTheme="minorEastAsia" w:hAnsi="Cambria Math"/>
+                    </w:rPr>
+                    <m:t>1-0.</m:t>
+                  </m:r>
+                  <m:r>
+                    <w:rPr>
+                      <w:rFonts w:ascii="Cambria Math" w:eastAsiaTheme="minorEastAsia" w:hAnsi="Cambria Math"/>
+                    </w:rPr>
+                    <m:t>6</m:t>
+                  </m:r>
+                </m:den>
+              </m:f>
+              <m:r>
+                <w:rPr>
+                  <w:rFonts w:ascii="Cambria Math" w:eastAsiaTheme="minorEastAsia" w:hAnsi="Cambria Math"/>
+                </w:rPr>
+                <m:t>;</m:t>
+              </m:r>
+              <m:f>
+                <m:fPr>
+                  <m:ctrlPr>
+                    <w:rPr>
+                      <w:rFonts w:ascii="Cambria Math" w:eastAsiaTheme="minorEastAsia" w:hAnsi="Cambria Math"/>
+                      <w:i/>
+                    </w:rPr>
+                  </m:ctrlPr>
+                </m:fPr>
+                <m:num>
+                  <m:r>
+                    <w:rPr>
+                      <w:rFonts w:ascii="Cambria Math" w:eastAsiaTheme="minorEastAsia" w:hAnsi="Cambria Math"/>
+                    </w:rPr>
+                    <m:t>1</m:t>
+                  </m:r>
+                </m:num>
+                <m:den>
+                  <m:r>
+                    <w:rPr>
+                      <w:rFonts w:ascii="Cambria Math" w:eastAsiaTheme="minorEastAsia" w:hAnsi="Cambria Math"/>
+                    </w:rPr>
+                    <m:t>1-</m:t>
+                  </m:r>
+                  <m:r>
+                    <w:rPr>
+                      <w:rFonts w:ascii="Cambria Math" w:eastAsiaTheme="minorEastAsia" w:hAnsi="Cambria Math"/>
+                    </w:rPr>
+                    <m:t>0.2</m:t>
+                  </m:r>
+                </m:den>
+              </m:f>
+            </m:e>
+          </m:d>
+          <m:r>
+            <w:rPr>
+              <w:rFonts w:ascii="Cambria Math" w:eastAsiaTheme="minorEastAsia" w:hAnsi="Cambria Math"/>
+            </w:rPr>
+            <m:t>=</m:t>
+          </m:r>
+          <m:d>
+            <m:dPr>
+              <m:begChr m:val="["/>
+              <m:endChr m:val="]"/>
+              <m:ctrlPr>
+                <w:rPr>
+                  <w:rFonts w:ascii="Cambria Math" w:eastAsiaTheme="minorEastAsia" w:hAnsi="Cambria Math"/>
+                  <w:i/>
+                </w:rPr>
+              </m:ctrlPr>
+            </m:dPr>
+            <m:e>
+              <m:r>
+                <w:rPr>
+                  <w:rFonts w:ascii="Cambria Math" w:eastAsiaTheme="minorEastAsia" w:hAnsi="Cambria Math"/>
+                </w:rPr>
+                <m:t>1; 1.</m:t>
+              </m:r>
+              <m:d>
+                <m:dPr>
+                  <m:ctrlPr>
+                    <w:rPr>
+                      <w:rFonts w:ascii="Cambria Math" w:eastAsiaTheme="minorEastAsia" w:hAnsi="Cambria Math"/>
+                      <w:i/>
+                    </w:rPr>
+                  </m:ctrlPr>
+                </m:dPr>
+                <m:e>
+                  <m:r>
+                    <w:rPr>
+                      <w:rFonts w:ascii="Cambria Math" w:eastAsiaTheme="minorEastAsia" w:hAnsi="Cambria Math"/>
+                    </w:rPr>
+                    <m:t>1</m:t>
+                  </m:r>
+                </m:e>
+              </m:d>
+              <m:r>
+                <w:rPr>
+                  <w:rFonts w:ascii="Cambria Math" w:eastAsiaTheme="minorEastAsia" w:hAnsi="Cambria Math"/>
+                </w:rPr>
+                <m:t>;1</m:t>
+              </m:r>
+              <m:r>
+                <w:rPr>
+                  <w:rFonts w:ascii="Cambria Math" w:eastAsiaTheme="minorEastAsia" w:hAnsi="Cambria Math"/>
+                </w:rPr>
+                <m:t>.25</m:t>
+              </m:r>
+              <m:r>
+                <w:rPr>
+                  <w:rFonts w:ascii="Cambria Math" w:eastAsiaTheme="minorEastAsia" w:hAnsi="Cambria Math"/>
+                </w:rPr>
+                <m:t>;</m:t>
+              </m:r>
+              <m:r>
+                <w:rPr>
+                  <w:rFonts w:ascii="Cambria Math" w:eastAsiaTheme="minorEastAsia" w:hAnsi="Cambria Math"/>
+                </w:rPr>
+                <m:t>2</m:t>
+              </m:r>
+              <m:r>
+                <w:rPr>
+                  <w:rFonts w:ascii="Cambria Math" w:eastAsiaTheme="minorEastAsia" w:hAnsi="Cambria Math"/>
+                </w:rPr>
+                <m:t>.5;</m:t>
+              </m:r>
+              <m:r>
+                <w:rPr>
+                  <w:rFonts w:ascii="Cambria Math" w:eastAsiaTheme="minorEastAsia" w:hAnsi="Cambria Math"/>
+                </w:rPr>
+                <m:t>1.25</m:t>
+              </m:r>
+            </m:e>
+          </m:d>
+        </m:oMath>
+      </m:oMathPara>
+    </w:p>
+    <w:p>
+      <w:pPr>
+        <w:ind w:left="360"/>
+        <w:rPr>
+          <w:rFonts w:eastAsiaTheme="minorEastAsia"/>
+        </w:rPr>
+      </w:pPr>
+      <w:r>
+        <w:rPr>
+          <w:rFonts w:eastAsiaTheme="minorEastAsia"/>
+          <w:lang w:val="uk-UA"/>
+        </w:rPr>
+        <w:t xml:space="preserve">Знайдемо стаціонарний вектор як рядки матриці </w:t>
+      </w:r>
+      <m:oMath>
+        <m:sSup>
+          <m:sSupPr>
+            <m:ctrlPr>
+              <w:rPr>
+                <w:rFonts w:ascii="Cambria Math" w:eastAsiaTheme="minorEastAsia" w:hAnsi="Cambria Math"/>
+                <w:i/>
+                <w:lang w:val="uk-UA"/>
+              </w:rPr>
+            </m:ctrlPr>
+          </m:sSupPr>
+          <m:e>
+            <m:r>
+              <w:rPr>
+                <w:rFonts w:ascii="Cambria Math" w:eastAsiaTheme="minorEastAsia" w:hAnsi="Cambria Math"/>
+                <w:lang w:val="uk-UA"/>
+              </w:rPr>
+              <m:t>P</m:t>
+            </m:r>
+          </m:e>
+          <m:sup>
+            <m:r>
+              <w:rPr>
+                <w:rFonts w:ascii="Cambria Math" w:eastAsiaTheme="minorEastAsia" w:hAnsi="Cambria Math"/>
+                <w:lang w:val="uk-UA"/>
+              </w:rPr>
+              <m:t>n</m:t>
+            </m:r>
+          </m:sup>
+        </m:sSup>
+      </m:oMath>
+      <w:r>
+        <w:rPr>
+          <w:rFonts w:eastAsiaTheme="minorEastAsia"/>
+        </w:rPr>
+        <w:t xml:space="preserve"> </w:t>
+      </w:r>
+      <w:r>
+        <w:rPr>
+          <w:rFonts w:eastAsiaTheme="minorEastAsia"/>
+          <w:lang w:val="uk-UA"/>
+        </w:rPr>
+        <w:t xml:space="preserve">при </w:t>
+      </w:r>
+      <m:oMath>
+        <m:r>
+          <w:rPr>
+            <w:rFonts w:ascii="Cambria Math" w:eastAsiaTheme="minorEastAsia" w:hAnsi="Cambria Math"/>
+            <w:lang w:val="uk-UA"/>
+          </w:rPr>
+          <m:t>n→∞</m:t>
+        </m:r>
+      </m:oMath>
+      <w:r>
+        <w:rPr>
+          <w:rFonts w:eastAsiaTheme="minorEastAsia"/>
+        </w:rPr>
+        <w:t xml:space="preserve">. </w:t>
+      </w:r>
+      <w:r>
+        <w:rPr>
+          <w:rFonts w:eastAsiaTheme="minorEastAsia"/>
+          <w:lang w:val="uk-UA"/>
+        </w:rPr>
+        <w:t xml:space="preserve">Уже при піднесенні до </w:t>
+      </w:r>
+      <w:r>
+        <w:rPr>
+          <w:rFonts w:eastAsiaTheme="minorEastAsia"/>
+          <w:lang w:val="uk-UA"/>
+        </w:rPr>
+        <w:t>10</w:t>
+      </w:r>
+      <w:r>
+        <w:rPr>
+          <w:rFonts w:eastAsiaTheme="minorEastAsia"/>
+          <w:lang w:val="uk-UA"/>
+        </w:rPr>
+        <w:t xml:space="preserve">-го степеня рядки матриці починають збігатися з точністю до </w:t>
+      </w:r>
+      <w:r>
+        <w:rPr>
+          <w:rFonts w:eastAsiaTheme="minorEastAsia"/>
+          <w:lang w:val="uk-UA"/>
+        </w:rPr>
+        <w:t>3</w:t>
+      </w:r>
+      <w:r>
+        <w:rPr>
+          <w:rFonts w:eastAsiaTheme="minorEastAsia"/>
+          <w:lang w:val="uk-UA"/>
+        </w:rPr>
+        <w:t xml:space="preserve"> знаку після коми, тому </w:t>
+      </w:r>
+      <m:oMath>
+        <m:r>
+          <w:rPr>
+            <w:rFonts w:ascii="Cambria Math" w:eastAsiaTheme="minorEastAsia" w:hAnsi="Cambria Math"/>
+            <w:lang w:val="uk-UA"/>
+          </w:rPr>
+          <m:t>π</m:t>
+        </m:r>
+        <m:r>
+          <w:rPr>
+            <w:rFonts w:ascii="Cambria Math" w:eastAsiaTheme="minorEastAsia" w:hAnsi="Cambria Math"/>
+            <w:lang w:val="uk-UA"/>
+          </w:rPr>
+          <m:t>≈</m:t>
+        </m:r>
+        <m:d>
+          <m:dPr>
+            <m:ctrlPr>
+              <w:rPr>
+                <w:rFonts w:ascii="Cambria Math" w:eastAsiaTheme="minorEastAsia" w:hAnsi="Cambria Math"/>
+                <w:i/>
+                <w:lang w:val="uk-UA"/>
+              </w:rPr>
+            </m:ctrlPr>
+          </m:dPr>
+          <m:e>
+            <m:r>
+              <w:rPr>
+                <w:rFonts w:ascii="Cambria Math" w:eastAsiaTheme="minorEastAsia" w:hAnsi="Cambria Math"/>
+                <w:lang w:val="uk-UA"/>
+              </w:rPr>
+              <m:t>0.114;0.184;0.2;0.315;0.187</m:t>
+            </m:r>
+          </m:e>
+        </m:d>
+      </m:oMath>
+      <w:r>
+        <w:rPr>
+          <w:rFonts w:eastAsiaTheme="minorEastAsia"/>
+          <w:lang w:val="uk-UA"/>
+        </w:rPr>
+        <w:t>.</w:t>
+      </w:r>
+    </w:p>
+    <w:p>
+      <w:pPr>
+        <w:ind w:left="360"/>
+        <w:rPr>
+          <w:rFonts w:eastAsiaTheme="minorEastAsia"/>
+        </w:rPr>
+      </w:pPr>
+      <w:r>
+        <w:rPr>
+          <w:rFonts w:eastAsiaTheme="minorEastAsia"/>
+        </w:rPr>
+        <w:drawing>
+          <wp:inline distT="0" distB="0" distL="0" distR="0" wp14:anchorId="2600CD6D" wp14:editId="0F82E085">
+            <wp:extent cx="2663191" cy="2171700"/>
+            <wp:effectExtent l="0" t="0" r="3810" b="0"/>
+            <wp:docPr id="1715239294" name="Picture 1"/>
+            <wp:cNvGraphicFramePr>
+              <a:graphicFrameLocks xmlns:a="http://schemas.openxmlformats.org/drawingml/2006/main" noChangeAspect="1"/>
+            </wp:cNvGraphicFramePr>
+            <a:graphic xmlns:a="http://schemas.openxmlformats.org/drawingml/2006/main">
+              <a:graphicData uri="http://schemas.openxmlformats.org/drawingml/2006/picture">
+                <pic:pic xmlns:pic="http://schemas.openxmlformats.org/drawingml/2006/picture">
+                  <pic:nvPicPr>
+                    <pic:cNvPr id="1715239294" name=""/>
+                    <pic:cNvPicPr/>
+                  </pic:nvPicPr>
+                  <pic:blipFill>
+                    <a:blip r:embed="rId33"/>
+                    <a:stretch>
+                      <a:fillRect/>
+                    </a:stretch>
+                  </pic:blipFill>
+                  <pic:spPr>
+                    <a:xfrm>
+                      <a:off x="0" y="0"/>
+                      <a:ext cx="2670088" cy="2177324"/>
+                    </a:xfrm>
+                    <a:prstGeom prst="rect">
+                      <a:avLst/>
+                    </a:prstGeom>
+                  </pic:spPr>
+                </pic:pic>
+              </a:graphicData>
+            </a:graphic>
+          </wp:inline>
+        </w:drawing>
+      </w:r>
+    </w:p>
+    <w:p>
+      <w:pPr>
+        <w:ind w:left="360"/>
+        <w:rPr>
+          <w:rFonts w:eastAsiaTheme="minorEastAsia"/>
+          <w:lang w:val="uk-UA"/>
+        </w:rPr>
+      </w:pPr>
+      <w:r>
+        <w:rPr>
+          <w:rFonts w:eastAsiaTheme="minorEastAsia"/>
+          <w:lang w:val="uk-UA"/>
+        </w:rPr>
+        <w:t>Експериментальні результати підтверджують отримані значення:</w:t>
+      </w:r>
+    </w:p>
+    <w:p>
+      <w:pPr>
+        <w:ind w:left="360"/>
+        <w:rPr>
+          <w:rFonts w:eastAsiaTheme="minorEastAsia"/>
+          <w:lang w:val="uk-UA"/>
+        </w:rPr>
+      </w:pPr>
+      <w:r>
+        <w:rPr>
+          <w:rFonts w:eastAsiaTheme="minorEastAsia"/>
+          <w:lang w:val="uk-UA"/>
+        </w:rPr>
+        <w:drawing>
+          <wp:inline distT="0" distB="0" distL="0" distR="0" wp14:anchorId="7882BE6C" wp14:editId="45459D82">
+            <wp:extent cx="2844800" cy="285345"/>
+            <wp:effectExtent l="0" t="0" r="0" b="635"/>
+            <wp:docPr id="990383080" name="Picture 1"/>
+            <wp:cNvGraphicFramePr>
+              <a:graphicFrameLocks xmlns:a="http://schemas.openxmlformats.org/drawingml/2006/main" noChangeAspect="1"/>
+            </wp:cNvGraphicFramePr>
+            <a:graphic xmlns:a="http://schemas.openxmlformats.org/drawingml/2006/main">
+              <a:graphicData uri="http://schemas.openxmlformats.org/drawingml/2006/picture">
+                <pic:pic xmlns:pic="http://schemas.openxmlformats.org/drawingml/2006/picture">
+                  <pic:nvPicPr>
+                    <pic:cNvPr id="990383080" name=""/>
+                    <pic:cNvPicPr/>
+                  </pic:nvPicPr>
+                  <pic:blipFill>
+                    <a:blip r:embed="rId34"/>
+                    <a:stretch>
+                      <a:fillRect/>
+                    </a:stretch>
+                  </pic:blipFill>
+                  <pic:spPr>
+                    <a:xfrm>
+                      <a:off x="0" y="0"/>
+                      <a:ext cx="2881279" cy="289004"/>
+                    </a:xfrm>
+                    <a:prstGeom prst="rect">
+                      <a:avLst/>
+                    </a:prstGeom>
+                  </pic:spPr>
+                </pic:pic>
+              </a:graphicData>
+            </a:graphic>
+          </wp:inline>
+        </w:drawing>
+      </w:r>
+    </w:p>
+    <w:p>
+      <w:pPr>
+        <w:ind w:left="360"/>
+        <w:rPr>
+          <w:rFonts w:eastAsiaTheme="minorEastAsia"/>
+          <w:lang w:val="uk-UA"/>
+        </w:rPr>
+      </w:pPr>
+      <w:r>
+        <w:rPr>
+          <w:noProof/>
+        </w:rPr>
+        <w:drawing>
+          <wp:inline distT="0" distB="0" distL="0" distR="0" wp14:anchorId="24EF497C" wp14:editId="4C0C2A75">
+            <wp:extent cx="2753655" cy="2063750"/>
+            <wp:effectExtent l="0" t="0" r="8890" b="0"/>
+            <wp:docPr id="427369159" name="Picture 5"/>
+            <wp:cNvGraphicFramePr>
+              <a:graphicFrameLocks xmlns:a="http://schemas.openxmlformats.org/drawingml/2006/main" noChangeAspect="1"/>
+            </wp:cNvGraphicFramePr>
+            <a:graphic xmlns:a="http://schemas.openxmlformats.org/drawingml/2006/main">
+              <a:graphicData uri="http://schemas.openxmlformats.org/drawingml/2006/picture">
+                <pic:pic xmlns:pic="http://schemas.openxmlformats.org/drawingml/2006/picture">
+                  <pic:nvPicPr>
+                    <pic:cNvPr id="0" name="Picture 9"/>
+                    <pic:cNvPicPr>
+                      <a:picLocks noChangeAspect="1" noChangeArrowheads="1"/>
+                    </pic:cNvPicPr>
+                  </pic:nvPicPr>
+                  <pic:blipFill>
+                    <a:blip r:embed="rId35">
+                      <a:extLst>
+                        <a:ext uri="{28A0092B-C50C-407E-A947-70E740481C1C}">
+                          <a14:useLocalDpi xmlns:a14="http://schemas.microsoft.com/office/drawing/2010/main" val="0"/>
+                        </a:ext>
+                      </a:extLst>
+                    </a:blip>
+                    <a:srcRect/>
+                    <a:stretch>
+                      <a:fillRect/>
+                    </a:stretch>
+                  </pic:blipFill>
+                  <pic:spPr bwMode="auto">
+                    <a:xfrm>
+                      <a:off x="0" y="0"/>
+                      <a:ext cx="2774332" cy="2079247"/>
+                    </a:xfrm>
+                    <a:prstGeom prst="rect">
+                      <a:avLst/>
+                    </a:prstGeom>
+                    <a:noFill/>
+                    <a:ln>
+                      <a:noFill/>
+                    </a:ln>
+                  </pic:spPr>
+                </pic:pic>
+              </a:graphicData>
+            </a:graphic>
+          </wp:inline>
+        </w:drawing>
       </w:r>
     </w:p>
     <w:sectPr>
@@ -7204,7 +8893,7 @@
   <w:style w:type="paragraph" w:default="1" w:styleId="Normal">
     <w:name w:val="Normal"/>
     <w:qFormat/>
-    <w:rsid w:val="00F46F87"/>
+    <w:rsid w:val="000656B0"/>
   </w:style>
   <w:style w:type="character" w:default="1" w:styleId="DefaultParagraphFont">
     <w:name w:val="Default Paragraph Font"/>

</xml_diff>